<commit_message>
updated test and bert files
</commit_message>
<xml_diff>
--- a/TestA_sol.docx
+++ b/TestA_sol.docx
@@ -966,7 +966,10 @@
     <w:p>
       <w:pPr>
         <w:bidi/>
-        <w:rPr>
+        <w:spacing w:after="0" w:line="240" w:lineRule="auto"/>
+        <w:rPr>
+          <w:rFonts w:asciiTheme="minorBidi" w:eastAsia="Times New Roman" w:hAnsiTheme="minorBidi"/>
+          <w:color w:val="222222"/>
           <w:rtl/>
         </w:rPr>
       </w:pPr>
@@ -1110,7 +1113,6 @@
           <w:rFonts w:hint="cs"/>
           <w:rtl/>
         </w:rPr>
-        <w:lastRenderedPageBreak/>
         <w:t>שאלה 2 (</w:t>
       </w:r>
       <w:r>
@@ -1136,6 +1138,7 @@
         </w:rPr>
       </w:pPr>
       <w:r>
+        <w:lastRenderedPageBreak/>
         <w:t>Conditional Random Field</w:t>
       </w:r>
       <w:r>
@@ -1170,7 +1173,23 @@
           <w:rFonts w:hint="cs"/>
           <w:rtl/>
         </w:rPr>
-        <w:t xml:space="preserve"> שמאונדקס לפי אינדקס הקודקוד </w:t>
+        <w:t xml:space="preserve"> </w:t>
+      </w:r>
+      <w:proofErr w:type="spellStart"/>
+      <w:r>
+        <w:rPr>
+          <w:rFonts w:hint="cs"/>
+          <w:rtl/>
+        </w:rPr>
+        <w:t>שמאונדקס</w:t>
+      </w:r>
+      <w:proofErr w:type="spellEnd"/>
+      <w:r>
+        <w:rPr>
+          <w:rFonts w:hint="cs"/>
+          <w:rtl/>
+        </w:rPr>
+        <w:t xml:space="preserve"> לפי אינדקס הקודקוד </w:t>
       </w:r>
       <w:r>
         <w:t>v</w:t>
@@ -1204,7 +1223,23 @@
           <w:rFonts w:hint="cs"/>
           <w:rtl/>
         </w:rPr>
-        <w:t>מתקיימת מרקוביות בשכנים שבגרף. כלומר:</w:t>
+        <w:t xml:space="preserve">מתקיימת </w:t>
+      </w:r>
+      <w:proofErr w:type="spellStart"/>
+      <w:r>
+        <w:rPr>
+          <w:rFonts w:hint="cs"/>
+          <w:rtl/>
+        </w:rPr>
+        <w:t>מרקוביות</w:t>
+      </w:r>
+      <w:proofErr w:type="spellEnd"/>
+      <w:r>
+        <w:rPr>
+          <w:rFonts w:hint="cs"/>
+          <w:rtl/>
+        </w:rPr>
+        <w:t xml:space="preserve"> בשכנים שבגרף. כלומר:</w:t>
       </w:r>
     </w:p>
     <w:p>
@@ -1221,8 +1256,14 @@
         </w:rPr>
         <w:t xml:space="preserve"> </w:t>
       </w:r>
-      <w:r>
-        <w:t>P[Y</w:t>
+      <w:proofErr w:type="gramStart"/>
+      <w:r>
+        <w:t>P[</w:t>
+      </w:r>
+      <w:proofErr w:type="spellStart"/>
+      <w:proofErr w:type="gramEnd"/>
+      <w:r>
+        <w:t>Y</w:t>
       </w:r>
       <w:r>
         <w:rPr>
@@ -1230,6 +1271,7 @@
         </w:rPr>
         <w:t>v</w:t>
       </w:r>
+      <w:proofErr w:type="spellEnd"/>
       <w:r>
         <w:t xml:space="preserve"> |</w:t>
       </w:r>
@@ -1245,6 +1287,7 @@
       <w:r>
         <w:t>\{</w:t>
       </w:r>
+      <w:proofErr w:type="spellStart"/>
       <w:r>
         <w:t>Y</w:t>
       </w:r>
@@ -1254,8 +1297,13 @@
         </w:rPr>
         <w:t>v</w:t>
       </w:r>
-      <w:r>
-        <w:t>}] = P[Y</w:t>
+      <w:proofErr w:type="spellEnd"/>
+      <w:r>
+        <w:t>}] = P[</w:t>
+      </w:r>
+      <w:proofErr w:type="spellStart"/>
+      <w:r>
+        <w:t>Y</w:t>
       </w:r>
       <w:r>
         <w:rPr>
@@ -1263,6 +1311,7 @@
         </w:rPr>
         <w:t>v</w:t>
       </w:r>
+      <w:proofErr w:type="spellEnd"/>
       <w:r>
         <w:t xml:space="preserve"> | </w:t>
       </w:r>
@@ -1270,7 +1319,11 @@
         <w:t>X,</w:t>
       </w:r>
       <w:r>
-        <w:t xml:space="preserve"> {Y</w:t>
+        <w:t xml:space="preserve"> {</w:t>
+      </w:r>
+      <w:proofErr w:type="spellStart"/>
+      <w:r>
+        <w:t>Y</w:t>
       </w:r>
       <w:r>
         <w:rPr>
@@ -1278,6 +1331,7 @@
         </w:rPr>
         <w:t>w</w:t>
       </w:r>
+      <w:proofErr w:type="spellEnd"/>
       <w:r>
         <w:t>; w</w:t>
       </w:r>
@@ -1466,7 +1520,9 @@
         <w:bidi/>
         <w:ind w:left="780"/>
         <w:rPr>
-          <w:color w:val="FF0000"/>
+          <w:rFonts w:hint="cs"/>
+          <w:color w:val="FF0000"/>
+          <w:rtl/>
         </w:rPr>
       </w:pPr>
       <w:r>
@@ -1490,7 +1546,75 @@
           <w:color w:val="FF0000"/>
           <w:rtl/>
         </w:rPr>
-        <w:t xml:space="preserve"> מייצג את המחלקות השונות אליהן ניתן לסווג את הפיקסלים. התצפיות </w:t>
+        <w:t xml:space="preserve"> מייצג את המחלקות השונות אליהן ניתן לסווג את ה</w:t>
+      </w:r>
+      <w:r>
+        <w:rPr>
+          <w:rFonts w:hint="cs"/>
+          <w:color w:val="FF0000"/>
+          <w:rtl/>
+        </w:rPr>
+        <w:t>קודקודים</w:t>
+      </w:r>
+      <w:r>
+        <w:rPr>
+          <w:rFonts w:hint="cs"/>
+          <w:color w:val="FF0000"/>
+          <w:rtl/>
+        </w:rPr>
+        <w:t>.</w:t>
+      </w:r>
+      <w:r>
+        <w:rPr>
+          <w:rFonts w:hint="cs"/>
+          <w:color w:val="FF0000"/>
+          <w:rtl/>
+        </w:rPr>
+        <w:t xml:space="preserve"> במשוואה המוצגת מעלה </w:t>
+      </w:r>
+      <w:r>
+        <w:rPr>
+          <w:color w:val="FF0000"/>
+          <w:rtl/>
+        </w:rPr>
+        <w:t>–</w:t>
+      </w:r>
+      <w:r>
+        <w:rPr>
+          <w:rFonts w:hint="cs"/>
+          <w:color w:val="FF0000"/>
+          <w:rtl/>
+        </w:rPr>
+        <w:t xml:space="preserve"> מחשבים את ההסתברות המותנית של </w:t>
+      </w:r>
+      <w:r>
+        <w:rPr>
+          <w:color w:val="FF0000"/>
+        </w:rPr>
+        <w:t>Y</w:t>
+      </w:r>
+      <w:r>
+        <w:rPr>
+          <w:rFonts w:hint="cs"/>
+          <w:color w:val="FF0000"/>
+          <w:rtl/>
+        </w:rPr>
+        <w:t xml:space="preserve"> בקודקוד ספציפי </w:t>
+      </w:r>
+      <w:r>
+        <w:rPr>
+          <w:color w:val="FF0000"/>
+          <w:rtl/>
+        </w:rPr>
+        <w:t>–</w:t>
+      </w:r>
+      <w:r>
+        <w:rPr>
+          <w:rFonts w:hint="cs"/>
+          <w:color w:val="FF0000"/>
+          <w:rtl/>
+        </w:rPr>
+        <w:t xml:space="preserve"> בהינתן המשתנה </w:t>
       </w:r>
       <w:r>
         <w:rPr>
@@ -1505,7 +1629,111 @@
           <w:color w:val="FF0000"/>
           <w:rtl/>
         </w:rPr>
-        <w:t xml:space="preserve"> מייצגות את הפיצ'רים של כל פיקסל (המאפיינים של הפיקסל שבעזרתם נסווג אותו למחלקה ב</w:t>
+        <w:t xml:space="preserve"> ו-</w:t>
+      </w:r>
+      <w:r>
+        <w:rPr>
+          <w:rFonts w:hint="cs"/>
+          <w:color w:val="FF0000"/>
+        </w:rPr>
+        <w:t>Y</w:t>
+      </w:r>
+      <w:r>
+        <w:rPr>
+          <w:rFonts w:hint="cs"/>
+          <w:color w:val="FF0000"/>
+          <w:rtl/>
+        </w:rPr>
+        <w:t xml:space="preserve"> של השכנים</w:t>
+      </w:r>
+      <w:r>
+        <w:rPr>
+          <w:rFonts w:hint="cs"/>
+          <w:color w:val="FF0000"/>
+          <w:rtl/>
+        </w:rPr>
+        <w:t xml:space="preserve"> של הקודקוד. צריך לשים לב כי ההסתברויות המותנות מחושבות לכל התיוגים האפשריים של </w:t>
+      </w:r>
+      <w:r>
+        <w:rPr>
+          <w:rFonts w:hint="cs"/>
+          <w:color w:val="FF0000"/>
+        </w:rPr>
+        <w:t>Y</w:t>
+      </w:r>
+      <w:r>
+        <w:rPr>
+          <w:rFonts w:hint="cs"/>
+          <w:color w:val="FF0000"/>
+          <w:rtl/>
+        </w:rPr>
+        <w:t>.</w:t>
+      </w:r>
+    </w:p>
+    <w:p>
+      <w:pPr>
+        <w:pStyle w:val="ListParagraph"/>
+        <w:bidi/>
+        <w:ind w:left="780"/>
+        <w:rPr>
+          <w:color w:val="FF0000"/>
+          <w:rtl/>
+        </w:rPr>
+      </w:pPr>
+      <w:r>
+        <w:rPr>
+          <w:rFonts w:hint="cs"/>
+          <w:color w:val="FF0000"/>
+          <w:rtl/>
+        </w:rPr>
+        <w:t xml:space="preserve">התצפיות </w:t>
+      </w:r>
+      <w:r>
+        <w:rPr>
+          <w:rFonts w:hint="cs"/>
+          <w:color w:val="FF0000"/>
+        </w:rPr>
+        <w:t>X</w:t>
+      </w:r>
+      <w:r>
+        <w:rPr>
+          <w:rFonts w:hint="cs"/>
+          <w:color w:val="FF0000"/>
+          <w:rtl/>
+        </w:rPr>
+        <w:t xml:space="preserve"> מייצגות את הפיצ'רים של כל </w:t>
+      </w:r>
+      <w:r>
+        <w:rPr>
+          <w:rFonts w:hint="cs"/>
+          <w:color w:val="FF0000"/>
+          <w:rtl/>
+        </w:rPr>
+        <w:t>קודקוד</w:t>
+      </w:r>
+      <w:r>
+        <w:rPr>
+          <w:rFonts w:hint="cs"/>
+          <w:color w:val="FF0000"/>
+          <w:rtl/>
+        </w:rPr>
+        <w:t xml:space="preserve"> (המאפיינים של </w:t>
+      </w:r>
+      <w:r>
+        <w:rPr>
+          <w:rFonts w:hint="cs"/>
+          <w:color w:val="FF0000"/>
+          <w:rtl/>
+        </w:rPr>
+        <w:t>הקודקוד</w:t>
+      </w:r>
+      <w:r>
+        <w:rPr>
+          <w:rFonts w:hint="cs"/>
+          <w:color w:val="FF0000"/>
+          <w:rtl/>
+        </w:rPr>
+        <w:t xml:space="preserve"> שבעזרתם נסווג אותו למחלקה ב</w:t>
       </w:r>
       <w:r>
         <w:rPr>
@@ -1528,8 +1756,105 @@
           <w:color w:val="FF0000"/>
           <w:rtl/>
         </w:rPr>
-        <w:t>).</w:t>
-      </w:r>
+        <w:t>)</w:t>
+      </w:r>
+      <w:r>
+        <w:rPr>
+          <w:rFonts w:hint="cs"/>
+          <w:color w:val="FF0000"/>
+          <w:rtl/>
+        </w:rPr>
+        <w:t xml:space="preserve"> </w:t>
+      </w:r>
+      <w:r>
+        <w:rPr>
+          <w:color w:val="FF0000"/>
+          <w:rtl/>
+        </w:rPr>
+        <w:t>–</w:t>
+      </w:r>
+      <w:r>
+        <w:rPr>
+          <w:rFonts w:hint="cs"/>
+          <w:color w:val="FF0000"/>
+          <w:rtl/>
+        </w:rPr>
+        <w:t xml:space="preserve"> במשוואה המוצגת מעלה, ההסתברות המותנית מחושבת בעזרת הפיצ'רים הללו. במקרה של תמונה </w:t>
+      </w:r>
+      <w:r>
+        <w:rPr>
+          <w:color w:val="FF0000"/>
+          <w:rtl/>
+        </w:rPr>
+        <w:t>–</w:t>
+      </w:r>
+      <w:r>
+        <w:rPr>
+          <w:rFonts w:hint="cs"/>
+          <w:color w:val="FF0000"/>
+          <w:rtl/>
+        </w:rPr>
+        <w:t xml:space="preserve"> הפיצ'רים יכולים להיות ערך ה-</w:t>
+      </w:r>
+      <w:r>
+        <w:rPr>
+          <w:rFonts w:hint="cs"/>
+          <w:color w:val="FF0000"/>
+        </w:rPr>
+        <w:t>RGB</w:t>
+      </w:r>
+      <w:r>
+        <w:rPr>
+          <w:rFonts w:hint="cs"/>
+          <w:color w:val="FF0000"/>
+          <w:rtl/>
+        </w:rPr>
+        <w:t xml:space="preserve">, מיקום, </w:t>
+      </w:r>
+      <w:r>
+        <w:rPr>
+          <w:color w:val="FF0000"/>
+        </w:rPr>
+        <w:t>texture</w:t>
+      </w:r>
+      <w:r>
+        <w:rPr>
+          <w:rFonts w:hint="cs"/>
+          <w:color w:val="FF0000"/>
+          <w:rtl/>
+        </w:rPr>
+        <w:t xml:space="preserve">, </w:t>
+      </w:r>
+      <w:proofErr w:type="spellStart"/>
+      <w:r>
+        <w:rPr>
+          <w:rFonts w:hint="cs"/>
+          <w:color w:val="FF0000"/>
+          <w:rtl/>
+        </w:rPr>
+        <w:t>וכו</w:t>
+      </w:r>
+      <w:proofErr w:type="spellEnd"/>
+      <w:r>
+        <w:rPr>
+          <w:rFonts w:hint="cs"/>
+          <w:color w:val="FF0000"/>
+          <w:rtl/>
+        </w:rPr>
+        <w:t>'.</w:t>
+      </w:r>
+    </w:p>
+    <w:p>
+      <w:pPr>
+        <w:pStyle w:val="ListParagraph"/>
+        <w:bidi/>
+        <w:ind w:left="780"/>
+        <w:rPr>
+          <w:rFonts w:hint="cs"/>
+          <w:color w:val="FF0000"/>
+          <w:rtl/>
+        </w:rPr>
+      </w:pPr>
     </w:p>
     <w:p>
       <w:pPr>
@@ -1631,7 +1956,23 @@
           <w:color w:val="FF0000"/>
           <w:rtl/>
         </w:rPr>
-        <w:t xml:space="preserve">המודל להסתברות המותנה נעזר בהסתברות גיבס: מחושבת ההסתברות של כל פיקסל לקבל תיוג מסוים על פי "האנרגיה" </w:t>
+        <w:t>המודל להסתברות המותנה נעזר בה</w:t>
+      </w:r>
+      <w:r>
+        <w:rPr>
+          <w:rFonts w:hint="cs"/>
+          <w:color w:val="FF0000"/>
+          <w:rtl/>
+        </w:rPr>
+        <w:t>תפלגות</w:t>
+      </w:r>
+      <w:r>
+        <w:rPr>
+          <w:rFonts w:hint="cs"/>
+          <w:color w:val="FF0000"/>
+          <w:rtl/>
+        </w:rPr>
+        <w:t xml:space="preserve"> גיבס: מחושבת ההסתברות של כל פיקסל לקבל תיוג מסוים על פי "האנרגיה" </w:t>
       </w:r>
       <w:r>
         <w:rPr>
@@ -1878,8 +2219,36 @@
           <w:color w:val="FF0000"/>
           <w:rtl/>
         </w:rPr>
-        <w:t xml:space="preserve"> וקרנל גאוסיאני</w:t>
-      </w:r>
+        <w:t xml:space="preserve"> </w:t>
+      </w:r>
+      <w:proofErr w:type="spellStart"/>
+      <w:r>
+        <w:rPr>
+          <w:rFonts w:eastAsiaTheme="minorEastAsia" w:hint="cs"/>
+          <w:color w:val="FF0000"/>
+          <w:rtl/>
+        </w:rPr>
+        <w:t>וקרנל</w:t>
+      </w:r>
+      <w:proofErr w:type="spellEnd"/>
+      <w:r>
+        <w:rPr>
+          <w:rFonts w:eastAsiaTheme="minorEastAsia" w:hint="cs"/>
+          <w:color w:val="FF0000"/>
+          <w:rtl/>
+        </w:rPr>
+        <w:t xml:space="preserve"> </w:t>
+      </w:r>
+      <w:proofErr w:type="spellStart"/>
+      <w:r>
+        <w:rPr>
+          <w:rFonts w:eastAsiaTheme="minorEastAsia" w:hint="cs"/>
+          <w:color w:val="FF0000"/>
+          <w:rtl/>
+        </w:rPr>
+        <w:t>גאוסיאני</w:t>
+      </w:r>
+      <w:proofErr w:type="spellEnd"/>
       <w:r>
         <w:rPr>
           <w:rFonts w:eastAsiaTheme="minorEastAsia" w:hint="cs"/>
@@ -1900,6 +2269,37 @@
           <w:rtl/>
         </w:rPr>
       </w:pPr>
+      <w:r>
+        <w:rPr>
+          <w:rFonts w:eastAsiaTheme="minorEastAsia" w:hint="cs"/>
+          <w:color w:val="FF0000"/>
+          <w:rtl/>
+        </w:rPr>
+        <w:t>הקירוב שבוצע ללמידה</w:t>
+      </w:r>
+      <w:r>
+        <w:rPr>
+          <w:rFonts w:eastAsiaTheme="minorEastAsia" w:hint="cs"/>
+          <w:color w:val="FF0000"/>
+          <w:rtl/>
+        </w:rPr>
+        <w:t xml:space="preserve"> הוא קירוב להסתברות האמיתית של פיקסל מסוים להיות שייך למחלקה מסוימת. הקירב מנסה למעשה למזער את ה </w:t>
+      </w:r>
+      <w:r>
+        <w:rPr>
+          <w:rFonts w:eastAsiaTheme="minorEastAsia"/>
+          <w:color w:val="FF0000"/>
+        </w:rPr>
+        <w:t>KL- divergence</w:t>
+      </w:r>
+      <w:r>
+        <w:rPr>
+          <w:rFonts w:eastAsiaTheme="minorEastAsia" w:hint="cs"/>
+          <w:color w:val="FF0000"/>
+          <w:rtl/>
+        </w:rPr>
+        <w:t xml:space="preserve">. </w:t>
+      </w:r>
     </w:p>
     <w:p>
       <w:pPr>
@@ -1918,7 +2318,7 @@
           <w:color w:val="FF0000"/>
           <w:rtl/>
         </w:rPr>
-        <w:t>הקירוב שבוצע ללמידה</w:t>
+        <w:t xml:space="preserve">ההתפלגות המקורבת </w:t>
       </w:r>
       <w:r>
         <w:rPr>
@@ -1926,22 +2326,25 @@
           <w:color w:val="FF0000"/>
           <w:rtl/>
         </w:rPr>
-        <w:t xml:space="preserve"> הוא קירוב להסתברות האמיתית של פיקסל מסוים להיות שייך למחלקה מסוימת. הקירב מנסה למעשה למזער את ה </w:t>
-      </w:r>
-      <w:r>
-        <w:rPr>
-          <w:rFonts w:eastAsiaTheme="minorEastAsia"/>
-          <w:color w:val="FF0000"/>
-        </w:rPr>
-        <w:t>KL- divergence</w:t>
-      </w:r>
+        <w:t xml:space="preserve">מחושבת על ידי הכפלה של </w:t>
+      </w:r>
+      <w:proofErr w:type="spellStart"/>
       <w:r>
         <w:rPr>
           <w:rFonts w:eastAsiaTheme="minorEastAsia" w:hint="cs"/>
           <w:color w:val="FF0000"/>
           <w:rtl/>
         </w:rPr>
-        <w:t xml:space="preserve">. </w:t>
+        <w:t>קירובים</w:t>
+      </w:r>
+      <w:proofErr w:type="spellEnd"/>
+      <w:r>
+        <w:rPr>
+          <w:rFonts w:eastAsiaTheme="minorEastAsia" w:hint="cs"/>
+          <w:color w:val="FF0000"/>
+          <w:rtl/>
+        </w:rPr>
+        <w:t>.</w:t>
       </w:r>
     </w:p>
     <w:p>
@@ -1961,43 +2364,43 @@
           <w:color w:val="FF0000"/>
           <w:rtl/>
         </w:rPr>
-        <w:t xml:space="preserve">ההתפלגות המקורבת </w:t>
-      </w:r>
+        <w:t xml:space="preserve">כל קירוב יחיד הוא אקספוננט של פוטנציאל יחיד וסכום של פונקציית התאמת תגיות וקומבינציה לינארית של משקולות, אשר כופלים </w:t>
+      </w:r>
+      <w:proofErr w:type="spellStart"/>
       <w:r>
         <w:rPr>
           <w:rFonts w:eastAsiaTheme="minorEastAsia" w:hint="cs"/>
           <w:color w:val="FF0000"/>
           <w:rtl/>
         </w:rPr>
-        <w:t>מחושבת על ידי הכפלה של קירובים.</w:t>
-      </w:r>
-    </w:p>
-    <w:p>
-      <w:pPr>
-        <w:pStyle w:val="ListParagraph"/>
-        <w:bidi/>
-        <w:ind w:left="780"/>
-        <w:rPr>
-          <w:rFonts w:eastAsiaTheme="minorEastAsia"/>
-          <w:color w:val="FF0000"/>
-          <w:rtl/>
-        </w:rPr>
-      </w:pPr>
+        <w:t>בקרנל</w:t>
+      </w:r>
+      <w:proofErr w:type="spellEnd"/>
       <w:r>
         <w:rPr>
           <w:rFonts w:eastAsiaTheme="minorEastAsia" w:hint="cs"/>
           <w:color w:val="FF0000"/>
           <w:rtl/>
         </w:rPr>
-        <w:t xml:space="preserve">כל קירוב יחיד הוא אקספוננט של פוטנציאל יחיד וסכום של פונקציית התאמת תגיות וקומבינציה לינארית של משקולות, אשר כופלים </w:t>
-      </w:r>
+        <w:t xml:space="preserve"> </w:t>
+      </w:r>
+      <w:proofErr w:type="spellStart"/>
       <w:r>
         <w:rPr>
           <w:rFonts w:eastAsiaTheme="minorEastAsia" w:hint="cs"/>
           <w:color w:val="FF0000"/>
           <w:rtl/>
         </w:rPr>
-        <w:t>בקרנל גאוסיאני.</w:t>
+        <w:t>גאוסיאני</w:t>
+      </w:r>
+      <w:proofErr w:type="spellEnd"/>
+      <w:r>
+        <w:rPr>
+          <w:rFonts w:eastAsiaTheme="minorEastAsia" w:hint="cs"/>
+          <w:color w:val="FF0000"/>
+          <w:rtl/>
+        </w:rPr>
+        <w:t>.</w:t>
       </w:r>
     </w:p>
     <w:p>
@@ -2041,7 +2444,23 @@
           <w:rFonts w:hint="cs"/>
           <w:rtl/>
         </w:rPr>
-        <w:t>והסבר כיצד מקרבים את הבעיה כרשת נוירונים. בפרט: (1) תאר את ההבדל בין שכבת קונבולוציה רגילה לשכבה המתוארת במאמר ו- (2) תאר כיצד מתבצעת הגזירה</w:t>
+        <w:t xml:space="preserve">והסבר כיצד מקרבים את הבעיה כרשת נוירונים. בפרט: (1) תאר את ההבדל בין שכבת </w:t>
+      </w:r>
+      <w:proofErr w:type="spellStart"/>
+      <w:r>
+        <w:rPr>
+          <w:rFonts w:hint="cs"/>
+          <w:rtl/>
+        </w:rPr>
+        <w:t>קונבולוציה</w:t>
+      </w:r>
+      <w:proofErr w:type="spellEnd"/>
+      <w:r>
+        <w:rPr>
+          <w:rFonts w:hint="cs"/>
+          <w:rtl/>
+        </w:rPr>
+        <w:t xml:space="preserve"> רגילה לשכבה המתוארת במאמר ו- (2) תאר כיצד מתבצעת הגזירה</w:t>
       </w:r>
       <w:r>
         <w:rPr>
@@ -2072,23 +2491,76 @@
           <w:color w:val="FF0000"/>
           <w:rtl/>
         </w:rPr>
-        <w:t>בניגוד לשכבת קונבולוציה</w:t>
-      </w:r>
-      <w:r>
-        <w:rPr>
-          <w:rFonts w:hint="cs"/>
-          <w:color w:val="FF0000"/>
-          <w:rtl/>
-        </w:rPr>
-        <w:t xml:space="preserve"> רגילה, בה הפילטרים והפרמטרים הם קבועים לאחר שלב האימון, בשכבת הקונבולוציה המתוארת במאמר, הפילטרים הם פונקציה של המיקום </w:t>
-      </w:r>
-      <w:r>
-        <w:rPr>
-          <w:rFonts w:hint="cs"/>
-          <w:color w:val="FF0000"/>
-          <w:rtl/>
-        </w:rPr>
-        <w:t>ושל הפיצ'רים של הפיקסל (במאמר הדוגמה היא לערך ה-</w:t>
+        <w:t xml:space="preserve">בניגוד לשכבת </w:t>
+      </w:r>
+      <w:proofErr w:type="spellStart"/>
+      <w:r>
+        <w:rPr>
+          <w:rFonts w:hint="cs"/>
+          <w:color w:val="FF0000"/>
+          <w:rtl/>
+        </w:rPr>
+        <w:t>קונבולוציה</w:t>
+      </w:r>
+      <w:proofErr w:type="spellEnd"/>
+      <w:r>
+        <w:rPr>
+          <w:rFonts w:hint="cs"/>
+          <w:color w:val="FF0000"/>
+          <w:rtl/>
+        </w:rPr>
+        <w:t xml:space="preserve"> רגילה, בה הפילטרים והפרמטרים הם קבועים לאחר שלב האימון, </w:t>
+      </w:r>
+      <w:r>
+        <w:rPr>
+          <w:rFonts w:hint="cs"/>
+          <w:color w:val="FF0000"/>
+          <w:rtl/>
+        </w:rPr>
+        <w:lastRenderedPageBreak/>
+        <w:t xml:space="preserve">בשכבת </w:t>
+      </w:r>
+      <w:proofErr w:type="spellStart"/>
+      <w:r>
+        <w:rPr>
+          <w:rFonts w:hint="cs"/>
+          <w:color w:val="FF0000"/>
+          <w:rtl/>
+        </w:rPr>
+        <w:t>הקונבולוציה</w:t>
+      </w:r>
+      <w:proofErr w:type="spellEnd"/>
+      <w:r>
+        <w:rPr>
+          <w:rFonts w:hint="cs"/>
+          <w:color w:val="FF0000"/>
+          <w:rtl/>
+        </w:rPr>
+        <w:t xml:space="preserve"> המתוארת במאמר, הפילטרים הם פונקציה של המיקום </w:t>
+      </w:r>
+      <w:r>
+        <w:rPr>
+          <w:rFonts w:hint="cs"/>
+          <w:color w:val="FF0000"/>
+          <w:rtl/>
+        </w:rPr>
+        <w:t>ושל הפיצ'רים של הפיקסל (במאמר</w:t>
+      </w:r>
+      <w:r>
+        <w:rPr>
+          <w:rFonts w:hint="cs"/>
+          <w:color w:val="FF0000"/>
+          <w:rtl/>
+        </w:rPr>
+        <w:t>,</w:t>
+      </w:r>
+      <w:r>
+        <w:rPr>
+          <w:rFonts w:hint="cs"/>
+          <w:color w:val="FF0000"/>
+          <w:rtl/>
+        </w:rPr>
+        <w:t xml:space="preserve"> הדוגמה היא לערך ה-</w:t>
       </w:r>
       <w:r>
         <w:rPr>
@@ -2159,7 +2631,6 @@
           <w:color w:val="FF0000"/>
           <w:rtl/>
         </w:rPr>
-        <w:lastRenderedPageBreak/>
         <w:t>בנוסף, הם משתמשים ב</w:t>
       </w:r>
       <w:r>
@@ -2204,7 +2675,23 @@
           <w:color w:val="FF0000"/>
           <w:rtl/>
         </w:rPr>
-        <w:t xml:space="preserve"> כלומר, קווי מתאר ומטשטשים פיקסלים אחרים.</w:t>
+        <w:t xml:space="preserve"> כלומר, </w:t>
+      </w:r>
+      <w:r>
+        <w:rPr>
+          <w:rFonts w:hint="cs"/>
+          <w:color w:val="FF0000"/>
+          <w:rtl/>
+        </w:rPr>
+        <w:t xml:space="preserve">מדגישים </w:t>
+      </w:r>
+      <w:r>
+        <w:rPr>
+          <w:rFonts w:hint="cs"/>
+          <w:color w:val="FF0000"/>
+          <w:rtl/>
+        </w:rPr>
+        <w:t>קווי מתאר ומטשטשים פיקסלים אחרים.</w:t>
       </w:r>
     </w:p>
     <w:p>
@@ -2286,7 +2773,25 @@
           <w:color w:val="FF0000"/>
           <w:rtl/>
         </w:rPr>
-        <w:t>הגזירה נעשית באופן הפוך: הנגזרות של השגיאות לפי הקלט מחושבות על פי השגיאות של הפלט. הנגזרות של השגיאות על הפלט מועברות דרך הפילטרים הגאוסיאניים בכיוון ההפוך (מופעלת עליהם הפונקציה ההפוכה לפילטר).</w:t>
+        <w:t xml:space="preserve">הגזירה נעשית באופן הפוך: הנגזרות של השגיאות לפי הקלט מחושבות על פי השגיאות של הפלט. הנגזרות של השגיאות על הפלט מועברות דרך הפילטרים </w:t>
+      </w:r>
+      <w:proofErr w:type="spellStart"/>
+      <w:r>
+        <w:rPr>
+          <w:rFonts w:hint="cs"/>
+          <w:color w:val="FF0000"/>
+          <w:rtl/>
+        </w:rPr>
+        <w:t>הגאוסיאניים</w:t>
+      </w:r>
+      <w:proofErr w:type="spellEnd"/>
+      <w:r>
+        <w:rPr>
+          <w:rFonts w:hint="cs"/>
+          <w:color w:val="FF0000"/>
+          <w:rtl/>
+        </w:rPr>
+        <w:t xml:space="preserve"> בכיוון ההפוך (מופעלת עליהם הפונקציה ההפוכה לפילטר).</w:t>
       </w:r>
     </w:p>
     <w:p>
@@ -2352,7 +2857,21 @@
           <w:rFonts w:hint="cs"/>
           <w:rtl/>
         </w:rPr>
-        <w:t>בשאלה זאת מספר סעיפים אשר אינם קשורים בינהם</w:t>
+        <w:t>בשאלה זאת מספר סעיפים אשר אינם קשורים בינ</w:t>
+      </w:r>
+      <w:r>
+        <w:rPr>
+          <w:rFonts w:hint="cs"/>
+          <w:rtl/>
+        </w:rPr>
+        <w:t>י</w:t>
+      </w:r>
+      <w:r>
+        <w:rPr>
+          <w:rFonts w:hint="cs"/>
+          <w:rtl/>
+        </w:rPr>
+        <w:t>הם</w:t>
       </w:r>
       <w:r>
         <w:rPr>
@@ -2396,7 +2915,28 @@
           <w:rFonts w:hint="cs"/>
           <w:rtl/>
         </w:rPr>
-        <w:t xml:space="preserve">? מהם השינויים בארכיטקטורה ובפונקצית המטרה. הנח שהרשת המקורית מיושמת באמצעות מספר שכבות </w:t>
+        <w:t xml:space="preserve">? מהם השינויים בארכיטקטורה </w:t>
+      </w:r>
+      <w:r>
+        <w:rPr>
+          <w:rFonts w:hint="cs"/>
+          <w:rtl/>
+        </w:rPr>
+        <w:t>ובפונקציי</w:t>
+      </w:r>
+      <w:r>
+        <w:rPr>
+          <w:rFonts w:hint="eastAsia"/>
+          <w:rtl/>
+        </w:rPr>
+        <w:t>ת</w:t>
+      </w:r>
+      <w:r>
+        <w:rPr>
+          <w:rFonts w:hint="cs"/>
+          <w:rtl/>
+        </w:rPr>
+        <w:t xml:space="preserve"> המטרה. הנח שהרשת המקורית מיושמת באמצעות מספר שכבות </w:t>
       </w:r>
       <w:r>
         <w:t>fully connected</w:t>
@@ -2495,7 +3035,73 @@
           <w:color w:val="FF0000"/>
           <w:rtl/>
         </w:rPr>
-        <w:t xml:space="preserve">במקום ייצוג וקטורי יחיד, אותו למדנו על ידי </w:t>
+        <w:t xml:space="preserve">במקום ייצוג </w:t>
+      </w:r>
+      <w:proofErr w:type="spellStart"/>
+      <w:r>
+        <w:rPr>
+          <w:rFonts w:hint="cs"/>
+          <w:color w:val="FF0000"/>
+          <w:rtl/>
+        </w:rPr>
+        <w:t>ו</w:t>
+      </w:r>
+      <w:r>
+        <w:rPr>
+          <w:rFonts w:hint="cs"/>
+          <w:color w:val="FF0000"/>
+          <w:rtl/>
+        </w:rPr>
+        <w:t>ו</w:t>
+      </w:r>
+      <w:r>
+        <w:rPr>
+          <w:rFonts w:hint="cs"/>
+          <w:color w:val="FF0000"/>
+          <w:rtl/>
+        </w:rPr>
+        <w:t>קטורי</w:t>
+      </w:r>
+      <w:proofErr w:type="spellEnd"/>
+      <w:r>
+        <w:rPr>
+          <w:rFonts w:hint="cs"/>
+          <w:color w:val="FF0000"/>
+          <w:rtl/>
+        </w:rPr>
+        <w:t xml:space="preserve"> יחיד</w:t>
+      </w:r>
+      <w:r>
+        <w:rPr>
+          <w:rFonts w:hint="cs"/>
+          <w:color w:val="FF0000"/>
+          <w:rtl/>
+        </w:rPr>
+        <w:t xml:space="preserve"> לכל דגימה</w:t>
+      </w:r>
+      <w:r>
+        <w:rPr>
+          <w:rFonts w:hint="cs"/>
+          <w:color w:val="FF0000"/>
+          <w:rtl/>
+        </w:rPr>
+        <w:t>,</w:t>
+      </w:r>
+      <w:r>
+        <w:rPr>
+          <w:rFonts w:hint="cs"/>
+          <w:color w:val="FF0000"/>
+          <w:rtl/>
+        </w:rPr>
+        <w:t xml:space="preserve"> </w:t>
+      </w:r>
+      <w:r>
+        <w:rPr>
+          <w:rFonts w:hint="cs"/>
+          <w:color w:val="FF0000"/>
+          <w:rtl/>
+        </w:rPr>
+        <w:t xml:space="preserve">אותו למדנו על ידי </w:t>
       </w:r>
       <w:r>
         <w:rPr>
@@ -2511,19 +3117,37 @@
         </w:rPr>
         <w:t>, ב-</w:t>
       </w:r>
+      <w:proofErr w:type="spellStart"/>
       <w:r>
         <w:rPr>
           <w:color w:val="FF0000"/>
         </w:rPr>
         <w:t>vae</w:t>
       </w:r>
-      <w:r>
-        <w:rPr>
-          <w:rFonts w:hint="cs"/>
-          <w:color w:val="FF0000"/>
-          <w:rtl/>
-        </w:rPr>
-        <w:t>, נלמד שני וקטורים: הראשון ייצג ממוצע, השני ייצג סטיית תקן (שניהם רב מימדיים).</w:t>
+      <w:proofErr w:type="spellEnd"/>
+      <w:r>
+        <w:rPr>
+          <w:rFonts w:hint="cs"/>
+          <w:color w:val="FF0000"/>
+          <w:rtl/>
+        </w:rPr>
+        <w:t xml:space="preserve">, נלמד שני וקטורים: הראשון ייצג ממוצע, השני ייצג סטיית תקן (שניהם רב </w:t>
+      </w:r>
+      <w:r>
+        <w:rPr>
+          <w:rFonts w:hint="cs"/>
+          <w:color w:val="FF0000"/>
+          <w:rtl/>
+        </w:rPr>
+        <w:t>ממדיים</w:t>
+      </w:r>
+      <w:r>
+        <w:rPr>
+          <w:rFonts w:hint="cs"/>
+          <w:color w:val="FF0000"/>
+          <w:rtl/>
+        </w:rPr>
+        <w:t>).</w:t>
       </w:r>
     </w:p>
     <w:p>
@@ -2532,6 +3156,49 @@
         <w:bidi/>
         <w:ind w:left="780"/>
         <w:rPr>
+          <w:color w:val="FF0000"/>
+          <w:rtl/>
+        </w:rPr>
+      </w:pPr>
+      <w:r>
+        <w:rPr>
+          <w:rFonts w:hint="cs"/>
+          <w:color w:val="FF0000"/>
+          <w:rtl/>
+        </w:rPr>
+        <w:t xml:space="preserve">בעזרת </w:t>
+      </w:r>
+      <w:r>
+        <w:rPr>
+          <w:rFonts w:hint="cs"/>
+          <w:color w:val="FF0000"/>
+          <w:rtl/>
+        </w:rPr>
+        <w:t>הווקטורי</w:t>
+      </w:r>
+      <w:r>
+        <w:rPr>
+          <w:rFonts w:hint="eastAsia"/>
+          <w:color w:val="FF0000"/>
+          <w:rtl/>
+        </w:rPr>
+        <w:t>ם</w:t>
+      </w:r>
+      <w:r>
+        <w:rPr>
+          <w:rFonts w:hint="cs"/>
+          <w:color w:val="FF0000"/>
+          <w:rtl/>
+        </w:rPr>
+        <w:t xml:space="preserve"> האלו, נוכל לייצר דגימות חדשות.</w:t>
+      </w:r>
+    </w:p>
+    <w:p>
+      <w:pPr>
+        <w:pStyle w:val="ListParagraph"/>
+        <w:bidi/>
+        <w:ind w:left="780"/>
+        <w:rPr>
           <w:rFonts w:eastAsiaTheme="minorEastAsia"/>
           <w:color w:val="FF0000"/>
           <w:rtl/>
@@ -2543,7 +3210,39 @@
           <w:color w:val="FF0000"/>
           <w:rtl/>
         </w:rPr>
-        <w:t>נצטרך גם להוסיף גם דגימה אקראית מהתפלגות נורמלית סטנדרטית רב ממדית (</w:t>
+        <w:t xml:space="preserve">נצטרך </w:t>
+      </w:r>
+      <w:r>
+        <w:rPr>
+          <w:rFonts w:hint="cs"/>
+          <w:color w:val="FF0000"/>
+          <w:rtl/>
+        </w:rPr>
+        <w:t xml:space="preserve">גם </w:t>
+      </w:r>
+      <w:r>
+        <w:rPr>
+          <w:rFonts w:hint="cs"/>
+          <w:color w:val="FF0000"/>
+          <w:rtl/>
+        </w:rPr>
+        <w:t>להוסיף דגימה אקראית</w:t>
+      </w:r>
+      <w:r>
+        <w:rPr>
+          <w:rFonts w:hint="cs"/>
+          <w:color w:val="FF0000"/>
+          <w:rtl/>
+        </w:rPr>
+        <w:t>,</w:t>
+      </w:r>
+      <w:r>
+        <w:rPr>
+          <w:rFonts w:hint="cs"/>
+          <w:color w:val="FF0000"/>
+          <w:rtl/>
+        </w:rPr>
+        <w:t xml:space="preserve"> מהתפלגות נורמלית סטנדרטית רב ממדית (</w:t>
       </w:r>
       <m:oMath>
         <m:r>
@@ -2569,18 +3268,43 @@
         <w:bidi/>
         <w:ind w:left="780"/>
         <w:rPr>
+          <w:rFonts w:eastAsiaTheme="minorEastAsia" w:hint="cs"/>
+          <w:color w:val="FF0000"/>
+          <w:rtl/>
+        </w:rPr>
+      </w:pPr>
+      <w:r>
+        <w:rPr>
+          <w:rFonts w:eastAsiaTheme="minorEastAsia" w:hint="cs"/>
+          <w:color w:val="FF0000"/>
+          <w:rtl/>
+        </w:rPr>
+        <w:t>לאחר שלמדנו ממוצע וסטיית תקן, נייצר דגימה, המתפלגת לפי הערכים שנלמדו</w:t>
+      </w:r>
+      <w:r>
+        <w:rPr>
+          <w:rFonts w:eastAsiaTheme="minorEastAsia" w:hint="cs"/>
+          <w:color w:val="FF0000"/>
+          <w:rtl/>
+        </w:rPr>
+        <w:t xml:space="preserve"> (ממוצע וסטיית תקן) על ידי ה-</w:t>
+      </w:r>
+      <w:proofErr w:type="spellStart"/>
+      <w:r>
+        <w:rPr>
           <w:rFonts w:eastAsiaTheme="minorEastAsia"/>
           <w:color w:val="FF0000"/>
-          <w:rtl/>
-        </w:rPr>
-      </w:pPr>
+        </w:rPr>
+        <w:t>vae</w:t>
+      </w:r>
+      <w:proofErr w:type="spellEnd"/>
       <w:r>
         <w:rPr>
           <w:rFonts w:eastAsiaTheme="minorEastAsia" w:hint="cs"/>
           <w:color w:val="FF0000"/>
           <w:rtl/>
         </w:rPr>
-        <w:t xml:space="preserve">לאחר שלמדנו ממוצע וסטיית תקן, נייצר דגימה, המתפלגת לפי הערכים שנלמדו. כדי ליצור אקראיות, על מנת לייצר מרחב של נקודות שלא ראינו, נכפיל את סטיית התקן בדגימה האקראית </w:t>
+        <w:t>. כדי ליצור אקראיות, על מנת לייצר מרחב של נקודות שלא ראינו, נכפיל את סטיית התקן בדגימה האקראית</w:t>
       </w:r>
       <w:r>
         <w:rPr>
@@ -2588,6 +3312,39 @@
           <w:color w:val="FF0000"/>
           <w:rtl/>
         </w:rPr>
+        <w:t xml:space="preserve"> שדגמנו - </w:t>
+      </w:r>
+      <m:oMath>
+        <m:r>
+          <w:rPr>
+            <w:rFonts w:ascii="Cambria Math" w:eastAsiaTheme="minorEastAsia" w:hAnsi="Cambria Math"/>
+            <w:color w:val="FF0000"/>
+          </w:rPr>
+          <m:t>ϵ</m:t>
+        </m:r>
+      </m:oMath>
+      <w:r>
+        <w:rPr>
+          <w:rFonts w:eastAsiaTheme="minorEastAsia" w:hint="cs"/>
+          <w:color w:val="FF0000"/>
+          <w:rtl/>
+        </w:rPr>
+        <w:t xml:space="preserve"> </w:t>
+      </w:r>
+      <w:r>
+        <w:rPr>
+          <w:rFonts w:eastAsiaTheme="minorEastAsia" w:hint="cs"/>
+          <w:color w:val="FF0000"/>
+          <w:rtl/>
+        </w:rPr>
+        <w:t>-</w:t>
+      </w:r>
+      <w:r>
+        <w:rPr>
+          <w:rFonts w:eastAsiaTheme="minorEastAsia" w:hint="cs"/>
+          <w:color w:val="FF0000"/>
+          <w:rtl/>
+        </w:rPr>
         <w:t xml:space="preserve">(נקרא </w:t>
       </w:r>
       <w:r>
@@ -2627,6 +3384,52 @@
           <w:color w:val="FF0000"/>
         </w:rPr>
         <w:t>decoder</w:t>
+      </w:r>
+      <w:r>
+        <w:rPr>
+          <w:rFonts w:eastAsiaTheme="minorEastAsia" w:hint="cs"/>
+          <w:color w:val="FF0000"/>
+          <w:rtl/>
+        </w:rPr>
+        <w:t xml:space="preserve"> כדי לקבל </w:t>
+      </w:r>
+      <w:r>
+        <w:rPr>
+          <w:rFonts w:eastAsiaTheme="minorEastAsia"/>
+          <w:color w:val="FF0000"/>
+        </w:rPr>
+        <w:t>construction error</w:t>
+      </w:r>
+      <w:r>
+        <w:rPr>
+          <w:rFonts w:eastAsiaTheme="minorEastAsia" w:hint="cs"/>
+          <w:color w:val="FF0000"/>
+          <w:rtl/>
+        </w:rPr>
+        <w:t xml:space="preserve"> </w:t>
+      </w:r>
+      <w:r>
+        <w:rPr>
+          <w:rFonts w:eastAsiaTheme="minorEastAsia"/>
+          <w:color w:val="FF0000"/>
+          <w:rtl/>
+        </w:rPr>
+        <w:t>–</w:t>
+      </w:r>
+      <w:r>
+        <w:rPr>
+          <w:rFonts w:eastAsiaTheme="minorEastAsia" w:hint="cs"/>
+          <w:color w:val="FF0000"/>
+          <w:rtl/>
+        </w:rPr>
+        <w:t xml:space="preserve"> בדומה ל-</w:t>
+      </w:r>
+      <w:r>
+        <w:rPr>
+          <w:rFonts w:eastAsiaTheme="minorEastAsia"/>
+          <w:color w:val="FF0000"/>
+        </w:rPr>
+        <w:t>autoencoder</w:t>
       </w:r>
       <w:r>
         <w:rPr>
@@ -2669,14 +3472,22 @@
           <w:color w:val="FF0000"/>
           <w:rtl/>
         </w:rPr>
-        <w:t>: בדומה ל</w:t>
+        <w:t>:</w:t>
+      </w:r>
+      <w:r>
+        <w:rPr>
+          <w:rFonts w:eastAsiaTheme="minorEastAsia" w:hint="cs"/>
+          <w:color w:val="FF0000"/>
+          <w:rtl/>
+        </w:rPr>
+        <w:t xml:space="preserve"> ה-</w:t>
       </w:r>
       <w:r>
         <w:rPr>
           <w:rFonts w:eastAsiaTheme="minorEastAsia"/>
           <w:color w:val="FF0000"/>
         </w:rPr>
-        <w:t>autoencoder</w:t>
+        <w:t>loss</w:t>
       </w:r>
       <w:r>
         <w:rPr>
@@ -2684,8 +3495,9 @@
           <w:color w:val="FF0000"/>
           <w:rtl/>
         </w:rPr>
-        <w:t>, גם ל-</w:t>
-      </w:r>
+        <w:t xml:space="preserve"> של ה-</w:t>
+      </w:r>
+      <w:proofErr w:type="spellStart"/>
       <w:r>
         <w:rPr>
           <w:rFonts w:eastAsiaTheme="minorEastAsia"/>
@@ -2693,59 +3505,14 @@
         </w:rPr>
         <w:t>vae</w:t>
       </w:r>
+      <w:proofErr w:type="spellEnd"/>
       <w:r>
         <w:rPr>
           <w:rFonts w:eastAsiaTheme="minorEastAsia" w:hint="cs"/>
           <w:color w:val="FF0000"/>
           <w:rtl/>
         </w:rPr>
-        <w:t xml:space="preserve"> יש מרכיב של </w:t>
-      </w:r>
-      <w:r>
-        <w:rPr>
-          <w:rFonts w:eastAsiaTheme="minorEastAsia"/>
-          <w:color w:val="FF0000"/>
-        </w:rPr>
-        <w:t>reconstruction error</w:t>
-      </w:r>
-      <w:r>
-        <w:rPr>
-          <w:rFonts w:eastAsiaTheme="minorEastAsia" w:hint="cs"/>
-          <w:color w:val="FF0000"/>
-          <w:rtl/>
-        </w:rPr>
-        <w:t xml:space="preserve"> </w:t>
-      </w:r>
-      <w:r>
-        <w:rPr>
-          <w:rFonts w:eastAsiaTheme="minorEastAsia"/>
-          <w:color w:val="FF0000"/>
-          <w:rtl/>
-        </w:rPr>
-        <w:t>–</w:t>
-      </w:r>
-      <w:r>
-        <w:rPr>
-          <w:rFonts w:eastAsiaTheme="minorEastAsia" w:hint="cs"/>
-          <w:color w:val="FF0000"/>
-          <w:rtl/>
-        </w:rPr>
-        <w:t xml:space="preserve"> כלומר, שגיאת בנייה שבודקת את איכות ה-</w:t>
-      </w:r>
-      <w:r>
-        <w:rPr>
-          <w:rFonts w:eastAsiaTheme="minorEastAsia"/>
-          <w:color w:val="FF0000"/>
-        </w:rPr>
-        <w:t>decoder</w:t>
-      </w:r>
-      <w:r>
-        <w:rPr>
-          <w:rFonts w:eastAsiaTheme="minorEastAsia" w:hint="cs"/>
-          <w:color w:val="FF0000"/>
-          <w:rtl/>
-        </w:rPr>
-        <w:t>.</w:t>
+        <w:t xml:space="preserve"> מורכב משני חלקים-</w:t>
       </w:r>
     </w:p>
     <w:p>
@@ -2754,7 +3521,7 @@
         <w:bidi/>
         <w:ind w:left="780"/>
         <w:rPr>
-          <w:rFonts w:hint="cs"/>
+          <w:rFonts w:eastAsiaTheme="minorEastAsia"/>
           <w:color w:val="FF0000"/>
           <w:rtl/>
         </w:rPr>
@@ -2765,7 +3532,14 @@
           <w:color w:val="FF0000"/>
           <w:rtl/>
         </w:rPr>
-        <w:t>בנוסף למרכיב זה, אנחנו מוסיפים מרכיב של רגולריזציה</w:t>
+        <w:t>בדומה ל</w:t>
+      </w:r>
+      <w:r>
+        <w:rPr>
+          <w:rFonts w:eastAsiaTheme="minorEastAsia"/>
+          <w:color w:val="FF0000"/>
+        </w:rPr>
+        <w:t>autoencoder</w:t>
       </w:r>
       <w:r>
         <w:rPr>
@@ -2773,6 +3547,38 @@
           <w:color w:val="FF0000"/>
           <w:rtl/>
         </w:rPr>
+        <w:t>, גם ל-</w:t>
+      </w:r>
+      <w:proofErr w:type="spellStart"/>
+      <w:r>
+        <w:rPr>
+          <w:rFonts w:eastAsiaTheme="minorEastAsia"/>
+          <w:color w:val="FF0000"/>
+        </w:rPr>
+        <w:t>vae</w:t>
+      </w:r>
+      <w:proofErr w:type="spellEnd"/>
+      <w:r>
+        <w:rPr>
+          <w:rFonts w:eastAsiaTheme="minorEastAsia" w:hint="cs"/>
+          <w:color w:val="FF0000"/>
+          <w:rtl/>
+        </w:rPr>
+        <w:t xml:space="preserve"> יש מרכיב של </w:t>
+      </w:r>
+      <w:r>
+        <w:rPr>
+          <w:rFonts w:eastAsiaTheme="minorEastAsia"/>
+          <w:color w:val="FF0000"/>
+        </w:rPr>
+        <w:t>reconstruction error</w:t>
+      </w:r>
+      <w:r>
+        <w:rPr>
+          <w:rFonts w:eastAsiaTheme="minorEastAsia" w:hint="cs"/>
+          <w:color w:val="FF0000"/>
+          <w:rtl/>
+        </w:rPr>
         <w:t xml:space="preserve"> </w:t>
       </w:r>
       <w:r>
@@ -2789,6 +3595,75 @@
           <w:color w:val="FF0000"/>
           <w:rtl/>
         </w:rPr>
+        <w:t xml:space="preserve"> כלומר, שגיאת בנייה שבודקת את איכות ה-</w:t>
+      </w:r>
+      <w:r>
+        <w:rPr>
+          <w:rFonts w:eastAsiaTheme="minorEastAsia"/>
+          <w:color w:val="FF0000"/>
+        </w:rPr>
+        <w:t>decoder</w:t>
+      </w:r>
+      <w:r>
+        <w:rPr>
+          <w:rFonts w:eastAsiaTheme="minorEastAsia" w:hint="cs"/>
+          <w:color w:val="FF0000"/>
+          <w:rtl/>
+        </w:rPr>
+        <w:t>.</w:t>
+      </w:r>
+    </w:p>
+    <w:p>
+      <w:pPr>
+        <w:pStyle w:val="ListParagraph"/>
+        <w:bidi/>
+        <w:ind w:left="780"/>
+        <w:rPr>
+          <w:rFonts w:eastAsiaTheme="minorEastAsia"/>
+          <w:color w:val="FF0000"/>
+          <w:rtl/>
+        </w:rPr>
+      </w:pPr>
+      <w:r>
+        <w:rPr>
+          <w:rFonts w:eastAsiaTheme="minorEastAsia" w:hint="cs"/>
+          <w:color w:val="FF0000"/>
+          <w:rtl/>
+        </w:rPr>
+        <w:t xml:space="preserve">בנוסף למרכיב זה, אנחנו מוסיפים מרכיב של </w:t>
+      </w:r>
+      <w:proofErr w:type="spellStart"/>
+      <w:r>
+        <w:rPr>
+          <w:rFonts w:eastAsiaTheme="minorEastAsia" w:hint="cs"/>
+          <w:color w:val="FF0000"/>
+          <w:rtl/>
+        </w:rPr>
+        <w:t>רגולריזציה</w:t>
+      </w:r>
+      <w:proofErr w:type="spellEnd"/>
+      <w:r>
+        <w:rPr>
+          <w:rFonts w:eastAsiaTheme="minorEastAsia" w:hint="cs"/>
+          <w:color w:val="FF0000"/>
+          <w:rtl/>
+        </w:rPr>
+        <w:t xml:space="preserve"> </w:t>
+      </w:r>
+      <w:r>
+        <w:rPr>
+          <w:rFonts w:eastAsiaTheme="minorEastAsia"/>
+          <w:color w:val="FF0000"/>
+          <w:rtl/>
+        </w:rPr>
+        <w:t>–</w:t>
+      </w:r>
+      <w:r>
+        <w:rPr>
+          <w:rFonts w:eastAsiaTheme="minorEastAsia" w:hint="cs"/>
+          <w:color w:val="FF0000"/>
+          <w:rtl/>
+        </w:rPr>
         <w:t xml:space="preserve"> שהוא למעשה </w:t>
       </w:r>
       <w:r>
@@ -2812,8 +3687,27 @@
           <w:color w:val="FF0000"/>
           <w:rtl/>
         </w:rPr>
-        <w:t>על הרציפות והשלמות של המרחב.</w:t>
-      </w:r>
+        <w:t>על הרציפות והשלמות של המרחב</w:t>
+      </w:r>
+      <w:r>
+        <w:rPr>
+          <w:rFonts w:eastAsiaTheme="minorEastAsia" w:hint="cs"/>
+          <w:color w:val="FF0000"/>
+          <w:rtl/>
+        </w:rPr>
+        <w:t xml:space="preserve"> ולא מאפשרים לדגום מהתפלגויות שלא ייתנו לנו דגימות הגיוניות אלא רק רעש.</w:t>
+      </w:r>
+    </w:p>
+    <w:p>
+      <w:pPr>
+        <w:pStyle w:val="ListParagraph"/>
+        <w:bidi/>
+        <w:ind w:left="780"/>
+        <w:rPr>
+          <w:color w:val="FF0000"/>
+          <w:rtl/>
+        </w:rPr>
+      </w:pPr>
     </w:p>
     <w:p>
       <w:pPr>
@@ -2823,6 +3717,9 @@
           <w:numId w:val="18"/>
         </w:numPr>
         <w:bidi/>
+        <w:rPr>
+          <w:rtl/>
+        </w:rPr>
       </w:pPr>
       <w:r>
         <w:rPr>
@@ -2849,17 +3746,24 @@
           <w:rFonts w:hint="cs"/>
           <w:rtl/>
         </w:rPr>
-        <w:t>, ואם כן מה נרצה להניח שהדאטה בקירוב מקיים על מנת שיהיה כדאי להשתמש בהן?</w:t>
-      </w:r>
-    </w:p>
-    <w:p>
-      <w:pPr>
-        <w:pStyle w:val="ListParagraph"/>
-        <w:rPr>
-          <w:rFonts w:hint="cs"/>
-          <w:rtl/>
-        </w:rPr>
-      </w:pPr>
+        <w:t xml:space="preserve">, ואם כן מה נרצה להניח </w:t>
+      </w:r>
+      <w:proofErr w:type="spellStart"/>
+      <w:r>
+        <w:rPr>
+          <w:rFonts w:hint="cs"/>
+          <w:rtl/>
+        </w:rPr>
+        <w:t>שהדאטה</w:t>
+      </w:r>
+      <w:proofErr w:type="spellEnd"/>
+      <w:r>
+        <w:rPr>
+          <w:rFonts w:hint="cs"/>
+          <w:rtl/>
+        </w:rPr>
+        <w:t xml:space="preserve"> בקירוב מקיים על מנת שיהיה כדאי להשתמש בהן?</w:t>
+      </w:r>
     </w:p>
     <w:p>
       <w:pPr>
@@ -2877,7 +3781,25 @@
           <w:color w:val="FF0000"/>
           <w:rtl/>
         </w:rPr>
-        <w:t>אפשר להשתמש בשכבת קונבולוציה ב-</w:t>
+        <w:t xml:space="preserve">אפשר להשתמש בשכבת </w:t>
+      </w:r>
+      <w:proofErr w:type="spellStart"/>
+      <w:r>
+        <w:rPr>
+          <w:rFonts w:hint="cs"/>
+          <w:color w:val="FF0000"/>
+          <w:rtl/>
+        </w:rPr>
+        <w:t>קונבולוציה</w:t>
+      </w:r>
+      <w:proofErr w:type="spellEnd"/>
+      <w:r>
+        <w:rPr>
+          <w:rFonts w:hint="cs"/>
+          <w:color w:val="FF0000"/>
+          <w:rtl/>
+        </w:rPr>
+        <w:t xml:space="preserve"> ב-</w:t>
       </w:r>
       <w:r>
         <w:rPr>
@@ -2891,43 +3813,7 @@
           <w:color w:val="FF0000"/>
           <w:rtl/>
         </w:rPr>
-        <w:t>. בדומה ל-</w:t>
-      </w:r>
-      <w:r>
-        <w:rPr>
-          <w:color w:val="FF0000"/>
-        </w:rPr>
-        <w:t>fully connected</w:t>
-      </w:r>
-      <w:r>
-        <w:rPr>
-          <w:rFonts w:hint="cs"/>
-          <w:color w:val="FF0000"/>
-          <w:rtl/>
-        </w:rPr>
-        <w:t>, שכבות קונבולוציה גם משמשות להורדת מימד, והן יכולות להוריד את המימד של הקלט למימד של ה-</w:t>
-      </w:r>
-      <w:r>
-        <w:rPr>
-          <w:color w:val="FF0000"/>
-        </w:rPr>
-        <w:t>autoencoder</w:t>
-      </w:r>
-      <w:r>
-        <w:rPr>
-          <w:rFonts w:hint="cs"/>
-          <w:color w:val="FF0000"/>
-          <w:rtl/>
-        </w:rPr>
         <w:t>.</w:t>
-      </w:r>
-      <w:r>
-        <w:rPr>
-          <w:rFonts w:hint="cs"/>
-          <w:color w:val="FF0000"/>
-          <w:rtl/>
-        </w:rPr>
-        <w:t xml:space="preserve"> על מנת להגדיל חזרה לגדול של הקלט, ניתן פשוט לעשות דה-קונבולוציה.</w:t>
       </w:r>
     </w:p>
     <w:p>
@@ -2936,18 +3822,296 @@
         <w:bidi/>
         <w:ind w:left="780"/>
         <w:rPr>
-          <w:rFonts w:hint="cs"/>
-          <w:color w:val="FF0000"/>
-          <w:rtl/>
-        </w:rPr>
-      </w:pPr>
-      <w:r>
-        <w:rPr>
-          <w:rFonts w:hint="cs"/>
-          <w:color w:val="FF0000"/>
-          <w:rtl/>
-        </w:rPr>
-        <w:t xml:space="preserve">אבל, על מנת להשתמש בשכבת קונבולוציה להורדת ממד, אנחנו צריכים להניח שיש משמעות מרחבית לקלט, מכיוון שהפילטרים של שכבות קונבולוציה עובדים הכי טוב כאשר לקלט יש משמעות מרחבית </w:t>
+          <w:color w:val="FF0000"/>
+          <w:rtl/>
+        </w:rPr>
+      </w:pPr>
+      <w:r>
+        <w:rPr>
+          <w:rFonts w:hint="cs"/>
+          <w:color w:val="FF0000"/>
+          <w:rtl/>
+        </w:rPr>
+        <w:t xml:space="preserve">שכבות </w:t>
+      </w:r>
+      <w:proofErr w:type="spellStart"/>
+      <w:r>
+        <w:rPr>
+          <w:rFonts w:hint="cs"/>
+          <w:color w:val="FF0000"/>
+          <w:rtl/>
+        </w:rPr>
+        <w:t>קונבולוציה</w:t>
+      </w:r>
+      <w:proofErr w:type="spellEnd"/>
+      <w:r>
+        <w:rPr>
+          <w:rFonts w:hint="cs"/>
+          <w:color w:val="FF0000"/>
+          <w:rtl/>
+        </w:rPr>
+        <w:t xml:space="preserve"> </w:t>
+      </w:r>
+      <w:r>
+        <w:rPr>
+          <w:rFonts w:hint="cs"/>
+          <w:color w:val="FF0000"/>
+          <w:rtl/>
+        </w:rPr>
+        <w:t>יכולות</w:t>
+      </w:r>
+      <w:r>
+        <w:rPr>
+          <w:rFonts w:hint="cs"/>
+          <w:color w:val="FF0000"/>
+          <w:rtl/>
+        </w:rPr>
+        <w:t xml:space="preserve"> להור</w:t>
+      </w:r>
+      <w:r>
+        <w:rPr>
+          <w:rFonts w:hint="cs"/>
+          <w:color w:val="FF0000"/>
+          <w:rtl/>
+        </w:rPr>
+        <w:t>יד</w:t>
+      </w:r>
+      <w:r>
+        <w:rPr>
+          <w:rFonts w:hint="cs"/>
+          <w:color w:val="FF0000"/>
+          <w:rtl/>
+        </w:rPr>
+        <w:t xml:space="preserve"> </w:t>
+      </w:r>
+      <w:r>
+        <w:rPr>
+          <w:rFonts w:hint="cs"/>
+          <w:color w:val="FF0000"/>
+          <w:rtl/>
+        </w:rPr>
+        <w:t>ממד</w:t>
+      </w:r>
+      <w:r>
+        <w:rPr>
+          <w:rFonts w:hint="cs"/>
+          <w:color w:val="FF0000"/>
+          <w:rtl/>
+        </w:rPr>
+        <w:t>, ו</w:t>
+      </w:r>
+      <w:r>
+        <w:rPr>
+          <w:rFonts w:hint="cs"/>
+          <w:color w:val="FF0000"/>
+          <w:rtl/>
+        </w:rPr>
+        <w:t xml:space="preserve">בפרט, </w:t>
+      </w:r>
+      <w:r>
+        <w:rPr>
+          <w:rFonts w:hint="cs"/>
+          <w:color w:val="FF0000"/>
+          <w:rtl/>
+        </w:rPr>
+        <w:t xml:space="preserve">הן יכולות להוריד את </w:t>
+      </w:r>
+      <w:r>
+        <w:rPr>
+          <w:rFonts w:hint="cs"/>
+          <w:color w:val="FF0000"/>
+          <w:rtl/>
+        </w:rPr>
+        <w:t>הממד</w:t>
+      </w:r>
+      <w:r>
+        <w:rPr>
+          <w:rFonts w:hint="cs"/>
+          <w:color w:val="FF0000"/>
+          <w:rtl/>
+        </w:rPr>
+        <w:t xml:space="preserve"> של הקלט </w:t>
+      </w:r>
+      <w:r>
+        <w:rPr>
+          <w:rFonts w:hint="cs"/>
+          <w:color w:val="FF0000"/>
+          <w:rtl/>
+        </w:rPr>
+        <w:t>לממד</w:t>
+      </w:r>
+      <w:r>
+        <w:rPr>
+          <w:rFonts w:hint="cs"/>
+          <w:color w:val="FF0000"/>
+          <w:rtl/>
+        </w:rPr>
+        <w:t xml:space="preserve"> של ה</w:t>
+      </w:r>
+      <w:r>
+        <w:rPr>
+          <w:rFonts w:hint="cs"/>
+          <w:color w:val="FF0000"/>
+          <w:rtl/>
+        </w:rPr>
+        <w:t>ייצוג ב</w:t>
+      </w:r>
+      <w:r>
+        <w:rPr>
+          <w:rFonts w:hint="cs"/>
+          <w:color w:val="FF0000"/>
+          <w:rtl/>
+        </w:rPr>
+        <w:t>-</w:t>
+      </w:r>
+      <w:r>
+        <w:rPr>
+          <w:color w:val="FF0000"/>
+        </w:rPr>
+        <w:t>autoencoder</w:t>
+      </w:r>
+      <w:r>
+        <w:rPr>
+          <w:rFonts w:hint="cs"/>
+          <w:color w:val="FF0000"/>
+          <w:rtl/>
+        </w:rPr>
+        <w:t>.</w:t>
+      </w:r>
+      <w:r>
+        <w:rPr>
+          <w:rFonts w:hint="cs"/>
+          <w:color w:val="FF0000"/>
+          <w:rtl/>
+        </w:rPr>
+        <w:t xml:space="preserve"> על מנת להגדיל חזרה</w:t>
+      </w:r>
+      <w:r>
+        <w:rPr>
+          <w:rFonts w:hint="cs"/>
+          <w:color w:val="FF0000"/>
+          <w:rtl/>
+        </w:rPr>
+        <w:t xml:space="preserve"> את הייצוג ב-</w:t>
+      </w:r>
+      <w:r>
+        <w:rPr>
+          <w:color w:val="FF0000"/>
+        </w:rPr>
+        <w:t>autoencoder</w:t>
+      </w:r>
+      <w:r>
+        <w:rPr>
+          <w:rFonts w:hint="cs"/>
+          <w:color w:val="FF0000"/>
+          <w:rtl/>
+        </w:rPr>
+        <w:t xml:space="preserve"> לג</w:t>
+      </w:r>
+      <w:r>
+        <w:rPr>
+          <w:rFonts w:hint="cs"/>
+          <w:color w:val="FF0000"/>
+          <w:rtl/>
+        </w:rPr>
+        <w:t>ו</w:t>
+      </w:r>
+      <w:r>
+        <w:rPr>
+          <w:rFonts w:hint="cs"/>
+          <w:color w:val="FF0000"/>
+          <w:rtl/>
+        </w:rPr>
+        <w:t>דל של הקלט, ניתן פשוט לעשות דה-</w:t>
+      </w:r>
+      <w:proofErr w:type="spellStart"/>
+      <w:r>
+        <w:rPr>
+          <w:rFonts w:hint="cs"/>
+          <w:color w:val="FF0000"/>
+          <w:rtl/>
+        </w:rPr>
+        <w:t>קונבולוציה</w:t>
+      </w:r>
+      <w:proofErr w:type="spellEnd"/>
+      <w:r>
+        <w:rPr>
+          <w:rFonts w:hint="cs"/>
+          <w:color w:val="FF0000"/>
+          <w:rtl/>
+        </w:rPr>
+        <w:t>.</w:t>
+      </w:r>
+    </w:p>
+    <w:p>
+      <w:pPr>
+        <w:pStyle w:val="ListParagraph"/>
+        <w:bidi/>
+        <w:ind w:left="780"/>
+        <w:rPr>
+          <w:color w:val="FF0000"/>
+          <w:rtl/>
+        </w:rPr>
+      </w:pPr>
+      <w:r>
+        <w:rPr>
+          <w:rFonts w:hint="cs"/>
+          <w:color w:val="FF0000"/>
+          <w:rtl/>
+        </w:rPr>
+        <w:t xml:space="preserve">על מנת להשתמש בשכבת </w:t>
+      </w:r>
+      <w:proofErr w:type="spellStart"/>
+      <w:r>
+        <w:rPr>
+          <w:rFonts w:hint="cs"/>
+          <w:color w:val="FF0000"/>
+          <w:rtl/>
+        </w:rPr>
+        <w:t>קונבולוציה</w:t>
+      </w:r>
+      <w:proofErr w:type="spellEnd"/>
+      <w:r>
+        <w:rPr>
+          <w:rFonts w:hint="cs"/>
+          <w:color w:val="FF0000"/>
+          <w:rtl/>
+        </w:rPr>
+        <w:t xml:space="preserve"> להורדת ממד, אנחנו צריכים להניח שיש משמעות מרחבית לקלט</w:t>
+      </w:r>
+      <w:r>
+        <w:rPr>
+          <w:rFonts w:hint="cs"/>
+          <w:color w:val="FF0000"/>
+          <w:rtl/>
+        </w:rPr>
+        <w:t>,</w:t>
+      </w:r>
+      <w:r>
+        <w:rPr>
+          <w:rFonts w:hint="cs"/>
+          <w:color w:val="FF0000"/>
+          <w:rtl/>
+        </w:rPr>
+        <w:t xml:space="preserve"> מכיוון שהפילטרים של שכבות </w:t>
+      </w:r>
+      <w:proofErr w:type="spellStart"/>
+      <w:r>
+        <w:rPr>
+          <w:rFonts w:hint="cs"/>
+          <w:color w:val="FF0000"/>
+          <w:rtl/>
+        </w:rPr>
+        <w:t>קונבולוציה</w:t>
+      </w:r>
+      <w:proofErr w:type="spellEnd"/>
+      <w:r>
+        <w:rPr>
+          <w:rFonts w:hint="cs"/>
+          <w:color w:val="FF0000"/>
+          <w:rtl/>
+        </w:rPr>
+        <w:t xml:space="preserve"> עובדים הכי טוב כאשר לקלט יש משמעות מרחבית </w:t>
       </w:r>
       <w:r>
         <w:rPr>
@@ -2964,6 +4128,17 @@
         </w:rPr>
         <w:t xml:space="preserve"> כמו בתמונה.</w:t>
       </w:r>
+    </w:p>
+    <w:p>
+      <w:pPr>
+        <w:pStyle w:val="ListParagraph"/>
+        <w:bidi/>
+        <w:ind w:left="780"/>
+        <w:rPr>
+          <w:color w:val="FF0000"/>
+          <w:rtl/>
+        </w:rPr>
+      </w:pPr>
     </w:p>
     <w:p>
       <w:pPr>
@@ -2979,6 +4154,7 @@
           <w:rFonts w:hint="cs"/>
           <w:rtl/>
         </w:rPr>
+        <w:lastRenderedPageBreak/>
         <w:t xml:space="preserve">אותה שאלה כמו בסעיף ב' עבור </w:t>
       </w:r>
       <w:r>
@@ -3008,37 +4184,25 @@
           <w:color w:val="FF0000"/>
           <w:rtl/>
         </w:rPr>
-        <w:t xml:space="preserve">ניתן להשתמש בשכבות קונבולוציה עבור </w:t>
-      </w:r>
-      <w:r>
-        <w:rPr>
-          <w:rFonts w:hint="cs"/>
-          <w:color w:val="FF0000"/>
-        </w:rPr>
-        <w:t>LSTM</w:t>
-      </w:r>
-      <w:r>
-        <w:rPr>
-          <w:rFonts w:hint="cs"/>
-          <w:color w:val="FF0000"/>
-          <w:rtl/>
-        </w:rPr>
-        <w:t xml:space="preserve">. </w:t>
-      </w:r>
-      <w:r>
-        <w:rPr>
-          <w:rFonts w:hint="cs"/>
-          <w:color w:val="FF0000"/>
-        </w:rPr>
-        <w:t>LSTM</w:t>
-      </w:r>
-      <w:r>
-        <w:rPr>
-          <w:rFonts w:hint="cs"/>
-          <w:color w:val="FF0000"/>
-          <w:rtl/>
-        </w:rPr>
-        <w:t xml:space="preserve"> מקבל ייצוג וקטורי, ושכבות הקונבולוציה יכולות להפוך קלט לייצוג וקטורי שייכנס ל-</w:t>
+        <w:t xml:space="preserve">ניתן להשתמש בשכבות </w:t>
+      </w:r>
+      <w:proofErr w:type="spellStart"/>
+      <w:r>
+        <w:rPr>
+          <w:rFonts w:hint="cs"/>
+          <w:color w:val="FF0000"/>
+          <w:rtl/>
+        </w:rPr>
+        <w:t>קונבולוציה</w:t>
+      </w:r>
+      <w:proofErr w:type="spellEnd"/>
+      <w:r>
+        <w:rPr>
+          <w:rFonts w:hint="cs"/>
+          <w:color w:val="FF0000"/>
+          <w:rtl/>
+        </w:rPr>
+        <w:t xml:space="preserve"> עבור </w:t>
       </w:r>
       <w:r>
         <w:rPr>
@@ -3062,7 +4226,141 @@
         <w:bidi/>
         <w:ind w:left="780"/>
         <w:rPr>
-          <w:rFonts w:hint="cs"/>
+          <w:color w:val="FF0000"/>
+          <w:rtl/>
+        </w:rPr>
+      </w:pPr>
+      <w:r>
+        <w:rPr>
+          <w:rFonts w:hint="cs"/>
+          <w:color w:val="FF0000"/>
+        </w:rPr>
+        <w:t>LSTM</w:t>
+      </w:r>
+      <w:r>
+        <w:rPr>
+          <w:rFonts w:hint="cs"/>
+          <w:color w:val="FF0000"/>
+          <w:rtl/>
+        </w:rPr>
+        <w:t xml:space="preserve"> מקבל</w:t>
+      </w:r>
+      <w:r>
+        <w:rPr>
+          <w:rFonts w:hint="cs"/>
+          <w:color w:val="FF0000"/>
+          <w:rtl/>
+        </w:rPr>
+        <w:t xml:space="preserve"> כקלט</w:t>
+      </w:r>
+      <w:r>
+        <w:rPr>
+          <w:rFonts w:hint="cs"/>
+          <w:color w:val="FF0000"/>
+          <w:rtl/>
+        </w:rPr>
+        <w:t xml:space="preserve"> ייצוג </w:t>
+      </w:r>
+      <w:proofErr w:type="spellStart"/>
+      <w:r>
+        <w:rPr>
+          <w:rFonts w:hint="cs"/>
+          <w:color w:val="FF0000"/>
+          <w:rtl/>
+        </w:rPr>
+        <w:t>וקטורי</w:t>
+      </w:r>
+      <w:proofErr w:type="spellEnd"/>
+      <w:r>
+        <w:rPr>
+          <w:rFonts w:hint="cs"/>
+          <w:color w:val="FF0000"/>
+          <w:rtl/>
+        </w:rPr>
+        <w:t>.</w:t>
+      </w:r>
+      <w:r>
+        <w:rPr>
+          <w:rFonts w:hint="cs"/>
+          <w:color w:val="FF0000"/>
+          <w:rtl/>
+        </w:rPr>
+        <w:t xml:space="preserve"> שכבות </w:t>
+      </w:r>
+      <w:proofErr w:type="spellStart"/>
+      <w:r>
+        <w:rPr>
+          <w:rFonts w:hint="cs"/>
+          <w:color w:val="FF0000"/>
+          <w:rtl/>
+        </w:rPr>
+        <w:t>הקונבולוציה</w:t>
+      </w:r>
+      <w:proofErr w:type="spellEnd"/>
+      <w:r>
+        <w:rPr>
+          <w:rFonts w:hint="cs"/>
+          <w:color w:val="FF0000"/>
+          <w:rtl/>
+        </w:rPr>
+        <w:t xml:space="preserve"> יכולות להפוך קלט לייצוג </w:t>
+      </w:r>
+      <w:proofErr w:type="spellStart"/>
+      <w:r>
+        <w:rPr>
+          <w:rFonts w:hint="cs"/>
+          <w:color w:val="FF0000"/>
+          <w:rtl/>
+        </w:rPr>
+        <w:t>וקטורי</w:t>
+      </w:r>
+      <w:proofErr w:type="spellEnd"/>
+      <w:r>
+        <w:rPr>
+          <w:rFonts w:hint="cs"/>
+          <w:color w:val="FF0000"/>
+          <w:rtl/>
+        </w:rPr>
+        <w:t xml:space="preserve"> שייכנס</w:t>
+      </w:r>
+      <w:r>
+        <w:rPr>
+          <w:rFonts w:hint="cs"/>
+          <w:color w:val="FF0000"/>
+          <w:rtl/>
+        </w:rPr>
+        <w:t xml:space="preserve"> כקלט</w:t>
+      </w:r>
+      <w:r>
+        <w:rPr>
+          <w:rFonts w:hint="cs"/>
+          <w:color w:val="FF0000"/>
+          <w:rtl/>
+        </w:rPr>
+        <w:t xml:space="preserve"> ל-</w:t>
+      </w:r>
+      <w:r>
+        <w:rPr>
+          <w:rFonts w:hint="cs"/>
+          <w:color w:val="FF0000"/>
+        </w:rPr>
+        <w:t>LSTM</w:t>
+      </w:r>
+      <w:r>
+        <w:rPr>
+          <w:rFonts w:hint="cs"/>
+          <w:color w:val="FF0000"/>
+          <w:rtl/>
+        </w:rPr>
+        <w:t>.</w:t>
+      </w:r>
+    </w:p>
+    <w:p>
+      <w:pPr>
+        <w:pStyle w:val="ListParagraph"/>
+        <w:bidi/>
+        <w:ind w:left="780"/>
+        <w:rPr>
           <w:color w:val="FF0000"/>
           <w:rtl/>
         </w:rPr>
@@ -3102,7 +4400,23 @@
           <w:color w:val="FF0000"/>
           <w:rtl/>
         </w:rPr>
-        <w:t xml:space="preserve">), אז רצוי שלקלט תהיה גם משמעות לסדר </w:t>
+        <w:t>), אז רצוי ש</w:t>
+      </w:r>
+      <w:r>
+        <w:rPr>
+          <w:rFonts w:hint="cs"/>
+          <w:color w:val="FF0000"/>
+          <w:rtl/>
+        </w:rPr>
+        <w:t>ב</w:t>
+      </w:r>
+      <w:r>
+        <w:rPr>
+          <w:rFonts w:hint="cs"/>
+          <w:color w:val="FF0000"/>
+          <w:rtl/>
+        </w:rPr>
+        <w:t xml:space="preserve">קלט תהיה גם משמעות לסדר </w:t>
       </w:r>
       <w:r>
         <w:rPr>
@@ -3119,6 +4433,17 @@
         </w:rPr>
         <w:t xml:space="preserve"> למשל, סרטוני וידאו (שלהם יש גם משמעות למרחב וגם משמעות לרצף).</w:t>
       </w:r>
+    </w:p>
+    <w:p>
+      <w:pPr>
+        <w:pStyle w:val="ListParagraph"/>
+        <w:bidi/>
+        <w:ind w:left="780"/>
+        <w:rPr>
+          <w:color w:val="FF0000"/>
+          <w:rtl/>
+        </w:rPr>
+      </w:pPr>
     </w:p>
     <w:p>
       <w:pPr>
@@ -3134,7 +4459,6 @@
           <w:rFonts w:hint="cs"/>
           <w:rtl/>
         </w:rPr>
-        <w:lastRenderedPageBreak/>
         <w:t xml:space="preserve">נתון </w:t>
       </w:r>
       <w:r>
@@ -3145,7 +4469,39 @@
           <w:rFonts w:hint="cs"/>
           <w:rtl/>
         </w:rPr>
-        <w:t xml:space="preserve"> שבו התצפיות מגיעות משתי התפלגויות רב-מימדיות שונות. כמו-כן נתון כי רק 0.001 מתוך התצפיות באות מההתפלגות השניה, אך לא ידוע אילו</w:t>
+        <w:t xml:space="preserve"> שבו התצפיות מגיעות משתי התפלגויות רב-</w:t>
+      </w:r>
+      <w:proofErr w:type="spellStart"/>
+      <w:r>
+        <w:rPr>
+          <w:rFonts w:hint="cs"/>
+          <w:rtl/>
+        </w:rPr>
+        <w:t>מימדיות</w:t>
+      </w:r>
+      <w:proofErr w:type="spellEnd"/>
+      <w:r>
+        <w:rPr>
+          <w:rFonts w:hint="cs"/>
+          <w:rtl/>
+        </w:rPr>
+        <w:t xml:space="preserve"> שונות. כמו-כן נתון כי רק 0.001 מתוך התצפיות באות מההתפלגות </w:t>
+      </w:r>
+      <w:proofErr w:type="spellStart"/>
+      <w:r>
+        <w:rPr>
+          <w:rFonts w:hint="cs"/>
+          <w:rtl/>
+        </w:rPr>
+        <w:t>השניה</w:t>
+      </w:r>
+      <w:proofErr w:type="spellEnd"/>
+      <w:r>
+        <w:rPr>
+          <w:rFonts w:hint="cs"/>
+          <w:rtl/>
+        </w:rPr>
+        <w:t>, אך לא ידוע אילו</w:t>
       </w:r>
       <w:r>
         <w:rPr>
@@ -3316,6 +4672,7 @@
         </w:rPr>
         <w:t xml:space="preserve">סביב יריעה שונה </w:t>
       </w:r>
+      <w:proofErr w:type="spellStart"/>
       <w:r>
         <w:rPr>
           <w:rFonts w:hint="cs"/>
@@ -3328,7 +4685,15 @@
           <w:rFonts w:hint="cs"/>
           <w:rtl/>
         </w:rPr>
-        <w:t xml:space="preserve">מימד </w:t>
+        <w:t>מימד</w:t>
+      </w:r>
+      <w:proofErr w:type="spellEnd"/>
+      <w:r>
+        <w:rPr>
+          <w:rFonts w:hint="cs"/>
+          <w:rtl/>
+        </w:rPr>
+        <w:t xml:space="preserve"> </w:t>
       </w:r>
       <w:r>
         <w:rPr>
@@ -3344,19 +4709,44 @@
         </w:rPr>
         <w:t xml:space="preserve"> </w:t>
       </w:r>
-      <w:r>
-        <w:rPr>
-          <w:rFonts w:hint="cs"/>
-          <w:rtl/>
-        </w:rPr>
-        <w:t>והדאטה הנתון הוא ב</w:t>
-      </w:r>
-      <w:r>
-        <w:rPr>
-          <w:rFonts w:hint="cs"/>
-          <w:rtl/>
-        </w:rPr>
-        <w:t xml:space="preserve">מימד </w:t>
+      <w:proofErr w:type="spellStart"/>
+      <w:r>
+        <w:rPr>
+          <w:rFonts w:hint="cs"/>
+          <w:rtl/>
+        </w:rPr>
+        <w:t>והדאטה</w:t>
+      </w:r>
+      <w:proofErr w:type="spellEnd"/>
+      <w:r>
+        <w:rPr>
+          <w:rFonts w:hint="cs"/>
+          <w:rtl/>
+        </w:rPr>
+        <w:t xml:space="preserve"> הנתון הוא </w:t>
+      </w:r>
+      <w:proofErr w:type="spellStart"/>
+      <w:r>
+        <w:rPr>
+          <w:rFonts w:hint="cs"/>
+          <w:rtl/>
+        </w:rPr>
+        <w:t>ב</w:t>
+      </w:r>
+      <w:r>
+        <w:rPr>
+          <w:rFonts w:hint="cs"/>
+          <w:rtl/>
+        </w:rPr>
+        <w:t>מימד</w:t>
+      </w:r>
+      <w:proofErr w:type="spellEnd"/>
+      <w:r>
+        <w:rPr>
+          <w:rFonts w:hint="cs"/>
+          <w:rtl/>
+        </w:rPr>
+        <w:t xml:space="preserve"> </w:t>
       </w:r>
       <w:r>
         <w:rPr>
@@ -3377,7 +4767,23 @@
           <w:rFonts w:hint="cs"/>
           <w:rtl/>
         </w:rPr>
-        <w:t xml:space="preserve"> מה יהיה המימד הרצוי של ה- </w:t>
+        <w:t xml:space="preserve"> מה יהיה </w:t>
+      </w:r>
+      <w:proofErr w:type="spellStart"/>
+      <w:r>
+        <w:rPr>
+          <w:rFonts w:hint="cs"/>
+          <w:rtl/>
+        </w:rPr>
+        <w:t>המימד</w:t>
+      </w:r>
+      <w:proofErr w:type="spellEnd"/>
+      <w:r>
+        <w:rPr>
+          <w:rFonts w:hint="cs"/>
+          <w:rtl/>
+        </w:rPr>
+        <w:t xml:space="preserve"> הרצוי של ה- </w:t>
       </w:r>
       <w:r>
         <w:t>encoding</w:t>
@@ -3421,7 +4827,25 @@
           <w:color w:val="FF0000"/>
           <w:rtl/>
         </w:rPr>
-        <w:t xml:space="preserve">. מכיוון שהיריעות מאד שונות במימד 2, אז נבנה </w:t>
+        <w:t xml:space="preserve">. מכיוון שהיריעות מאד שונות </w:t>
+      </w:r>
+      <w:proofErr w:type="spellStart"/>
+      <w:r>
+        <w:rPr>
+          <w:rFonts w:hint="cs"/>
+          <w:color w:val="FF0000"/>
+          <w:rtl/>
+        </w:rPr>
+        <w:t>במימד</w:t>
+      </w:r>
+      <w:proofErr w:type="spellEnd"/>
+      <w:r>
+        <w:rPr>
+          <w:rFonts w:hint="cs"/>
+          <w:color w:val="FF0000"/>
+          <w:rtl/>
+        </w:rPr>
+        <w:t xml:space="preserve"> 2, אז נבנה </w:t>
       </w:r>
       <w:r>
         <w:rPr>
@@ -3435,7 +4859,25 @@
           <w:color w:val="FF0000"/>
           <w:rtl/>
         </w:rPr>
-        <w:t xml:space="preserve"> שיוריד את הדאטה למימד 2.</w:t>
+        <w:t xml:space="preserve"> שיוריד את הדאטה </w:t>
+      </w:r>
+      <w:proofErr w:type="spellStart"/>
+      <w:r>
+        <w:rPr>
+          <w:rFonts w:hint="cs"/>
+          <w:color w:val="FF0000"/>
+          <w:rtl/>
+        </w:rPr>
+        <w:t>למימד</w:t>
+      </w:r>
+      <w:proofErr w:type="spellEnd"/>
+      <w:r>
+        <w:rPr>
+          <w:rFonts w:hint="cs"/>
+          <w:color w:val="FF0000"/>
+          <w:rtl/>
+        </w:rPr>
+        <w:t xml:space="preserve"> 2.</w:t>
       </w:r>
     </w:p>
     <w:p>
@@ -3444,18 +4886,35 @@
         <w:bidi/>
         <w:ind w:left="780"/>
         <w:rPr>
-          <w:rFonts w:hint="cs"/>
-          <w:color w:val="FF0000"/>
-          <w:rtl/>
-        </w:rPr>
-      </w:pPr>
-      <w:r>
-        <w:rPr>
-          <w:rFonts w:hint="cs"/>
-          <w:color w:val="FF0000"/>
-          <w:rtl/>
-        </w:rPr>
-        <w:t xml:space="preserve">לאחר מכן ניתן להכניס את הייצוג במימד 2 למסווג פשוט </w:t>
+          <w:color w:val="FF0000"/>
+          <w:rtl/>
+        </w:rPr>
+      </w:pPr>
+      <w:r>
+        <w:rPr>
+          <w:rFonts w:hint="cs"/>
+          <w:color w:val="FF0000"/>
+          <w:rtl/>
+        </w:rPr>
+        <w:t xml:space="preserve">לאחר מכן ניתן להכניס את הייצוג </w:t>
+      </w:r>
+      <w:proofErr w:type="spellStart"/>
+      <w:r>
+        <w:rPr>
+          <w:rFonts w:hint="cs"/>
+          <w:color w:val="FF0000"/>
+          <w:rtl/>
+        </w:rPr>
+        <w:t>במימד</w:t>
+      </w:r>
+      <w:proofErr w:type="spellEnd"/>
+      <w:r>
+        <w:rPr>
+          <w:rFonts w:hint="cs"/>
+          <w:color w:val="FF0000"/>
+          <w:rtl/>
+        </w:rPr>
+        <w:t xml:space="preserve"> 2 למסווג פשוט </w:t>
       </w:r>
       <w:r>
         <w:rPr>
@@ -3470,7 +4929,13 @@
           <w:color w:val="FF0000"/>
           <w:rtl/>
         </w:rPr>
-        <w:t xml:space="preserve"> למשל, </w:t>
+        <w:t xml:space="preserve"> למשל </w:t>
+      </w:r>
+      <w:r>
+        <w:rPr>
+          <w:color w:val="FF0000"/>
+        </w:rPr>
+        <w:t>,</w:t>
       </w:r>
       <w:r>
         <w:rPr>
@@ -3486,6 +4951,118 @@
           <w:rtl/>
         </w:rPr>
         <w:t xml:space="preserve"> שיסווג את הייצוג לכל אחת מן ההתפלגויות.</w:t>
+      </w:r>
+    </w:p>
+    <w:p>
+      <w:pPr>
+        <w:pStyle w:val="ListParagraph"/>
+        <w:bidi/>
+        <w:ind w:left="780"/>
+        <w:rPr>
+          <w:color w:val="FF0000"/>
+          <w:rtl/>
+        </w:rPr>
+      </w:pPr>
+      <w:r>
+        <w:rPr>
+          <w:rFonts w:hint="cs"/>
+          <w:color w:val="FF0000"/>
+          <w:rtl/>
+        </w:rPr>
+        <w:t xml:space="preserve">לדעתי דרך זו תעבוד מכיוון </w:t>
+      </w:r>
+      <w:r>
+        <w:rPr>
+          <w:rFonts w:hint="cs"/>
+          <w:color w:val="FF0000"/>
+          <w:rtl/>
+        </w:rPr>
+        <w:t xml:space="preserve">שאם יש הבדל משמעותי בין ההתפלגויות </w:t>
+      </w:r>
+      <w:proofErr w:type="spellStart"/>
+      <w:r>
+        <w:rPr>
+          <w:rFonts w:hint="cs"/>
+          <w:color w:val="FF0000"/>
+          <w:rtl/>
+        </w:rPr>
+        <w:t>במימד</w:t>
+      </w:r>
+      <w:proofErr w:type="spellEnd"/>
+      <w:r>
+        <w:rPr>
+          <w:rFonts w:hint="cs"/>
+          <w:color w:val="FF0000"/>
+          <w:rtl/>
+        </w:rPr>
+        <w:t xml:space="preserve"> 2, אז לאחר שהצלחנו להביא את הייצוג של הדאטה של </w:t>
+      </w:r>
+      <w:proofErr w:type="spellStart"/>
+      <w:r>
+        <w:rPr>
+          <w:rFonts w:hint="cs"/>
+          <w:color w:val="FF0000"/>
+          <w:rtl/>
+        </w:rPr>
+        <w:t>מימד</w:t>
+      </w:r>
+      <w:proofErr w:type="spellEnd"/>
+      <w:r>
+        <w:rPr>
+          <w:rFonts w:hint="cs"/>
+          <w:color w:val="FF0000"/>
+          <w:rtl/>
+        </w:rPr>
+        <w:t xml:space="preserve"> 2, מספיק מסווג לינארי פשוט שיידע להפריד בין ההתפלגויות.</w:t>
+      </w:r>
+    </w:p>
+    <w:p>
+      <w:pPr>
+        <w:pStyle w:val="ListParagraph"/>
+        <w:bidi/>
+        <w:ind w:left="780"/>
+        <w:rPr>
+          <w:color w:val="FF0000"/>
+          <w:rtl/>
+        </w:rPr>
+      </w:pPr>
+      <w:r>
+        <w:rPr>
+          <w:rFonts w:hint="cs"/>
+          <w:color w:val="FF0000"/>
+          <w:rtl/>
+        </w:rPr>
+        <w:t xml:space="preserve">העובדה שהתפלגות אחת נדירה הרבה יותר מהשנייה אינה משנה </w:t>
+      </w:r>
+      <w:r>
+        <w:rPr>
+          <w:color w:val="FF0000"/>
+          <w:rtl/>
+        </w:rPr>
+        <w:t>–</w:t>
+      </w:r>
+      <w:r>
+        <w:rPr>
+          <w:rFonts w:hint="cs"/>
+          <w:color w:val="FF0000"/>
+          <w:rtl/>
+        </w:rPr>
+        <w:t xml:space="preserve"> מכיוון שניתן למקם את מישור (במקרה הזה </w:t>
+      </w:r>
+      <w:r>
+        <w:rPr>
+          <w:color w:val="FF0000"/>
+          <w:rtl/>
+        </w:rPr>
+        <w:t>–</w:t>
+      </w:r>
+      <w:r>
+        <w:rPr>
+          <w:rFonts w:hint="cs"/>
+          <w:color w:val="FF0000"/>
+          <w:rtl/>
+        </w:rPr>
+        <w:t xml:space="preserve"> קו) ההפרדה במקום שיידע לסווג את רוב התצפיות להתפלגות הראשונה.</w:t>
       </w:r>
     </w:p>
     <w:p/>
@@ -3781,6 +5358,7 @@
                             </w:rPr>
                             <w:t xml:space="preserve"> </w:t>
                           </w:r>
+                          <w:proofErr w:type="spellStart"/>
                           <w:r>
                             <w:rPr>
                               <w:rFonts w:ascii="Aharoni,Bold" w:cs="Aharoni,Bold" w:hint="cs"/>
@@ -3790,7 +5368,19 @@
                               <w:szCs w:val="20"/>
                               <w:rtl/>
                             </w:rPr>
-                            <w:t>להעתיק,לצלם, להקליט, לשדר, לאחסן</w:t>
+                            <w:t>להעתיק,לצלם</w:t>
+                          </w:r>
+                          <w:proofErr w:type="spellEnd"/>
+                          <w:r>
+                            <w:rPr>
+                              <w:rFonts w:ascii="Aharoni,Bold" w:cs="Aharoni,Bold" w:hint="cs"/>
+                              <w:b/>
+                              <w:bCs/>
+                              <w:sz w:val="20"/>
+                              <w:szCs w:val="20"/>
+                              <w:rtl/>
+                            </w:rPr>
+                            <w:t>, להקליט, לשדר, לאחסן</w:t>
                           </w:r>
                         </w:p>
                         <w:p>
@@ -4268,6 +5858,7 @@
                       </w:rPr>
                       <w:t xml:space="preserve"> </w:t>
                     </w:r>
+                    <w:proofErr w:type="spellStart"/>
                     <w:r>
                       <w:rPr>
                         <w:rFonts w:ascii="Aharoni,Bold" w:cs="Aharoni,Bold" w:hint="cs"/>
@@ -4277,7 +5868,19 @@
                         <w:szCs w:val="20"/>
                         <w:rtl/>
                       </w:rPr>
-                      <w:t>להעתיק,לצלם, להקליט, לשדר, לאחסן</w:t>
+                      <w:t>להעתיק,לצלם</w:t>
+                    </w:r>
+                    <w:proofErr w:type="spellEnd"/>
+                    <w:r>
+                      <w:rPr>
+                        <w:rFonts w:ascii="Aharoni,Bold" w:cs="Aharoni,Bold" w:hint="cs"/>
+                        <w:b/>
+                        <w:bCs/>
+                        <w:sz w:val="20"/>
+                        <w:szCs w:val="20"/>
+                        <w:rtl/>
+                      </w:rPr>
+                      <w:t>, להקליט, לשדר, לאחסן</w:t>
                     </w:r>
                   </w:p>
                   <w:p>

</xml_diff>

<commit_message>
finished LSTM and BERT with good accuracy.
</commit_message>
<xml_diff>
--- a/TestA_sol.docx
+++ b/TestA_sol.docx
@@ -898,6 +898,122 @@
     <w:p>
       <w:pPr>
         <w:pStyle w:val="ListParagraph"/>
+        <w:bidi/>
+        <w:spacing w:after="0" w:line="240" w:lineRule="auto"/>
+        <w:ind w:left="644"/>
+        <w:rPr>
+          <w:rFonts w:asciiTheme="minorBidi" w:eastAsia="Times New Roman" w:hAnsiTheme="minorBidi" w:hint="cs"/>
+          <w:color w:val="FF0000"/>
+          <w:rtl/>
+          <w:lang w:val="en-IN"/>
+        </w:rPr>
+      </w:pPr>
+      <w:r>
+        <w:rPr>
+          <w:rFonts w:asciiTheme="minorBidi" w:eastAsia="Times New Roman" w:hAnsiTheme="minorBidi" w:hint="cs"/>
+          <w:color w:val="FF0000"/>
+          <w:rtl/>
+        </w:rPr>
+        <w:t xml:space="preserve">נכתב מודל </w:t>
+      </w:r>
+      <w:r>
+        <w:rPr>
+          <w:rFonts w:asciiTheme="minorBidi" w:eastAsia="Times New Roman" w:hAnsiTheme="minorBidi" w:hint="cs"/>
+          <w:color w:val="FF0000"/>
+        </w:rPr>
+        <w:t>LSTM</w:t>
+      </w:r>
+      <w:r>
+        <w:rPr>
+          <w:rFonts w:asciiTheme="minorBidi" w:eastAsia="Times New Roman" w:hAnsiTheme="minorBidi" w:hint="cs"/>
+          <w:color w:val="FF0000"/>
+          <w:rtl/>
+        </w:rPr>
+        <w:t xml:space="preserve"> </w:t>
+      </w:r>
+      <w:r>
+        <w:rPr>
+          <w:rFonts w:asciiTheme="minorBidi" w:eastAsia="Times New Roman" w:hAnsiTheme="minorBidi"/>
+          <w:color w:val="FF0000"/>
+          <w:rtl/>
+        </w:rPr>
+        <w:t>–</w:t>
+      </w:r>
+      <w:r>
+        <w:rPr>
+          <w:rFonts w:asciiTheme="minorBidi" w:eastAsia="Times New Roman" w:hAnsiTheme="minorBidi" w:hint="cs"/>
+          <w:color w:val="FF0000"/>
+          <w:rtl/>
+        </w:rPr>
+        <w:t xml:space="preserve"> בקובץ המצורף. הערה:</w:t>
+      </w:r>
+      <w:r>
+        <w:rPr>
+          <w:rFonts w:asciiTheme="minorBidi" w:eastAsia="Times New Roman" w:hAnsiTheme="minorBidi" w:hint="cs"/>
+          <w:color w:val="FF0000"/>
+        </w:rPr>
+        <w:t xml:space="preserve"> </w:t>
+      </w:r>
+      <w:r>
+        <w:rPr>
+          <w:rFonts w:asciiTheme="minorBidi" w:eastAsia="Times New Roman" w:hAnsiTheme="minorBidi" w:hint="cs"/>
+          <w:color w:val="FF0000"/>
+          <w:rtl/>
+        </w:rPr>
+        <w:t>מספר ה-</w:t>
+      </w:r>
+      <w:r>
+        <w:rPr>
+          <w:rFonts w:asciiTheme="minorBidi" w:eastAsia="Times New Roman" w:hAnsiTheme="minorBidi"/>
+          <w:color w:val="FF0000"/>
+        </w:rPr>
+        <w:t>epochs</w:t>
+      </w:r>
+      <w:r>
+        <w:rPr>
+          <w:rFonts w:asciiTheme="minorBidi" w:eastAsia="Times New Roman" w:hAnsiTheme="minorBidi" w:hint="cs"/>
+          <w:color w:val="FF0000"/>
+          <w:rtl/>
+          <w:lang w:val="en-IN"/>
+        </w:rPr>
+        <w:t xml:space="preserve"> נקבע ל-30 מכיוון שהאימון של ה</w:t>
+      </w:r>
+      <w:r>
+        <w:rPr>
+          <w:rFonts w:asciiTheme="minorBidi" w:eastAsia="Times New Roman" w:hAnsiTheme="minorBidi"/>
+          <w:color w:val="FF0000"/>
+        </w:rPr>
+        <w:t>embeddings</w:t>
+      </w:r>
+      <w:r>
+        <w:rPr>
+          <w:rFonts w:asciiTheme="minorBidi" w:eastAsia="Times New Roman" w:hAnsiTheme="minorBidi" w:hint="cs"/>
+          <w:color w:val="FF0000"/>
+          <w:rtl/>
+          <w:lang w:val="en-IN"/>
+        </w:rPr>
+        <w:t xml:space="preserve"> נעשה במודל, לוקח למודל זמן להתעדכן ולכן רק לאחר 17 </w:t>
+      </w:r>
+      <w:r>
+        <w:rPr>
+          <w:rFonts w:asciiTheme="minorBidi" w:eastAsia="Times New Roman" w:hAnsiTheme="minorBidi"/>
+          <w:color w:val="FF0000"/>
+        </w:rPr>
+        <w:t>epochs</w:t>
+      </w:r>
+      <w:r>
+        <w:rPr>
+          <w:rFonts w:asciiTheme="minorBidi" w:eastAsia="Times New Roman" w:hAnsiTheme="minorBidi" w:hint="cs"/>
+          <w:color w:val="FF0000"/>
+          <w:rtl/>
+          <w:lang w:val="en-IN"/>
+        </w:rPr>
+        <w:t xml:space="preserve"> מתחיל שיפור משמעותי.</w:t>
+      </w:r>
+    </w:p>
+    <w:p>
+      <w:pPr>
+        <w:pStyle w:val="ListParagraph"/>
         <w:numPr>
           <w:ilvl w:val="0"/>
           <w:numId w:val="12"/>
@@ -967,91 +1083,126 @@
       <w:pPr>
         <w:bidi/>
         <w:spacing w:after="0" w:line="240" w:lineRule="auto"/>
+        <w:ind w:left="644"/>
+        <w:rPr>
+          <w:rFonts w:asciiTheme="minorBidi" w:eastAsia="Times New Roman" w:hAnsiTheme="minorBidi" w:hint="cs"/>
+          <w:color w:val="FF0000"/>
+          <w:rtl/>
+          <w:lang w:val="en-IN"/>
+        </w:rPr>
+      </w:pPr>
+      <w:r>
+        <w:rPr>
+          <w:rFonts w:asciiTheme="minorBidi" w:eastAsia="Times New Roman" w:hAnsiTheme="minorBidi" w:hint="cs"/>
+          <w:color w:val="FF0000"/>
+          <w:rtl/>
+        </w:rPr>
+        <w:t xml:space="preserve">נכתב מודל </w:t>
+      </w:r>
+      <w:r>
+        <w:rPr>
+          <w:rFonts w:asciiTheme="minorBidi" w:eastAsia="Times New Roman" w:hAnsiTheme="minorBidi" w:hint="cs"/>
+          <w:color w:val="FF0000"/>
+        </w:rPr>
+        <w:t>BERT</w:t>
+      </w:r>
+      <w:r>
+        <w:rPr>
+          <w:rFonts w:asciiTheme="minorBidi" w:eastAsia="Times New Roman" w:hAnsiTheme="minorBidi" w:hint="cs"/>
+          <w:color w:val="FF0000"/>
+          <w:rtl/>
+        </w:rPr>
+        <w:t xml:space="preserve">. ניתן להריץ על </w:t>
+      </w:r>
+      <w:r>
+        <w:rPr>
+          <w:rFonts w:asciiTheme="minorBidi" w:eastAsia="Times New Roman" w:hAnsiTheme="minorBidi" w:hint="cs"/>
+          <w:color w:val="FF0000"/>
+        </w:rPr>
+        <w:t>GPU</w:t>
+      </w:r>
+      <w:r>
+        <w:rPr>
+          <w:rFonts w:asciiTheme="minorBidi" w:eastAsia="Times New Roman" w:hAnsiTheme="minorBidi" w:hint="cs"/>
+          <w:color w:val="FF0000"/>
+          <w:rtl/>
+        </w:rPr>
+        <w:t xml:space="preserve"> או על </w:t>
+      </w:r>
+      <w:r>
+        <w:rPr>
+          <w:rFonts w:asciiTheme="minorBidi" w:eastAsia="Times New Roman" w:hAnsiTheme="minorBidi" w:hint="cs"/>
+          <w:color w:val="FF0000"/>
+        </w:rPr>
+        <w:t>CPU</w:t>
+      </w:r>
+      <w:r>
+        <w:rPr>
+          <w:rFonts w:asciiTheme="minorBidi" w:eastAsia="Times New Roman" w:hAnsiTheme="minorBidi" w:hint="cs"/>
+          <w:color w:val="FF0000"/>
+          <w:rtl/>
+        </w:rPr>
+        <w:t xml:space="preserve"> </w:t>
+      </w:r>
+      <w:r>
         <w:rPr>
           <w:rFonts w:asciiTheme="minorBidi" w:eastAsia="Times New Roman" w:hAnsiTheme="minorBidi"/>
-          <w:color w:val="222222"/>
-          <w:rtl/>
-        </w:rPr>
-      </w:pPr>
+          <w:color w:val="FF0000"/>
+          <w:rtl/>
+        </w:rPr>
+        <w:t>–</w:t>
+      </w:r>
+      <w:r>
+        <w:rPr>
+          <w:rFonts w:asciiTheme="minorBidi" w:eastAsia="Times New Roman" w:hAnsiTheme="minorBidi" w:hint="cs"/>
+          <w:color w:val="FF0000"/>
+          <w:rtl/>
+        </w:rPr>
+        <w:t xml:space="preserve"> עדיף על </w:t>
+      </w:r>
+      <w:r>
+        <w:rPr>
+          <w:rFonts w:asciiTheme="minorBidi" w:eastAsia="Times New Roman" w:hAnsiTheme="minorBidi" w:hint="cs"/>
+          <w:color w:val="FF0000"/>
+        </w:rPr>
+        <w:t>GPU</w:t>
+      </w:r>
+      <w:r>
+        <w:rPr>
+          <w:rFonts w:asciiTheme="minorBidi" w:eastAsia="Times New Roman" w:hAnsiTheme="minorBidi" w:hint="cs"/>
+          <w:color w:val="FF0000"/>
+          <w:rtl/>
+        </w:rPr>
+        <w:t>. מספר ה-</w:t>
+      </w:r>
+      <w:r>
+        <w:rPr>
+          <w:rFonts w:asciiTheme="minorBidi" w:eastAsia="Times New Roman" w:hAnsiTheme="minorBidi"/>
+          <w:color w:val="FF0000"/>
+        </w:rPr>
+        <w:t>epochs</w:t>
+      </w:r>
+      <w:r>
+        <w:rPr>
+          <w:rFonts w:asciiTheme="minorBidi" w:eastAsia="Times New Roman" w:hAnsiTheme="minorBidi" w:hint="cs"/>
+          <w:color w:val="FF0000"/>
+          <w:rtl/>
+          <w:lang w:val="en-IN"/>
+        </w:rPr>
+        <w:t xml:space="preserve"> נקבע על 5.</w:t>
+      </w:r>
     </w:p>
     <w:p>
       <w:pPr>
         <w:bidi/>
-        <w:rPr>
-          <w:rtl/>
-        </w:rPr>
-      </w:pPr>
-      <w:r>
-        <w:rPr>
-          <w:rFonts w:hint="cs"/>
-          <w:rtl/>
-        </w:rPr>
-        <w:t xml:space="preserve">הקוד לשני המודלים שכתבתם צריך להריץ אימון, פרדיקציה, ולהדפיס את תוצאות ה- </w:t>
-      </w:r>
-      <w:r>
-        <w:t>evaluation</w:t>
-      </w:r>
-      <w:r>
-        <w:rPr>
-          <w:rFonts w:hint="cs"/>
-          <w:rtl/>
-        </w:rPr>
-        <w:t xml:space="preserve"> על ה- </w:t>
-      </w:r>
-      <w:r>
-        <w:t>test data</w:t>
-      </w:r>
-      <w:r>
-        <w:rPr>
-          <w:rFonts w:hint="cs"/>
-          <w:rtl/>
-        </w:rPr>
-        <w:t xml:space="preserve"> שנתון.</w:t>
-      </w:r>
-      <w:r>
-        <w:rPr>
-          <w:rFonts w:hint="cs"/>
-          <w:rtl/>
-        </w:rPr>
-        <w:t xml:space="preserve"> במידה ואתם משתמשים בספריות (למשל ספריית </w:t>
-      </w:r>
-      <w:r>
-        <w:t>transformers</w:t>
-      </w:r>
-      <w:r>
-        <w:rPr>
-          <w:rFonts w:hint="cs"/>
-          <w:rtl/>
-        </w:rPr>
-        <w:t xml:space="preserve"> שהיא ספרייה מקובלת ל- </w:t>
-      </w:r>
-      <w:r>
-        <w:t>language models</w:t>
-      </w:r>
-      <w:r>
-        <w:rPr>
-          <w:rFonts w:hint="cs"/>
-          <w:rtl/>
-        </w:rPr>
-        <w:t xml:space="preserve">) ציינו את זה, או כתבו קובץ </w:t>
-      </w:r>
-      <w:r>
-        <w:t>requirements.txt</w:t>
-      </w:r>
-      <w:r>
-        <w:rPr>
-          <w:rFonts w:hint="cs"/>
-          <w:rtl/>
-        </w:rPr>
-        <w:t>.</w:t>
-      </w:r>
-      <w:r>
-        <w:rPr>
-          <w:rFonts w:hint="cs"/>
-          <w:rtl/>
-        </w:rPr>
-        <w:t xml:space="preserve"> </w:t>
-      </w:r>
+        <w:spacing w:after="0" w:line="240" w:lineRule="auto"/>
+        <w:ind w:left="644"/>
+        <w:rPr>
+          <w:rFonts w:asciiTheme="minorBidi" w:eastAsia="Times New Roman" w:hAnsiTheme="minorBidi"/>
+          <w:color w:val="FF0000"/>
+          <w:rtl/>
+        </w:rPr>
+      </w:pPr>
     </w:p>
     <w:p>
       <w:pPr>
@@ -1060,6 +1211,77 @@
           <w:rtl/>
         </w:rPr>
       </w:pPr>
+      <w:r>
+        <w:rPr>
+          <w:rFonts w:hint="cs"/>
+          <w:rtl/>
+        </w:rPr>
+        <w:t xml:space="preserve">הקוד לשני המודלים שכתבתם צריך להריץ אימון, פרדיקציה, ולהדפיס את תוצאות ה- </w:t>
+      </w:r>
+      <w:r>
+        <w:t>evaluation</w:t>
+      </w:r>
+      <w:r>
+        <w:rPr>
+          <w:rFonts w:hint="cs"/>
+          <w:rtl/>
+        </w:rPr>
+        <w:t xml:space="preserve"> על ה- </w:t>
+      </w:r>
+      <w:r>
+        <w:t>test data</w:t>
+      </w:r>
+      <w:r>
+        <w:rPr>
+          <w:rFonts w:hint="cs"/>
+          <w:rtl/>
+        </w:rPr>
+        <w:t xml:space="preserve"> שנתון.</w:t>
+      </w:r>
+      <w:r>
+        <w:rPr>
+          <w:rFonts w:hint="cs"/>
+          <w:rtl/>
+        </w:rPr>
+        <w:t xml:space="preserve"> במידה ואתם משתמשים בספריות (למשל ספריית </w:t>
+      </w:r>
+      <w:r>
+        <w:t>transformers</w:t>
+      </w:r>
+      <w:r>
+        <w:rPr>
+          <w:rFonts w:hint="cs"/>
+          <w:rtl/>
+        </w:rPr>
+        <w:t xml:space="preserve"> שהיא ספרייה מקובלת ל- </w:t>
+      </w:r>
+      <w:r>
+        <w:t>language models</w:t>
+      </w:r>
+      <w:r>
+        <w:rPr>
+          <w:rFonts w:hint="cs"/>
+          <w:rtl/>
+        </w:rPr>
+        <w:t xml:space="preserve">) ציינו את זה, או כתבו קובץ </w:t>
+      </w:r>
+      <w:r>
+        <w:t>requirements.txt</w:t>
+      </w:r>
+      <w:r>
+        <w:rPr>
+          <w:rFonts w:hint="cs"/>
+          <w:rtl/>
+        </w:rPr>
+        <w:t>.</w:t>
+      </w:r>
+      <w:r>
+        <w:rPr>
+          <w:rFonts w:hint="cs"/>
+          <w:rtl/>
+        </w:rPr>
+        <w:t xml:space="preserve"> </w:t>
+      </w:r>
     </w:p>
     <w:p>
       <w:pPr>
@@ -1108,27 +1330,6 @@
           <w:rtl/>
         </w:rPr>
       </w:pPr>
-      <w:r>
-        <w:rPr>
-          <w:rFonts w:hint="cs"/>
-          <w:rtl/>
-        </w:rPr>
-        <w:t>שאלה 2 (</w:t>
-      </w:r>
-      <w:r>
-        <w:rPr>
-          <w:rFonts w:hint="cs"/>
-          <w:rtl/>
-        </w:rPr>
-        <w:t>30</w:t>
-      </w:r>
-      <w:r>
-        <w:rPr>
-          <w:rFonts w:hint="cs"/>
-          <w:rtl/>
-        </w:rPr>
-        <w:t xml:space="preserve">) </w:t>
-      </w:r>
     </w:p>
     <w:p>
       <w:pPr>
@@ -1138,108 +1339,25 @@
         </w:rPr>
       </w:pPr>
       <w:r>
-        <w:lastRenderedPageBreak/>
-        <w:t>Conditional Random Field</w:t>
-      </w:r>
-      <w:r>
-        <w:rPr>
-          <w:rFonts w:hint="cs"/>
-          <w:rtl/>
-        </w:rPr>
-        <w:t xml:space="preserve"> הוא מודל גרפי שנמצא בשימוש בבעיות </w:t>
-      </w:r>
-      <w:r>
-        <w:t>machine vision</w:t>
-      </w:r>
-      <w:r>
-        <w:rPr>
-          <w:rFonts w:hint="cs"/>
-          <w:rtl/>
-        </w:rPr>
-        <w:t>. המודל מוגדר על ידי גרף שבו כל קודקוד מייצג משתנה מקרי</w:t>
-      </w:r>
-      <w:r>
-        <w:rPr>
-          <w:rFonts w:hint="cs"/>
-          <w:rtl/>
-        </w:rPr>
-        <w:t xml:space="preserve"> </w:t>
-      </w:r>
-      <w:r>
-        <w:t>Y</w:t>
-      </w:r>
-      <w:r>
-        <w:rPr>
-          <w:rFonts w:hint="cs"/>
-          <w:rtl/>
-        </w:rPr>
-        <w:t xml:space="preserve"> </w:t>
-      </w:r>
-      <w:proofErr w:type="spellStart"/>
-      <w:r>
-        <w:rPr>
-          <w:rFonts w:hint="cs"/>
-          <w:rtl/>
-        </w:rPr>
-        <w:t>שמאונדקס</w:t>
-      </w:r>
-      <w:proofErr w:type="spellEnd"/>
-      <w:r>
-        <w:rPr>
-          <w:rFonts w:hint="cs"/>
-          <w:rtl/>
-        </w:rPr>
-        <w:t xml:space="preserve"> לפי אינדקס הקודקוד </w:t>
-      </w:r>
-      <w:r>
-        <w:t>v</w:t>
-      </w:r>
-      <w:r>
-        <w:rPr>
-          <w:rFonts w:hint="cs"/>
-          <w:rtl/>
-        </w:rPr>
-        <w:t xml:space="preserve">, </w:t>
-      </w:r>
-      <w:r>
-        <w:rPr>
-          <w:rFonts w:hint="cs"/>
-          <w:rtl/>
-        </w:rPr>
-        <w:t xml:space="preserve">ואוסף תצפיות </w:t>
-      </w:r>
-      <w:r>
-        <w:t>X</w:t>
-      </w:r>
-      <w:r>
-        <w:rPr>
-          <w:rFonts w:hint="cs"/>
-          <w:rtl/>
-        </w:rPr>
-        <w:t>. התכונה העיקרית של המודל היא ש</w:t>
-      </w:r>
-      <w:r>
-        <w:rPr>
-          <w:rFonts w:hint="cs"/>
-          <w:rtl/>
-        </w:rPr>
-        <w:t xml:space="preserve">מתקיימת </w:t>
-      </w:r>
-      <w:proofErr w:type="spellStart"/>
-      <w:r>
-        <w:rPr>
-          <w:rFonts w:hint="cs"/>
-          <w:rtl/>
-        </w:rPr>
-        <w:t>מרקוביות</w:t>
-      </w:r>
-      <w:proofErr w:type="spellEnd"/>
-      <w:r>
-        <w:rPr>
-          <w:rFonts w:hint="cs"/>
-          <w:rtl/>
-        </w:rPr>
-        <w:t xml:space="preserve"> בשכנים שבגרף. כלומר:</w:t>
+        <w:rPr>
+          <w:rFonts w:hint="cs"/>
+          <w:rtl/>
+        </w:rPr>
+        <w:t>שאלה 2 (</w:t>
+      </w:r>
+      <w:r>
+        <w:rPr>
+          <w:rFonts w:hint="cs"/>
+          <w:rtl/>
+        </w:rPr>
+        <w:t>30</w:t>
+      </w:r>
+      <w:r>
+        <w:rPr>
+          <w:rFonts w:hint="cs"/>
+          <w:rtl/>
+        </w:rPr>
+        <w:t xml:space="preserve">) </w:t>
       </w:r>
     </w:p>
     <w:p>
@@ -1250,28 +1368,100 @@
         </w:rPr>
       </w:pPr>
       <w:r>
+        <w:t>Conditional Random Field</w:t>
+      </w:r>
+      <w:r>
+        <w:rPr>
+          <w:rFonts w:hint="cs"/>
+          <w:rtl/>
+        </w:rPr>
+        <w:t xml:space="preserve"> הוא מודל גרפי שנמצא בשימוש בבעיות </w:t>
+      </w:r>
+      <w:r>
+        <w:t>machine vision</w:t>
+      </w:r>
+      <w:r>
+        <w:rPr>
+          <w:rFonts w:hint="cs"/>
+          <w:rtl/>
+        </w:rPr>
+        <w:t>. המודל מוגדר על ידי גרף שבו כל קודקוד מייצג משתנה מקרי</w:t>
+      </w:r>
+      <w:r>
         <w:rPr>
           <w:rFonts w:hint="cs"/>
           <w:rtl/>
         </w:rPr>
         <w:t xml:space="preserve"> </w:t>
       </w:r>
-      <w:proofErr w:type="gramStart"/>
-      <w:r>
-        <w:t>P[</w:t>
-      </w:r>
-      <w:proofErr w:type="spellStart"/>
-      <w:proofErr w:type="gramEnd"/>
       <w:r>
         <w:t>Y</w:t>
       </w:r>
       <w:r>
         <w:rPr>
+          <w:rFonts w:hint="cs"/>
+          <w:rtl/>
+        </w:rPr>
+        <w:t xml:space="preserve"> שמאונדקס לפי אינדקס הקודקוד </w:t>
+      </w:r>
+      <w:r>
+        <w:t>v</w:t>
+      </w:r>
+      <w:r>
+        <w:rPr>
+          <w:rFonts w:hint="cs"/>
+          <w:rtl/>
+        </w:rPr>
+        <w:t xml:space="preserve">, </w:t>
+      </w:r>
+      <w:r>
+        <w:rPr>
+          <w:rFonts w:hint="cs"/>
+          <w:rtl/>
+        </w:rPr>
+        <w:t xml:space="preserve">ואוסף תצפיות </w:t>
+      </w:r>
+      <w:r>
+        <w:t>X</w:t>
+      </w:r>
+      <w:r>
+        <w:rPr>
+          <w:rFonts w:hint="cs"/>
+          <w:rtl/>
+        </w:rPr>
+        <w:t>. התכונה העיקרית של המודל היא ש</w:t>
+      </w:r>
+      <w:r>
+        <w:rPr>
+          <w:rFonts w:hint="cs"/>
+          <w:rtl/>
+        </w:rPr>
+        <w:t>מתקיימת מרקוביות בשכנים שבגרף. כלומר:</w:t>
+      </w:r>
+    </w:p>
+    <w:p>
+      <w:pPr>
+        <w:bidi/>
+        <w:rPr>
+          <w:rtl/>
+        </w:rPr>
+      </w:pPr>
+      <w:r>
+        <w:rPr>
+          <w:rFonts w:hint="cs"/>
+          <w:rtl/>
+        </w:rPr>
+        <w:t xml:space="preserve"> </w:t>
+      </w:r>
+      <w:r>
+        <w:t>P[Y</w:t>
+      </w:r>
+      <w:r>
+        <w:rPr>
           <w:vertAlign w:val="subscript"/>
         </w:rPr>
         <w:t>v</w:t>
       </w:r>
-      <w:proofErr w:type="spellEnd"/>
       <w:r>
         <w:t xml:space="preserve"> |</w:t>
       </w:r>
@@ -1287,7 +1477,6 @@
       <w:r>
         <w:t>\{</w:t>
       </w:r>
-      <w:proofErr w:type="spellStart"/>
       <w:r>
         <w:t>Y</w:t>
       </w:r>
@@ -1297,13 +1486,8 @@
         </w:rPr>
         <w:t>v</w:t>
       </w:r>
-      <w:proofErr w:type="spellEnd"/>
-      <w:r>
-        <w:t>}] = P[</w:t>
-      </w:r>
-      <w:proofErr w:type="spellStart"/>
-      <w:r>
-        <w:t>Y</w:t>
+      <w:r>
+        <w:t>}] = P[Y</w:t>
       </w:r>
       <w:r>
         <w:rPr>
@@ -1311,7 +1495,6 @@
         </w:rPr>
         <w:t>v</w:t>
       </w:r>
-      <w:proofErr w:type="spellEnd"/>
       <w:r>
         <w:t xml:space="preserve"> | </w:t>
       </w:r>
@@ -1319,11 +1502,7 @@
         <w:t>X,</w:t>
       </w:r>
       <w:r>
-        <w:t xml:space="preserve"> {</w:t>
-      </w:r>
-      <w:proofErr w:type="spellStart"/>
-      <w:r>
-        <w:t>Y</w:t>
+        <w:t xml:space="preserve"> {Y</w:t>
       </w:r>
       <w:r>
         <w:rPr>
@@ -1331,7 +1510,6 @@
         </w:rPr>
         <w:t>w</w:t>
       </w:r>
-      <w:proofErr w:type="spellEnd"/>
       <w:r>
         <w:t>; w</w:t>
       </w:r>
@@ -1520,7 +1698,6 @@
         <w:bidi/>
         <w:ind w:left="780"/>
         <w:rPr>
-          <w:rFonts w:hint="cs"/>
           <w:color w:val="FF0000"/>
           <w:rtl/>
         </w:rPr>
@@ -1823,25 +2000,7 @@
           <w:color w:val="FF0000"/>
           <w:rtl/>
         </w:rPr>
-        <w:t xml:space="preserve">, </w:t>
-      </w:r>
-      <w:proofErr w:type="spellStart"/>
-      <w:r>
-        <w:rPr>
-          <w:rFonts w:hint="cs"/>
-          <w:color w:val="FF0000"/>
-          <w:rtl/>
-        </w:rPr>
-        <w:t>וכו</w:t>
-      </w:r>
-      <w:proofErr w:type="spellEnd"/>
-      <w:r>
-        <w:rPr>
-          <w:rFonts w:hint="cs"/>
-          <w:color w:val="FF0000"/>
-          <w:rtl/>
-        </w:rPr>
-        <w:t>'.</w:t>
+        <w:t>, וכו'.</w:t>
       </w:r>
     </w:p>
     <w:p>
@@ -1850,7 +2009,6 @@
         <w:bidi/>
         <w:ind w:left="780"/>
         <w:rPr>
-          <w:rFonts w:hint="cs"/>
           <w:color w:val="FF0000"/>
           <w:rtl/>
         </w:rPr>
@@ -2219,36 +2377,8 @@
           <w:color w:val="FF0000"/>
           <w:rtl/>
         </w:rPr>
-        <w:t xml:space="preserve"> </w:t>
-      </w:r>
-      <w:proofErr w:type="spellStart"/>
-      <w:r>
-        <w:rPr>
-          <w:rFonts w:eastAsiaTheme="minorEastAsia" w:hint="cs"/>
-          <w:color w:val="FF0000"/>
-          <w:rtl/>
-        </w:rPr>
-        <w:t>וקרנל</w:t>
-      </w:r>
-      <w:proofErr w:type="spellEnd"/>
-      <w:r>
-        <w:rPr>
-          <w:rFonts w:eastAsiaTheme="minorEastAsia" w:hint="cs"/>
-          <w:color w:val="FF0000"/>
-          <w:rtl/>
-        </w:rPr>
-        <w:t xml:space="preserve"> </w:t>
-      </w:r>
-      <w:proofErr w:type="spellStart"/>
-      <w:r>
-        <w:rPr>
-          <w:rFonts w:eastAsiaTheme="minorEastAsia" w:hint="cs"/>
-          <w:color w:val="FF0000"/>
-          <w:rtl/>
-        </w:rPr>
-        <w:t>גאוסיאני</w:t>
-      </w:r>
-      <w:proofErr w:type="spellEnd"/>
+        <w:t xml:space="preserve"> וקרנל גאוסיאני</w:t>
+      </w:r>
       <w:r>
         <w:rPr>
           <w:rFonts w:eastAsiaTheme="minorEastAsia" w:hint="cs"/>
@@ -2326,25 +2456,7 @@
           <w:color w:val="FF0000"/>
           <w:rtl/>
         </w:rPr>
-        <w:t xml:space="preserve">מחושבת על ידי הכפלה של </w:t>
-      </w:r>
-      <w:proofErr w:type="spellStart"/>
-      <w:r>
-        <w:rPr>
-          <w:rFonts w:eastAsiaTheme="minorEastAsia" w:hint="cs"/>
-          <w:color w:val="FF0000"/>
-          <w:rtl/>
-        </w:rPr>
-        <w:t>קירובים</w:t>
-      </w:r>
-      <w:proofErr w:type="spellEnd"/>
-      <w:r>
-        <w:rPr>
-          <w:rFonts w:eastAsiaTheme="minorEastAsia" w:hint="cs"/>
-          <w:color w:val="FF0000"/>
-          <w:rtl/>
-        </w:rPr>
-        <w:t>.</w:t>
+        <w:t>מחושבת על ידי הכפלה של קירובים.</w:t>
       </w:r>
     </w:p>
     <w:p>
@@ -2366,41 +2478,13 @@
         </w:rPr>
         <w:t xml:space="preserve">כל קירוב יחיד הוא אקספוננט של פוטנציאל יחיד וסכום של פונקציית התאמת תגיות וקומבינציה לינארית של משקולות, אשר כופלים </w:t>
       </w:r>
-      <w:proofErr w:type="spellStart"/>
       <w:r>
         <w:rPr>
           <w:rFonts w:eastAsiaTheme="minorEastAsia" w:hint="cs"/>
           <w:color w:val="FF0000"/>
           <w:rtl/>
         </w:rPr>
-        <w:t>בקרנל</w:t>
-      </w:r>
-      <w:proofErr w:type="spellEnd"/>
-      <w:r>
-        <w:rPr>
-          <w:rFonts w:eastAsiaTheme="minorEastAsia" w:hint="cs"/>
-          <w:color w:val="FF0000"/>
-          <w:rtl/>
-        </w:rPr>
-        <w:t xml:space="preserve"> </w:t>
-      </w:r>
-      <w:proofErr w:type="spellStart"/>
-      <w:r>
-        <w:rPr>
-          <w:rFonts w:eastAsiaTheme="minorEastAsia" w:hint="cs"/>
-          <w:color w:val="FF0000"/>
-          <w:rtl/>
-        </w:rPr>
-        <w:t>גאוסיאני</w:t>
-      </w:r>
-      <w:proofErr w:type="spellEnd"/>
-      <w:r>
-        <w:rPr>
-          <w:rFonts w:eastAsiaTheme="minorEastAsia" w:hint="cs"/>
-          <w:color w:val="FF0000"/>
-          <w:rtl/>
-        </w:rPr>
-        <w:t>.</w:t>
+        <w:t>בקרנל גאוסיאני.</w:t>
       </w:r>
     </w:p>
     <w:p>
@@ -2444,23 +2528,7 @@
           <w:rFonts w:hint="cs"/>
           <w:rtl/>
         </w:rPr>
-        <w:t xml:space="preserve">והסבר כיצד מקרבים את הבעיה כרשת נוירונים. בפרט: (1) תאר את ההבדל בין שכבת </w:t>
-      </w:r>
-      <w:proofErr w:type="spellStart"/>
-      <w:r>
-        <w:rPr>
-          <w:rFonts w:hint="cs"/>
-          <w:rtl/>
-        </w:rPr>
-        <w:t>קונבולוציה</w:t>
-      </w:r>
-      <w:proofErr w:type="spellEnd"/>
-      <w:r>
-        <w:rPr>
-          <w:rFonts w:hint="cs"/>
-          <w:rtl/>
-        </w:rPr>
-        <w:t xml:space="preserve"> רגילה לשכבה המתוארת במאמר ו- (2) תאר כיצד מתבצעת הגזירה</w:t>
+        <w:t>והסבר כיצד מקרבים את הבעיה כרשת נוירונים. בפרט: (1) תאר את ההבדל בין שכבת קונבולוציה רגילה לשכבה המתוארת במאמר ו- (2) תאר כיצד מתבצעת הגזירה</w:t>
       </w:r>
       <w:r>
         <w:rPr>
@@ -2491,52 +2559,15 @@
           <w:color w:val="FF0000"/>
           <w:rtl/>
         </w:rPr>
-        <w:t xml:space="preserve">בניגוד לשכבת </w:t>
-      </w:r>
-      <w:proofErr w:type="spellStart"/>
-      <w:r>
-        <w:rPr>
-          <w:rFonts w:hint="cs"/>
-          <w:color w:val="FF0000"/>
-          <w:rtl/>
-        </w:rPr>
-        <w:t>קונבולוציה</w:t>
-      </w:r>
-      <w:proofErr w:type="spellEnd"/>
-      <w:r>
-        <w:rPr>
-          <w:rFonts w:hint="cs"/>
-          <w:color w:val="FF0000"/>
-          <w:rtl/>
-        </w:rPr>
-        <w:t xml:space="preserve"> רגילה, בה הפילטרים והפרמטרים הם קבועים לאחר שלב האימון, </w:t>
-      </w:r>
-      <w:r>
-        <w:rPr>
-          <w:rFonts w:hint="cs"/>
-          <w:color w:val="FF0000"/>
-          <w:rtl/>
-        </w:rPr>
-        <w:lastRenderedPageBreak/>
-        <w:t xml:space="preserve">בשכבת </w:t>
-      </w:r>
-      <w:proofErr w:type="spellStart"/>
-      <w:r>
-        <w:rPr>
-          <w:rFonts w:hint="cs"/>
-          <w:color w:val="FF0000"/>
-          <w:rtl/>
-        </w:rPr>
-        <w:t>הקונבולוציה</w:t>
-      </w:r>
-      <w:proofErr w:type="spellEnd"/>
-      <w:r>
-        <w:rPr>
-          <w:rFonts w:hint="cs"/>
-          <w:color w:val="FF0000"/>
-          <w:rtl/>
-        </w:rPr>
-        <w:t xml:space="preserve"> המתוארת במאמר, הפילטרים הם פונקציה של המיקום </w:t>
+        <w:t>בניגוד לשכבת קונבולוציה</w:t>
+      </w:r>
+      <w:r>
+        <w:rPr>
+          <w:rFonts w:hint="cs"/>
+          <w:color w:val="FF0000"/>
+          <w:rtl/>
+        </w:rPr>
+        <w:t xml:space="preserve"> רגילה, בה הפילטרים והפרמטרים הם קבועים לאחר שלב האימון, בשכבת הקונבולוציה המתוארת במאמר, הפילטרים הם פונקציה של המיקום </w:t>
       </w:r>
       <w:r>
         <w:rPr>
@@ -2773,25 +2804,7 @@
           <w:color w:val="FF0000"/>
           <w:rtl/>
         </w:rPr>
-        <w:t xml:space="preserve">הגזירה נעשית באופן הפוך: הנגזרות של השגיאות לפי הקלט מחושבות על פי השגיאות של הפלט. הנגזרות של השגיאות על הפלט מועברות דרך הפילטרים </w:t>
-      </w:r>
-      <w:proofErr w:type="spellStart"/>
-      <w:r>
-        <w:rPr>
-          <w:rFonts w:hint="cs"/>
-          <w:color w:val="FF0000"/>
-          <w:rtl/>
-        </w:rPr>
-        <w:t>הגאוסיאניים</w:t>
-      </w:r>
-      <w:proofErr w:type="spellEnd"/>
-      <w:r>
-        <w:rPr>
-          <w:rFonts w:hint="cs"/>
-          <w:color w:val="FF0000"/>
-          <w:rtl/>
-        </w:rPr>
-        <w:t xml:space="preserve"> בכיוון ההפוך (מופעלת עליהם הפונקציה ההפוכה לפילטר).</w:t>
+        <w:t>הגזירה נעשית באופן הפוך: הנגזרות של השגיאות לפי הקלט מחושבות על פי השגיאות של הפלט. הנגזרות של השגיאות על הפלט מועברות דרך הפילטרים הגאוסיאניים בכיוון ההפוך (מופעלת עליהם הפונקציה ההפוכה לפילטר).</w:t>
       </w:r>
     </w:p>
     <w:p>
@@ -3035,9 +3048,8 @@
           <w:color w:val="FF0000"/>
           <w:rtl/>
         </w:rPr>
-        <w:t xml:space="preserve">במקום ייצוג </w:t>
-      </w:r>
-      <w:proofErr w:type="spellStart"/>
+        <w:t>במקום ייצוג ו</w:t>
+      </w:r>
       <w:r>
         <w:rPr>
           <w:rFonts w:hint="cs"/>
@@ -3052,24 +3064,7 @@
           <w:color w:val="FF0000"/>
           <w:rtl/>
         </w:rPr>
-        <w:t>ו</w:t>
-      </w:r>
-      <w:r>
-        <w:rPr>
-          <w:rFonts w:hint="cs"/>
-          <w:color w:val="FF0000"/>
-          <w:rtl/>
-        </w:rPr>
-        <w:t>קטורי</w:t>
-      </w:r>
-      <w:proofErr w:type="spellEnd"/>
-      <w:r>
-        <w:rPr>
-          <w:rFonts w:hint="cs"/>
-          <w:color w:val="FF0000"/>
-          <w:rtl/>
-        </w:rPr>
-        <w:t xml:space="preserve"> יחיד</w:t>
+        <w:t>קטורי יחיד</w:t>
       </w:r>
       <w:r>
         <w:rPr>
@@ -3117,14 +3112,12 @@
         </w:rPr>
         <w:t>, ב-</w:t>
       </w:r>
-      <w:proofErr w:type="spellStart"/>
       <w:r>
         <w:rPr>
           <w:color w:val="FF0000"/>
         </w:rPr>
         <w:t>vae</w:t>
       </w:r>
-      <w:proofErr w:type="spellEnd"/>
       <w:r>
         <w:rPr>
           <w:rFonts w:hint="cs"/>
@@ -3268,28 +3261,27 @@
         <w:bidi/>
         <w:ind w:left="780"/>
         <w:rPr>
+          <w:rFonts w:eastAsiaTheme="minorEastAsia"/>
+          <w:color w:val="FF0000"/>
+          <w:rtl/>
+        </w:rPr>
+      </w:pPr>
+      <w:r>
+        <w:rPr>
           <w:rFonts w:eastAsiaTheme="minorEastAsia" w:hint="cs"/>
           <w:color w:val="FF0000"/>
           <w:rtl/>
         </w:rPr>
-      </w:pPr>
+        <w:t>לאחר שלמדנו ממוצע וסטיית תקן, נייצר דגימה, המתפלגת לפי הערכים שנלמדו</w:t>
+      </w:r>
       <w:r>
         <w:rPr>
           <w:rFonts w:eastAsiaTheme="minorEastAsia" w:hint="cs"/>
           <w:color w:val="FF0000"/>
           <w:rtl/>
         </w:rPr>
-        <w:t>לאחר שלמדנו ממוצע וסטיית תקן, נייצר דגימה, המתפלגת לפי הערכים שנלמדו</w:t>
-      </w:r>
-      <w:r>
-        <w:rPr>
-          <w:rFonts w:eastAsiaTheme="minorEastAsia" w:hint="cs"/>
-          <w:color w:val="FF0000"/>
-          <w:rtl/>
-        </w:rPr>
         <w:t xml:space="preserve"> (ממוצע וסטיית תקן) על ידי ה-</w:t>
       </w:r>
-      <w:proofErr w:type="spellStart"/>
       <w:r>
         <w:rPr>
           <w:rFonts w:eastAsiaTheme="minorEastAsia"/>
@@ -3297,7 +3289,6 @@
         </w:rPr>
         <w:t>vae</w:t>
       </w:r>
-      <w:proofErr w:type="spellEnd"/>
       <w:r>
         <w:rPr>
           <w:rFonts w:eastAsiaTheme="minorEastAsia" w:hint="cs"/>
@@ -3497,7 +3488,6 @@
         </w:rPr>
         <w:t xml:space="preserve"> של ה-</w:t>
       </w:r>
-      <w:proofErr w:type="spellStart"/>
       <w:r>
         <w:rPr>
           <w:rFonts w:eastAsiaTheme="minorEastAsia"/>
@@ -3505,7 +3495,6 @@
         </w:rPr>
         <w:t>vae</w:t>
       </w:r>
-      <w:proofErr w:type="spellEnd"/>
       <w:r>
         <w:rPr>
           <w:rFonts w:eastAsiaTheme="minorEastAsia" w:hint="cs"/>
@@ -3549,7 +3538,6 @@
         </w:rPr>
         <w:t>, גם ל-</w:t>
       </w:r>
-      <w:proofErr w:type="spellStart"/>
       <w:r>
         <w:rPr>
           <w:rFonts w:eastAsiaTheme="minorEastAsia"/>
@@ -3557,7 +3545,6 @@
         </w:rPr>
         <w:t>vae</w:t>
       </w:r>
-      <w:proofErr w:type="spellEnd"/>
       <w:r>
         <w:rPr>
           <w:rFonts w:eastAsiaTheme="minorEastAsia" w:hint="cs"/>
@@ -3630,18 +3617,8 @@
           <w:color w:val="FF0000"/>
           <w:rtl/>
         </w:rPr>
-        <w:t xml:space="preserve">בנוסף למרכיב זה, אנחנו מוסיפים מרכיב של </w:t>
-      </w:r>
-      <w:proofErr w:type="spellStart"/>
-      <w:r>
-        <w:rPr>
-          <w:rFonts w:eastAsiaTheme="minorEastAsia" w:hint="cs"/>
-          <w:color w:val="FF0000"/>
-          <w:rtl/>
-        </w:rPr>
-        <w:t>רגולריזציה</w:t>
-      </w:r>
-      <w:proofErr w:type="spellEnd"/>
+        <w:t>בנוסף למרכיב זה, אנחנו מוסיפים מרכיב של רגולריזציה</w:t>
+      </w:r>
       <w:r>
         <w:rPr>
           <w:rFonts w:eastAsiaTheme="minorEastAsia" w:hint="cs"/>
@@ -3746,23 +3723,7 @@
           <w:rFonts w:hint="cs"/>
           <w:rtl/>
         </w:rPr>
-        <w:t xml:space="preserve">, ואם כן מה נרצה להניח </w:t>
-      </w:r>
-      <w:proofErr w:type="spellStart"/>
-      <w:r>
-        <w:rPr>
-          <w:rFonts w:hint="cs"/>
-          <w:rtl/>
-        </w:rPr>
-        <w:t>שהדאטה</w:t>
-      </w:r>
-      <w:proofErr w:type="spellEnd"/>
-      <w:r>
-        <w:rPr>
-          <w:rFonts w:hint="cs"/>
-          <w:rtl/>
-        </w:rPr>
-        <w:t xml:space="preserve"> בקירוב מקיים על מנת שיהיה כדאי להשתמש בהן?</w:t>
+        <w:t>, ואם כן מה נרצה להניח שהדאטה בקירוב מקיים על מנת שיהיה כדאי להשתמש בהן?</w:t>
       </w:r>
     </w:p>
     <w:p>
@@ -3781,25 +3742,7 @@
           <w:color w:val="FF0000"/>
           <w:rtl/>
         </w:rPr>
-        <w:t xml:space="preserve">אפשר להשתמש בשכבת </w:t>
-      </w:r>
-      <w:proofErr w:type="spellStart"/>
-      <w:r>
-        <w:rPr>
-          <w:rFonts w:hint="cs"/>
-          <w:color w:val="FF0000"/>
-          <w:rtl/>
-        </w:rPr>
-        <w:t>קונבולוציה</w:t>
-      </w:r>
-      <w:proofErr w:type="spellEnd"/>
-      <w:r>
-        <w:rPr>
-          <w:rFonts w:hint="cs"/>
-          <w:color w:val="FF0000"/>
-          <w:rtl/>
-        </w:rPr>
-        <w:t xml:space="preserve"> ב-</w:t>
+        <w:t>אפשר להשתמש בשכבת קונבולוציה ב-</w:t>
       </w:r>
       <w:r>
         <w:rPr>
@@ -3832,18 +3775,33 @@
           <w:color w:val="FF0000"/>
           <w:rtl/>
         </w:rPr>
-        <w:t xml:space="preserve">שכבות </w:t>
-      </w:r>
-      <w:proofErr w:type="spellStart"/>
-      <w:r>
-        <w:rPr>
-          <w:rFonts w:hint="cs"/>
-          <w:color w:val="FF0000"/>
-          <w:rtl/>
-        </w:rPr>
-        <w:t>קונבולוציה</w:t>
-      </w:r>
-      <w:proofErr w:type="spellEnd"/>
+        <w:lastRenderedPageBreak/>
+        <w:t xml:space="preserve">שכבות קונבולוציה </w:t>
+      </w:r>
+      <w:r>
+        <w:rPr>
+          <w:rFonts w:hint="cs"/>
+          <w:color w:val="FF0000"/>
+          <w:rtl/>
+        </w:rPr>
+        <w:t>יכולות</w:t>
+      </w:r>
+      <w:r>
+        <w:rPr>
+          <w:rFonts w:hint="cs"/>
+          <w:color w:val="FF0000"/>
+          <w:rtl/>
+        </w:rPr>
+        <w:t xml:space="preserve"> להור</w:t>
+      </w:r>
+      <w:r>
+        <w:rPr>
+          <w:rFonts w:hint="cs"/>
+          <w:color w:val="FF0000"/>
+          <w:rtl/>
+        </w:rPr>
+        <w:t>יד</w:t>
+      </w:r>
       <w:r>
         <w:rPr>
           <w:rFonts w:hint="cs"/>
@@ -3858,38 +3816,6 @@
           <w:color w:val="FF0000"/>
           <w:rtl/>
         </w:rPr>
-        <w:t>יכולות</w:t>
-      </w:r>
-      <w:r>
-        <w:rPr>
-          <w:rFonts w:hint="cs"/>
-          <w:color w:val="FF0000"/>
-          <w:rtl/>
-        </w:rPr>
-        <w:t xml:space="preserve"> להור</w:t>
-      </w:r>
-      <w:r>
-        <w:rPr>
-          <w:rFonts w:hint="cs"/>
-          <w:color w:val="FF0000"/>
-          <w:rtl/>
-        </w:rPr>
-        <w:t>יד</w:t>
-      </w:r>
-      <w:r>
-        <w:rPr>
-          <w:rFonts w:hint="cs"/>
-          <w:color w:val="FF0000"/>
-          <w:rtl/>
-        </w:rPr>
-        <w:t xml:space="preserve"> </w:t>
-      </w:r>
-      <w:r>
-        <w:rPr>
-          <w:rFonts w:hint="cs"/>
-          <w:color w:val="FF0000"/>
-          <w:rtl/>
-        </w:rPr>
         <w:t>ממד</w:t>
       </w:r>
       <w:r>
@@ -4022,25 +3948,7 @@
           <w:color w:val="FF0000"/>
           <w:rtl/>
         </w:rPr>
-        <w:t>דל של הקלט, ניתן פשוט לעשות דה-</w:t>
-      </w:r>
-      <w:proofErr w:type="spellStart"/>
-      <w:r>
-        <w:rPr>
-          <w:rFonts w:hint="cs"/>
-          <w:color w:val="FF0000"/>
-          <w:rtl/>
-        </w:rPr>
-        <w:t>קונבולוציה</w:t>
-      </w:r>
-      <w:proofErr w:type="spellEnd"/>
-      <w:r>
-        <w:rPr>
-          <w:rFonts w:hint="cs"/>
-          <w:color w:val="FF0000"/>
-          <w:rtl/>
-        </w:rPr>
-        <w:t>.</w:t>
+        <w:t>דל של הקלט, ניתן פשוט לעשות דה-קונבולוציה.</w:t>
       </w:r>
     </w:p>
     <w:p>
@@ -4059,25 +3967,7 @@
           <w:color w:val="FF0000"/>
           <w:rtl/>
         </w:rPr>
-        <w:t xml:space="preserve">על מנת להשתמש בשכבת </w:t>
-      </w:r>
-      <w:proofErr w:type="spellStart"/>
-      <w:r>
-        <w:rPr>
-          <w:rFonts w:hint="cs"/>
-          <w:color w:val="FF0000"/>
-          <w:rtl/>
-        </w:rPr>
-        <w:t>קונבולוציה</w:t>
-      </w:r>
-      <w:proofErr w:type="spellEnd"/>
-      <w:r>
-        <w:rPr>
-          <w:rFonts w:hint="cs"/>
-          <w:color w:val="FF0000"/>
-          <w:rtl/>
-        </w:rPr>
-        <w:t xml:space="preserve"> להורדת ממד, אנחנו צריכים להניח שיש משמעות מרחבית לקלט</w:t>
+        <w:t>על מנת להשתמש בשכבת קונבולוציה להורדת ממד, אנחנו צריכים להניח שיש משמעות מרחבית לקלט</w:t>
       </w:r>
       <w:r>
         <w:rPr>
@@ -4093,25 +3983,7 @@
           <w:color w:val="FF0000"/>
           <w:rtl/>
         </w:rPr>
-        <w:t xml:space="preserve"> מכיוון שהפילטרים של שכבות </w:t>
-      </w:r>
-      <w:proofErr w:type="spellStart"/>
-      <w:r>
-        <w:rPr>
-          <w:rFonts w:hint="cs"/>
-          <w:color w:val="FF0000"/>
-          <w:rtl/>
-        </w:rPr>
-        <w:t>קונבולוציה</w:t>
-      </w:r>
-      <w:proofErr w:type="spellEnd"/>
-      <w:r>
-        <w:rPr>
-          <w:rFonts w:hint="cs"/>
-          <w:color w:val="FF0000"/>
-          <w:rtl/>
-        </w:rPr>
-        <w:t xml:space="preserve"> עובדים הכי טוב כאשר לקלט יש משמעות מרחבית </w:t>
+        <w:t xml:space="preserve"> מכיוון שהפילטרים של שכבות קונבולוציה עובדים הכי טוב כאשר לקלט יש משמעות מרחבית </w:t>
       </w:r>
       <w:r>
         <w:rPr>
@@ -4154,7 +4026,6 @@
           <w:rFonts w:hint="cs"/>
           <w:rtl/>
         </w:rPr>
-        <w:lastRenderedPageBreak/>
         <w:t xml:space="preserve">אותה שאלה כמו בסעיף ב' עבור </w:t>
       </w:r>
       <w:r>
@@ -4184,25 +4055,7 @@
           <w:color w:val="FF0000"/>
           <w:rtl/>
         </w:rPr>
-        <w:t xml:space="preserve">ניתן להשתמש בשכבות </w:t>
-      </w:r>
-      <w:proofErr w:type="spellStart"/>
-      <w:r>
-        <w:rPr>
-          <w:rFonts w:hint="cs"/>
-          <w:color w:val="FF0000"/>
-          <w:rtl/>
-        </w:rPr>
-        <w:t>קונבולוציה</w:t>
-      </w:r>
-      <w:proofErr w:type="spellEnd"/>
-      <w:r>
-        <w:rPr>
-          <w:rFonts w:hint="cs"/>
-          <w:color w:val="FF0000"/>
-          <w:rtl/>
-        </w:rPr>
-        <w:t xml:space="preserve"> עבור </w:t>
+        <w:t xml:space="preserve">ניתן להשתמש בשכבות קונבולוציה עבור </w:t>
       </w:r>
       <w:r>
         <w:rPr>
@@ -4259,18 +4112,8 @@
           <w:color w:val="FF0000"/>
           <w:rtl/>
         </w:rPr>
-        <w:t xml:space="preserve"> ייצוג </w:t>
-      </w:r>
-      <w:proofErr w:type="spellStart"/>
-      <w:r>
-        <w:rPr>
-          <w:rFonts w:hint="cs"/>
-          <w:color w:val="FF0000"/>
-          <w:rtl/>
-        </w:rPr>
-        <w:t>וקטורי</w:t>
-      </w:r>
-      <w:proofErr w:type="spellEnd"/>
+        <w:t xml:space="preserve"> ייצוג וקטורי</w:t>
+      </w:r>
       <w:r>
         <w:rPr>
           <w:rFonts w:hint="cs"/>
@@ -4285,43 +4128,7 @@
           <w:color w:val="FF0000"/>
           <w:rtl/>
         </w:rPr>
-        <w:t xml:space="preserve"> שכבות </w:t>
-      </w:r>
-      <w:proofErr w:type="spellStart"/>
-      <w:r>
-        <w:rPr>
-          <w:rFonts w:hint="cs"/>
-          <w:color w:val="FF0000"/>
-          <w:rtl/>
-        </w:rPr>
-        <w:t>הקונבולוציה</w:t>
-      </w:r>
-      <w:proofErr w:type="spellEnd"/>
-      <w:r>
-        <w:rPr>
-          <w:rFonts w:hint="cs"/>
-          <w:color w:val="FF0000"/>
-          <w:rtl/>
-        </w:rPr>
-        <w:t xml:space="preserve"> יכולות להפוך קלט לייצוג </w:t>
-      </w:r>
-      <w:proofErr w:type="spellStart"/>
-      <w:r>
-        <w:rPr>
-          <w:rFonts w:hint="cs"/>
-          <w:color w:val="FF0000"/>
-          <w:rtl/>
-        </w:rPr>
-        <w:t>וקטורי</w:t>
-      </w:r>
-      <w:proofErr w:type="spellEnd"/>
-      <w:r>
-        <w:rPr>
-          <w:rFonts w:hint="cs"/>
-          <w:color w:val="FF0000"/>
-          <w:rtl/>
-        </w:rPr>
-        <w:t xml:space="preserve"> שייכנס</w:t>
+        <w:t xml:space="preserve"> שכבות הקונבולוציה יכולות להפוך קלט לייצוג וקטורי שייכנס</w:t>
       </w:r>
       <w:r>
         <w:rPr>
@@ -4469,39 +4276,7 @@
           <w:rFonts w:hint="cs"/>
           <w:rtl/>
         </w:rPr>
-        <w:t xml:space="preserve"> שבו התצפיות מגיעות משתי התפלגויות רב-</w:t>
-      </w:r>
-      <w:proofErr w:type="spellStart"/>
-      <w:r>
-        <w:rPr>
-          <w:rFonts w:hint="cs"/>
-          <w:rtl/>
-        </w:rPr>
-        <w:t>מימדיות</w:t>
-      </w:r>
-      <w:proofErr w:type="spellEnd"/>
-      <w:r>
-        <w:rPr>
-          <w:rFonts w:hint="cs"/>
-          <w:rtl/>
-        </w:rPr>
-        <w:t xml:space="preserve"> שונות. כמו-כן נתון כי רק 0.001 מתוך התצפיות באות מההתפלגות </w:t>
-      </w:r>
-      <w:proofErr w:type="spellStart"/>
-      <w:r>
-        <w:rPr>
-          <w:rFonts w:hint="cs"/>
-          <w:rtl/>
-        </w:rPr>
-        <w:t>השניה</w:t>
-      </w:r>
-      <w:proofErr w:type="spellEnd"/>
-      <w:r>
-        <w:rPr>
-          <w:rFonts w:hint="cs"/>
-          <w:rtl/>
-        </w:rPr>
-        <w:t>, אך לא ידוע אילו</w:t>
+        <w:t xml:space="preserve"> שבו התצפיות מגיעות משתי התפלגויות רב-מימדיות שונות. כמו-כן נתון כי רק 0.001 מתוך התצפיות באות מההתפלגות השניה, אך לא ידוע אילו</w:t>
       </w:r>
       <w:r>
         <w:rPr>
@@ -4672,7 +4447,6 @@
         </w:rPr>
         <w:t xml:space="preserve">סביב יריעה שונה </w:t>
       </w:r>
-      <w:proofErr w:type="spellStart"/>
       <w:r>
         <w:rPr>
           <w:rFonts w:hint="cs"/>
@@ -4685,9 +4459,15 @@
           <w:rFonts w:hint="cs"/>
           <w:rtl/>
         </w:rPr>
-        <w:t>מימד</w:t>
-      </w:r>
-      <w:proofErr w:type="spellEnd"/>
+        <w:t xml:space="preserve">מימד </w:t>
+      </w:r>
+      <w:r>
+        <w:rPr>
+          <w:rFonts w:hint="cs"/>
+          <w:rtl/>
+        </w:rPr>
+        <w:t>2</w:t>
+      </w:r>
       <w:r>
         <w:rPr>
           <w:rFonts w:hint="cs"/>
@@ -4700,53 +4480,14 @@
           <w:rFonts w:hint="cs"/>
           <w:rtl/>
         </w:rPr>
-        <w:t>2</w:t>
-      </w:r>
-      <w:r>
-        <w:rPr>
-          <w:rFonts w:hint="cs"/>
-          <w:rtl/>
-        </w:rPr>
-        <w:t xml:space="preserve"> </w:t>
-      </w:r>
-      <w:proofErr w:type="spellStart"/>
-      <w:r>
-        <w:rPr>
-          <w:rFonts w:hint="cs"/>
-          <w:rtl/>
-        </w:rPr>
-        <w:t>והדאטה</w:t>
-      </w:r>
-      <w:proofErr w:type="spellEnd"/>
-      <w:r>
-        <w:rPr>
-          <w:rFonts w:hint="cs"/>
-          <w:rtl/>
-        </w:rPr>
-        <w:t xml:space="preserve"> הנתון הוא </w:t>
-      </w:r>
-      <w:proofErr w:type="spellStart"/>
-      <w:r>
-        <w:rPr>
-          <w:rFonts w:hint="cs"/>
-          <w:rtl/>
-        </w:rPr>
-        <w:t>ב</w:t>
-      </w:r>
-      <w:r>
-        <w:rPr>
-          <w:rFonts w:hint="cs"/>
-          <w:rtl/>
-        </w:rPr>
-        <w:t>מימד</w:t>
-      </w:r>
-      <w:proofErr w:type="spellEnd"/>
-      <w:r>
-        <w:rPr>
-          <w:rFonts w:hint="cs"/>
-          <w:rtl/>
-        </w:rPr>
-        <w:t xml:space="preserve"> </w:t>
+        <w:t>והדאטה הנתון הוא ב</w:t>
+      </w:r>
+      <w:r>
+        <w:rPr>
+          <w:rFonts w:hint="cs"/>
+          <w:rtl/>
+        </w:rPr>
+        <w:t xml:space="preserve">מימד </w:t>
       </w:r>
       <w:r>
         <w:rPr>
@@ -4767,23 +4508,7 @@
           <w:rFonts w:hint="cs"/>
           <w:rtl/>
         </w:rPr>
-        <w:t xml:space="preserve"> מה יהיה </w:t>
-      </w:r>
-      <w:proofErr w:type="spellStart"/>
-      <w:r>
-        <w:rPr>
-          <w:rFonts w:hint="cs"/>
-          <w:rtl/>
-        </w:rPr>
-        <w:t>המימד</w:t>
-      </w:r>
-      <w:proofErr w:type="spellEnd"/>
-      <w:r>
-        <w:rPr>
-          <w:rFonts w:hint="cs"/>
-          <w:rtl/>
-        </w:rPr>
-        <w:t xml:space="preserve"> הרצוי של ה- </w:t>
+        <w:t xml:space="preserve"> מה יהיה המימד הרצוי של ה- </w:t>
       </w:r>
       <w:r>
         <w:t>encoding</w:t>
@@ -4827,25 +4552,7 @@
           <w:color w:val="FF0000"/>
           <w:rtl/>
         </w:rPr>
-        <w:t xml:space="preserve">. מכיוון שהיריעות מאד שונות </w:t>
-      </w:r>
-      <w:proofErr w:type="spellStart"/>
-      <w:r>
-        <w:rPr>
-          <w:rFonts w:hint="cs"/>
-          <w:color w:val="FF0000"/>
-          <w:rtl/>
-        </w:rPr>
-        <w:t>במימד</w:t>
-      </w:r>
-      <w:proofErr w:type="spellEnd"/>
-      <w:r>
-        <w:rPr>
-          <w:rFonts w:hint="cs"/>
-          <w:color w:val="FF0000"/>
-          <w:rtl/>
-        </w:rPr>
-        <w:t xml:space="preserve"> 2, אז נבנה </w:t>
+        <w:t xml:space="preserve">. מכיוון שהיריעות מאד שונות במימד 2, אז נבנה </w:t>
       </w:r>
       <w:r>
         <w:rPr>
@@ -4859,25 +4566,7 @@
           <w:color w:val="FF0000"/>
           <w:rtl/>
         </w:rPr>
-        <w:t xml:space="preserve"> שיוריד את הדאטה </w:t>
-      </w:r>
-      <w:proofErr w:type="spellStart"/>
-      <w:r>
-        <w:rPr>
-          <w:rFonts w:hint="cs"/>
-          <w:color w:val="FF0000"/>
-          <w:rtl/>
-        </w:rPr>
-        <w:t>למימד</w:t>
-      </w:r>
-      <w:proofErr w:type="spellEnd"/>
-      <w:r>
-        <w:rPr>
-          <w:rFonts w:hint="cs"/>
-          <w:color w:val="FF0000"/>
-          <w:rtl/>
-        </w:rPr>
-        <w:t xml:space="preserve"> 2.</w:t>
+        <w:t xml:space="preserve"> שיוריד את הדאטה למימד 2.</w:t>
       </w:r>
     </w:p>
     <w:p>
@@ -4896,25 +4585,7 @@
           <w:color w:val="FF0000"/>
           <w:rtl/>
         </w:rPr>
-        <w:t xml:space="preserve">לאחר מכן ניתן להכניס את הייצוג </w:t>
-      </w:r>
-      <w:proofErr w:type="spellStart"/>
-      <w:r>
-        <w:rPr>
-          <w:rFonts w:hint="cs"/>
-          <w:color w:val="FF0000"/>
-          <w:rtl/>
-        </w:rPr>
-        <w:t>במימד</w:t>
-      </w:r>
-      <w:proofErr w:type="spellEnd"/>
-      <w:r>
-        <w:rPr>
-          <w:rFonts w:hint="cs"/>
-          <w:color w:val="FF0000"/>
-          <w:rtl/>
-        </w:rPr>
-        <w:t xml:space="preserve"> 2 למסווג פשוט </w:t>
+        <w:t xml:space="preserve">לאחר מכן ניתן להכניס את הייצוג במימד 2 למסווג פשוט </w:t>
       </w:r>
       <w:r>
         <w:rPr>
@@ -4977,43 +4648,7 @@
           <w:color w:val="FF0000"/>
           <w:rtl/>
         </w:rPr>
-        <w:t xml:space="preserve">שאם יש הבדל משמעותי בין ההתפלגויות </w:t>
-      </w:r>
-      <w:proofErr w:type="spellStart"/>
-      <w:r>
-        <w:rPr>
-          <w:rFonts w:hint="cs"/>
-          <w:color w:val="FF0000"/>
-          <w:rtl/>
-        </w:rPr>
-        <w:t>במימד</w:t>
-      </w:r>
-      <w:proofErr w:type="spellEnd"/>
-      <w:r>
-        <w:rPr>
-          <w:rFonts w:hint="cs"/>
-          <w:color w:val="FF0000"/>
-          <w:rtl/>
-        </w:rPr>
-        <w:t xml:space="preserve"> 2, אז לאחר שהצלחנו להביא את הייצוג של הדאטה של </w:t>
-      </w:r>
-      <w:proofErr w:type="spellStart"/>
-      <w:r>
-        <w:rPr>
-          <w:rFonts w:hint="cs"/>
-          <w:color w:val="FF0000"/>
-          <w:rtl/>
-        </w:rPr>
-        <w:t>מימד</w:t>
-      </w:r>
-      <w:proofErr w:type="spellEnd"/>
-      <w:r>
-        <w:rPr>
-          <w:rFonts w:hint="cs"/>
-          <w:color w:val="FF0000"/>
-          <w:rtl/>
-        </w:rPr>
-        <w:t xml:space="preserve"> 2, מספיק מסווג לינארי פשוט שיידע להפריד בין ההתפלגויות.</w:t>
+        <w:t>שאם יש הבדל משמעותי בין ההתפלגויות במימד 2, אז לאחר שהצלחנו להביא את הייצוג של הדאטה של מימד 2, מספיק מסווג לינארי פשוט שיידע להפריד בין ההתפלגויות.</w:t>
       </w:r>
     </w:p>
     <w:p>
@@ -5358,7 +4993,6 @@
                             </w:rPr>
                             <w:t xml:space="preserve"> </w:t>
                           </w:r>
-                          <w:proofErr w:type="spellStart"/>
                           <w:r>
                             <w:rPr>
                               <w:rFonts w:ascii="Aharoni,Bold" w:cs="Aharoni,Bold" w:hint="cs"/>
@@ -5368,19 +5002,7 @@
                               <w:szCs w:val="20"/>
                               <w:rtl/>
                             </w:rPr>
-                            <w:t>להעתיק,לצלם</w:t>
-                          </w:r>
-                          <w:proofErr w:type="spellEnd"/>
-                          <w:r>
-                            <w:rPr>
-                              <w:rFonts w:ascii="Aharoni,Bold" w:cs="Aharoni,Bold" w:hint="cs"/>
-                              <w:b/>
-                              <w:bCs/>
-                              <w:sz w:val="20"/>
-                              <w:szCs w:val="20"/>
-                              <w:rtl/>
-                            </w:rPr>
-                            <w:t>, להקליט, לשדר, לאחסן</w:t>
+                            <w:t>להעתיק,לצלם, להקליט, לשדר, לאחסן</w:t>
                           </w:r>
                         </w:p>
                         <w:p>
@@ -5858,7 +5480,6 @@
                       </w:rPr>
                       <w:t xml:space="preserve"> </w:t>
                     </w:r>
-                    <w:proofErr w:type="spellStart"/>
                     <w:r>
                       <w:rPr>
                         <w:rFonts w:ascii="Aharoni,Bold" w:cs="Aharoni,Bold" w:hint="cs"/>
@@ -5868,19 +5489,7 @@
                         <w:szCs w:val="20"/>
                         <w:rtl/>
                       </w:rPr>
-                      <w:t>להעתיק,לצלם</w:t>
-                    </w:r>
-                    <w:proofErr w:type="spellEnd"/>
-                    <w:r>
-                      <w:rPr>
-                        <w:rFonts w:ascii="Aharoni,Bold" w:cs="Aharoni,Bold" w:hint="cs"/>
-                        <w:b/>
-                        <w:bCs/>
-                        <w:sz w:val="20"/>
-                        <w:szCs w:val="20"/>
-                        <w:rtl/>
-                      </w:rPr>
-                      <w:t>, להקליט, לשדר, לאחסן</w:t>
+                      <w:t>להעתיק,לצלם, להקליט, לשדר, לאחסן</w:t>
                     </w:r>
                   </w:p>
                   <w:p>

</xml_diff>

<commit_message>
last changes - finished the test
</commit_message>
<xml_diff>
--- a/TestA_sol.docx
+++ b/TestA_sol.docx
@@ -1087,8 +1087,6 @@
         <w:rPr>
           <w:rFonts w:asciiTheme="minorBidi" w:eastAsia="Times New Roman" w:hAnsiTheme="minorBidi" w:hint="cs"/>
           <w:color w:val="FF0000"/>
-          <w:rtl/>
-          <w:lang w:val="en-IN"/>
         </w:rPr>
       </w:pPr>
       <w:r>
@@ -1402,7 +1400,23 @@
           <w:rFonts w:hint="cs"/>
           <w:rtl/>
         </w:rPr>
-        <w:t xml:space="preserve"> שמאונדקס לפי אינדקס הקודקוד </w:t>
+        <w:t xml:space="preserve"> </w:t>
+      </w:r>
+      <w:proofErr w:type="spellStart"/>
+      <w:r>
+        <w:rPr>
+          <w:rFonts w:hint="cs"/>
+          <w:rtl/>
+        </w:rPr>
+        <w:t>שמאונדקס</w:t>
+      </w:r>
+      <w:proofErr w:type="spellEnd"/>
+      <w:r>
+        <w:rPr>
+          <w:rFonts w:hint="cs"/>
+          <w:rtl/>
+        </w:rPr>
+        <w:t xml:space="preserve"> לפי אינדקס הקודקוד </w:t>
       </w:r>
       <w:r>
         <w:t>v</w:t>
@@ -1436,7 +1450,23 @@
           <w:rFonts w:hint="cs"/>
           <w:rtl/>
         </w:rPr>
-        <w:t>מתקיימת מרקוביות בשכנים שבגרף. כלומר:</w:t>
+        <w:t xml:space="preserve">מתקיימת </w:t>
+      </w:r>
+      <w:proofErr w:type="spellStart"/>
+      <w:r>
+        <w:rPr>
+          <w:rFonts w:hint="cs"/>
+          <w:rtl/>
+        </w:rPr>
+        <w:t>מרקוביות</w:t>
+      </w:r>
+      <w:proofErr w:type="spellEnd"/>
+      <w:r>
+        <w:rPr>
+          <w:rFonts w:hint="cs"/>
+          <w:rtl/>
+        </w:rPr>
+        <w:t xml:space="preserve"> בשכנים שבגרף. כלומר:</w:t>
       </w:r>
     </w:p>
     <w:p>
@@ -1454,7 +1484,11 @@
         <w:t xml:space="preserve"> </w:t>
       </w:r>
       <w:r>
-        <w:t>P[Y</w:t>
+        <w:t>P[</w:t>
+      </w:r>
+      <w:proofErr w:type="spellStart"/>
+      <w:r>
+        <w:t>Y</w:t>
       </w:r>
       <w:r>
         <w:rPr>
@@ -1462,6 +1496,7 @@
         </w:rPr>
         <w:t>v</w:t>
       </w:r>
+      <w:proofErr w:type="spellEnd"/>
       <w:r>
         <w:t xml:space="preserve"> |</w:t>
       </w:r>
@@ -1477,6 +1512,7 @@
       <w:r>
         <w:t>\{</w:t>
       </w:r>
+      <w:proofErr w:type="spellStart"/>
       <w:r>
         <w:t>Y</w:t>
       </w:r>
@@ -1486,8 +1522,13 @@
         </w:rPr>
         <w:t>v</w:t>
       </w:r>
-      <w:r>
-        <w:t>}] = P[Y</w:t>
+      <w:proofErr w:type="spellEnd"/>
+      <w:r>
+        <w:t>}] = P[</w:t>
+      </w:r>
+      <w:proofErr w:type="spellStart"/>
+      <w:r>
+        <w:t>Y</w:t>
       </w:r>
       <w:r>
         <w:rPr>
@@ -1495,6 +1536,7 @@
         </w:rPr>
         <w:t>v</w:t>
       </w:r>
+      <w:proofErr w:type="spellEnd"/>
       <w:r>
         <w:t xml:space="preserve"> | </w:t>
       </w:r>
@@ -1502,7 +1544,11 @@
         <w:t>X,</w:t>
       </w:r>
       <w:r>
-        <w:t xml:space="preserve"> {Y</w:t>
+        <w:t xml:space="preserve"> {</w:t>
+      </w:r>
+      <w:proofErr w:type="spellStart"/>
+      <w:r>
+        <w:t>Y</w:t>
       </w:r>
       <w:r>
         <w:rPr>
@@ -1510,6 +1556,7 @@
         </w:rPr>
         <w:t>w</w:t>
       </w:r>
+      <w:proofErr w:type="spellEnd"/>
       <w:r>
         <w:t>; w</w:t>
       </w:r>
@@ -2000,7 +2047,25 @@
           <w:color w:val="FF0000"/>
           <w:rtl/>
         </w:rPr>
-        <w:t>, וכו'.</w:t>
+        <w:t xml:space="preserve">, </w:t>
+      </w:r>
+      <w:proofErr w:type="spellStart"/>
+      <w:r>
+        <w:rPr>
+          <w:rFonts w:hint="cs"/>
+          <w:color w:val="FF0000"/>
+          <w:rtl/>
+        </w:rPr>
+        <w:t>וכו</w:t>
+      </w:r>
+      <w:proofErr w:type="spellEnd"/>
+      <w:r>
+        <w:rPr>
+          <w:rFonts w:hint="cs"/>
+          <w:color w:val="FF0000"/>
+          <w:rtl/>
+        </w:rPr>
+        <w:t>'.</w:t>
       </w:r>
     </w:p>
     <w:p>
@@ -2377,8 +2442,36 @@
           <w:color w:val="FF0000"/>
           <w:rtl/>
         </w:rPr>
-        <w:t xml:space="preserve"> וקרנל גאוסיאני</w:t>
-      </w:r>
+        <w:t xml:space="preserve"> </w:t>
+      </w:r>
+      <w:proofErr w:type="spellStart"/>
+      <w:r>
+        <w:rPr>
+          <w:rFonts w:eastAsiaTheme="minorEastAsia" w:hint="cs"/>
+          <w:color w:val="FF0000"/>
+          <w:rtl/>
+        </w:rPr>
+        <w:t>וקרנל</w:t>
+      </w:r>
+      <w:proofErr w:type="spellEnd"/>
+      <w:r>
+        <w:rPr>
+          <w:rFonts w:eastAsiaTheme="minorEastAsia" w:hint="cs"/>
+          <w:color w:val="FF0000"/>
+          <w:rtl/>
+        </w:rPr>
+        <w:t xml:space="preserve"> </w:t>
+      </w:r>
+      <w:proofErr w:type="spellStart"/>
+      <w:r>
+        <w:rPr>
+          <w:rFonts w:eastAsiaTheme="minorEastAsia" w:hint="cs"/>
+          <w:color w:val="FF0000"/>
+          <w:rtl/>
+        </w:rPr>
+        <w:t>גאוסיאני</w:t>
+      </w:r>
+      <w:proofErr w:type="spellEnd"/>
       <w:r>
         <w:rPr>
           <w:rFonts w:eastAsiaTheme="minorEastAsia" w:hint="cs"/>
@@ -2456,7 +2549,25 @@
           <w:color w:val="FF0000"/>
           <w:rtl/>
         </w:rPr>
-        <w:t>מחושבת על ידי הכפלה של קירובים.</w:t>
+        <w:t xml:space="preserve">מחושבת על ידי הכפלה של </w:t>
+      </w:r>
+      <w:proofErr w:type="spellStart"/>
+      <w:r>
+        <w:rPr>
+          <w:rFonts w:eastAsiaTheme="minorEastAsia" w:hint="cs"/>
+          <w:color w:val="FF0000"/>
+          <w:rtl/>
+        </w:rPr>
+        <w:t>קירובים</w:t>
+      </w:r>
+      <w:proofErr w:type="spellEnd"/>
+      <w:r>
+        <w:rPr>
+          <w:rFonts w:eastAsiaTheme="minorEastAsia" w:hint="cs"/>
+          <w:color w:val="FF0000"/>
+          <w:rtl/>
+        </w:rPr>
+        <w:t>.</w:t>
       </w:r>
     </w:p>
     <w:p>
@@ -2467,7 +2578,6 @@
         <w:rPr>
           <w:rFonts w:eastAsiaTheme="minorEastAsia"/>
           <w:color w:val="FF0000"/>
-          <w:rtl/>
         </w:rPr>
       </w:pPr>
       <w:r>
@@ -2478,25 +2588,42 @@
         </w:rPr>
         <w:t xml:space="preserve">כל קירוב יחיד הוא אקספוננט של פוטנציאל יחיד וסכום של פונקציית התאמת תגיות וקומבינציה לינארית של משקולות, אשר כופלים </w:t>
       </w:r>
+      <w:proofErr w:type="spellStart"/>
       <w:r>
         <w:rPr>
           <w:rFonts w:eastAsiaTheme="minorEastAsia" w:hint="cs"/>
           <w:color w:val="FF0000"/>
           <w:rtl/>
         </w:rPr>
-        <w:t>בקרנל גאוסיאני.</w:t>
-      </w:r>
-    </w:p>
-    <w:p>
-      <w:pPr>
-        <w:pStyle w:val="ListParagraph"/>
-        <w:bidi/>
-        <w:ind w:left="780"/>
-        <w:rPr>
-          <w:i/>
-          <w:color w:val="FF0000"/>
-        </w:rPr>
-      </w:pPr>
+        <w:t>בקרנל</w:t>
+      </w:r>
+      <w:proofErr w:type="spellEnd"/>
+      <w:r>
+        <w:rPr>
+          <w:rFonts w:eastAsiaTheme="minorEastAsia" w:hint="cs"/>
+          <w:color w:val="FF0000"/>
+          <w:rtl/>
+        </w:rPr>
+        <w:t xml:space="preserve"> </w:t>
+      </w:r>
+      <w:proofErr w:type="spellStart"/>
+      <w:r>
+        <w:rPr>
+          <w:rFonts w:eastAsiaTheme="minorEastAsia" w:hint="cs"/>
+          <w:color w:val="FF0000"/>
+          <w:rtl/>
+        </w:rPr>
+        <w:t>גאוסיאני</w:t>
+      </w:r>
+      <w:proofErr w:type="spellEnd"/>
+      <w:r>
+        <w:rPr>
+          <w:rFonts w:eastAsiaTheme="minorEastAsia" w:hint="cs"/>
+          <w:color w:val="FF0000"/>
+          <w:rtl/>
+        </w:rPr>
+        <w:t>.</w:t>
+      </w:r>
     </w:p>
     <w:p>
       <w:pPr>
@@ -2512,6 +2639,7 @@
           <w:rFonts w:hint="cs"/>
           <w:rtl/>
         </w:rPr>
+        <w:lastRenderedPageBreak/>
         <w:t xml:space="preserve">קרא את המאמר: </w:t>
       </w:r>
       <w:r>
@@ -2528,7 +2656,23 @@
           <w:rFonts w:hint="cs"/>
           <w:rtl/>
         </w:rPr>
-        <w:t>והסבר כיצד מקרבים את הבעיה כרשת נוירונים. בפרט: (1) תאר את ההבדל בין שכבת קונבולוציה רגילה לשכבה המתוארת במאמר ו- (2) תאר כיצד מתבצעת הגזירה</w:t>
+        <w:t xml:space="preserve">והסבר כיצד מקרבים את הבעיה כרשת נוירונים. בפרט: (1) תאר את ההבדל בין שכבת </w:t>
+      </w:r>
+      <w:proofErr w:type="spellStart"/>
+      <w:r>
+        <w:rPr>
+          <w:rFonts w:hint="cs"/>
+          <w:rtl/>
+        </w:rPr>
+        <w:t>קונבולוציה</w:t>
+      </w:r>
+      <w:proofErr w:type="spellEnd"/>
+      <w:r>
+        <w:rPr>
+          <w:rFonts w:hint="cs"/>
+          <w:rtl/>
+        </w:rPr>
+        <w:t xml:space="preserve"> רגילה לשכבה המתוארת במאמר ו- (2) תאר כיצד מתבצעת הגזירה</w:t>
       </w:r>
       <w:r>
         <w:rPr>
@@ -2546,104 +2690,6 @@
           <w:rtl/>
         </w:rPr>
         <w:t>).</w:t>
-      </w:r>
-      <w:r>
-        <w:rPr>
-          <w:rtl/>
-        </w:rPr>
-        <w:br/>
-      </w:r>
-      <w:r>
-        <w:rPr>
-          <w:rFonts w:hint="cs"/>
-          <w:color w:val="FF0000"/>
-          <w:rtl/>
-        </w:rPr>
-        <w:t>בניגוד לשכבת קונבולוציה</w:t>
-      </w:r>
-      <w:r>
-        <w:rPr>
-          <w:rFonts w:hint="cs"/>
-          <w:color w:val="FF0000"/>
-          <w:rtl/>
-        </w:rPr>
-        <w:t xml:space="preserve"> רגילה, בה הפילטרים והפרמטרים הם קבועים לאחר שלב האימון, בשכבת הקונבולוציה המתוארת במאמר, הפילטרים הם פונקציה של המיקום </w:t>
-      </w:r>
-      <w:r>
-        <w:rPr>
-          <w:rFonts w:hint="cs"/>
-          <w:color w:val="FF0000"/>
-          <w:rtl/>
-        </w:rPr>
-        <w:t>ושל הפיצ'רים של הפיקסל (במאמר</w:t>
-      </w:r>
-      <w:r>
-        <w:rPr>
-          <w:rFonts w:hint="cs"/>
-          <w:color w:val="FF0000"/>
-          <w:rtl/>
-        </w:rPr>
-        <w:t>,</w:t>
-      </w:r>
-      <w:r>
-        <w:rPr>
-          <w:rFonts w:hint="cs"/>
-          <w:color w:val="FF0000"/>
-          <w:rtl/>
-        </w:rPr>
-        <w:t xml:space="preserve"> הדוגמה היא לערך ה-</w:t>
-      </w:r>
-      <w:r>
-        <w:rPr>
-          <w:rFonts w:hint="cs"/>
-          <w:color w:val="FF0000"/>
-        </w:rPr>
-        <w:t>RGB</w:t>
-      </w:r>
-      <w:r>
-        <w:rPr>
-          <w:rFonts w:hint="cs"/>
-          <w:color w:val="FF0000"/>
-          <w:rtl/>
-        </w:rPr>
-        <w:t xml:space="preserve"> של הפילטר).</w:t>
-      </w:r>
-      <w:r>
-        <w:rPr>
-          <w:rFonts w:hint="cs"/>
-          <w:color w:val="FF0000"/>
-          <w:rtl/>
-        </w:rPr>
-        <w:t xml:space="preserve"> כל פילטר כזה הוא בגודל התמונה כולה, בגלל ש-</w:t>
-      </w:r>
-      <w:r>
-        <w:rPr>
-          <w:rFonts w:hint="cs"/>
-          <w:color w:val="FF0000"/>
-        </w:rPr>
-        <w:t>CRF</w:t>
-      </w:r>
-      <w:r>
-        <w:rPr>
-          <w:rFonts w:hint="cs"/>
-          <w:color w:val="FF0000"/>
-          <w:rtl/>
-        </w:rPr>
-        <w:t xml:space="preserve"> הוא </w:t>
-      </w:r>
-      <w:r>
-        <w:rPr>
-          <w:color w:val="FF0000"/>
-        </w:rPr>
-        <w:t>fully connected</w:t>
-      </w:r>
-      <w:r>
-        <w:rPr>
-          <w:rFonts w:hint="cs"/>
-          <w:color w:val="FF0000"/>
-          <w:rtl/>
-        </w:rPr>
-        <w:t xml:space="preserve"> (כלומר, כל פיקסל תלוי בכל הפיקסלים האחרים).</w:t>
       </w:r>
     </w:p>
     <w:p>
@@ -2654,75 +2700,83 @@
         <w:rPr>
           <w:color w:val="FF0000"/>
           <w:rtl/>
-        </w:rPr>
-      </w:pPr>
-      <w:r>
-        <w:rPr>
-          <w:rFonts w:hint="cs"/>
-          <w:color w:val="FF0000"/>
-          <w:rtl/>
-        </w:rPr>
-        <w:t>בנוסף, הם משתמשים ב</w:t>
-      </w:r>
-      <w:r>
-        <w:rPr>
-          <w:color w:val="FF0000"/>
-        </w:rPr>
-        <w:t xml:space="preserve"> edge preserving gaussian filters</w:t>
-      </w:r>
-      <w:r>
-        <w:rPr>
-          <w:rFonts w:hint="cs"/>
-          <w:color w:val="FF0000"/>
-          <w:rtl/>
-        </w:rPr>
-        <w:t xml:space="preserve"> </w:t>
-      </w:r>
-      <w:r>
-        <w:rPr>
-          <w:color w:val="FF0000"/>
-          <w:rtl/>
-        </w:rPr>
-        <w:t>–</w:t>
-      </w:r>
-      <w:r>
-        <w:rPr>
-          <w:rFonts w:hint="cs"/>
-          <w:color w:val="FF0000"/>
-          <w:rtl/>
-        </w:rPr>
-        <w:t xml:space="preserve"> הפילטרים האלו שומרים מידע של פיקסלים "תוחמים" </w:t>
-      </w:r>
-      <w:r>
-        <w:rPr>
-          <w:color w:val="FF0000"/>
-          <w:rtl/>
-        </w:rPr>
-        <w:t>–</w:t>
-      </w:r>
-      <w:r>
-        <w:rPr>
-          <w:rFonts w:hint="cs"/>
-          <w:color w:val="FF0000"/>
-          <w:rtl/>
-        </w:rPr>
-        <w:t xml:space="preserve"> כלומר, </w:t>
-      </w:r>
-      <w:r>
-        <w:rPr>
-          <w:rFonts w:hint="cs"/>
-          <w:color w:val="FF0000"/>
-          <w:rtl/>
-        </w:rPr>
-        <w:t xml:space="preserve">מדגישים </w:t>
-      </w:r>
-      <w:r>
-        <w:rPr>
-          <w:rFonts w:hint="cs"/>
-          <w:color w:val="FF0000"/>
-          <w:rtl/>
-        </w:rPr>
-        <w:t>קווי מתאר ומטשטשים פיקסלים אחרים.</w:t>
+          <w:lang w:val="en-IN"/>
+        </w:rPr>
+      </w:pPr>
+      <w:r>
+        <w:rPr>
+          <w:rFonts w:hint="cs"/>
+          <w:color w:val="FF0000"/>
+          <w:rtl/>
+          <w:lang w:val="en-IN"/>
+        </w:rPr>
+        <w:t xml:space="preserve">במאמר, החוקרים קירבו את הצעדים באלגוריתם המוצג כרשתות </w:t>
+      </w:r>
+      <w:proofErr w:type="spellStart"/>
+      <w:r>
+        <w:rPr>
+          <w:rFonts w:hint="cs"/>
+          <w:color w:val="FF0000"/>
+          <w:rtl/>
+          <w:lang w:val="en-IN"/>
+        </w:rPr>
+        <w:t>קונבולוציה</w:t>
+      </w:r>
+      <w:proofErr w:type="spellEnd"/>
+      <w:r>
+        <w:rPr>
+          <w:rFonts w:hint="cs"/>
+          <w:color w:val="FF0000"/>
+          <w:rtl/>
+          <w:lang w:val="en-IN"/>
+        </w:rPr>
+        <w:t xml:space="preserve">. כל שלב יושם באמצעות רשת אחרת. לאחר מכן, החוקרים השתמשו בכל הרשתות שנבנו </w:t>
+      </w:r>
+      <w:r>
+        <w:rPr>
+          <w:rFonts w:hint="cs"/>
+          <w:color w:val="FF0000"/>
+          <w:rtl/>
+          <w:lang w:val="en-IN"/>
+        </w:rPr>
+        <w:t>כ-</w:t>
+      </w:r>
+      <w:r>
+        <w:rPr>
+          <w:rFonts w:hint="cs"/>
+          <w:color w:val="FF0000"/>
+          <w:lang w:val="en-IN"/>
+        </w:rPr>
+        <w:t>RNN</w:t>
+      </w:r>
+      <w:r>
+        <w:rPr>
+          <w:rFonts w:hint="cs"/>
+          <w:color w:val="FF0000"/>
+          <w:rtl/>
+          <w:lang w:val="en-IN"/>
+        </w:rPr>
+        <w:t xml:space="preserve">, המורכבת ממספר רשתות </w:t>
+      </w:r>
+      <w:proofErr w:type="spellStart"/>
+      <w:r>
+        <w:rPr>
+          <w:rFonts w:hint="cs"/>
+          <w:color w:val="FF0000"/>
+          <w:rtl/>
+          <w:lang w:val="en-IN"/>
+        </w:rPr>
+        <w:t>קונבולוציה</w:t>
+      </w:r>
+      <w:proofErr w:type="spellEnd"/>
+      <w:r>
+        <w:rPr>
+          <w:rFonts w:hint="cs"/>
+          <w:color w:val="FF0000"/>
+          <w:rtl/>
+          <w:lang w:val="en-IN"/>
+        </w:rPr>
+        <w:t>.</w:t>
       </w:r>
     </w:p>
     <w:p>
@@ -2731,7 +2785,6 @@
         <w:bidi/>
         <w:ind w:left="780"/>
         <w:rPr>
-          <w:color w:val="FF0000"/>
           <w:rtl/>
         </w:rPr>
       </w:pPr>
@@ -2743,8 +2796,227 @@
         <w:ind w:left="780"/>
         <w:rPr>
           <w:color w:val="FF0000"/>
-        </w:rPr>
-      </w:pPr>
+          <w:rtl/>
+          <w:lang w:val="en-IN"/>
+        </w:rPr>
+      </w:pPr>
+      <w:r>
+        <w:rPr>
+          <w:rFonts w:hint="cs"/>
+          <w:color w:val="FF0000"/>
+          <w:rtl/>
+        </w:rPr>
+        <w:t>בשכבת האתחול , הם פשוט ביצעו את הקירוב בדומה ל</w:t>
+      </w:r>
+      <w:r>
+        <w:rPr>
+          <w:color w:val="FF0000"/>
+          <w:lang w:val="en-IN"/>
+        </w:rPr>
+        <w:t xml:space="preserve"> </w:t>
+      </w:r>
+      <w:r>
+        <w:rPr>
+          <w:color w:val="FF0000"/>
+          <w:rtl/>
+          <w:lang w:val="en-IN"/>
+        </w:rPr>
+        <w:t>–</w:t>
+      </w:r>
+      <w:r>
+        <w:rPr>
+          <w:rFonts w:hint="cs"/>
+          <w:color w:val="FF0000"/>
+          <w:rtl/>
+          <w:lang w:val="en-IN"/>
+        </w:rPr>
+        <w:t xml:space="preserve"> </w:t>
+      </w:r>
+      <w:proofErr w:type="spellStart"/>
+      <w:r>
+        <w:rPr>
+          <w:color w:val="FF0000"/>
+        </w:rPr>
+        <w:t>softmax</w:t>
+      </w:r>
+      <w:proofErr w:type="spellEnd"/>
+      <w:r>
+        <w:rPr>
+          <w:rFonts w:hint="cs"/>
+          <w:color w:val="FF0000"/>
+          <w:rtl/>
+          <w:lang w:val="en-IN"/>
+        </w:rPr>
+        <w:t xml:space="preserve"> ברשתות </w:t>
+      </w:r>
+      <w:proofErr w:type="spellStart"/>
+      <w:r>
+        <w:rPr>
+          <w:rFonts w:hint="cs"/>
+          <w:color w:val="FF0000"/>
+          <w:rtl/>
+          <w:lang w:val="en-IN"/>
+        </w:rPr>
+        <w:t>קונבולוציה</w:t>
+      </w:r>
+      <w:proofErr w:type="spellEnd"/>
+      <w:r>
+        <w:rPr>
+          <w:rFonts w:hint="cs"/>
+          <w:color w:val="FF0000"/>
+          <w:rtl/>
+          <w:lang w:val="en-IN"/>
+        </w:rPr>
+        <w:t>.</w:t>
+      </w:r>
+    </w:p>
+    <w:p>
+      <w:pPr>
+        <w:pStyle w:val="ListParagraph"/>
+        <w:bidi/>
+        <w:ind w:left="780"/>
+        <w:rPr>
+          <w:color w:val="FF0000"/>
+          <w:rtl/>
+          <w:lang w:val="en-IN"/>
+        </w:rPr>
+      </w:pPr>
+    </w:p>
+    <w:p>
+      <w:pPr>
+        <w:pStyle w:val="ListParagraph"/>
+        <w:bidi/>
+        <w:ind w:left="780"/>
+        <w:rPr>
+          <w:color w:val="FF0000"/>
+          <w:rtl/>
+        </w:rPr>
+      </w:pPr>
+      <w:r>
+        <w:rPr>
+          <w:rFonts w:hint="cs"/>
+          <w:color w:val="FF0000"/>
+          <w:rtl/>
+          <w:lang w:val="en-IN"/>
+        </w:rPr>
+        <w:t>בשכבת ה-</w:t>
+      </w:r>
+      <w:r>
+        <w:rPr>
+          <w:color w:val="FF0000"/>
+        </w:rPr>
+        <w:t>message passing</w:t>
+      </w:r>
+      <w:r>
+        <w:rPr>
+          <w:color w:val="FF0000"/>
+          <w:lang w:val="en-IN"/>
+        </w:rPr>
+        <w:t xml:space="preserve"> </w:t>
+      </w:r>
+      <w:r>
+        <w:rPr>
+          <w:rFonts w:hint="cs"/>
+          <w:color w:val="FF0000"/>
+          <w:rtl/>
+          <w:lang w:val="en-IN"/>
+        </w:rPr>
+        <w:t xml:space="preserve"> - הם מימשו על ידי החלת </w:t>
+      </w:r>
+      <w:r>
+        <w:rPr>
+          <w:rFonts w:hint="cs"/>
+          <w:color w:val="FF0000"/>
+          <w:lang w:val="en-IN"/>
+        </w:rPr>
+        <w:t>M</w:t>
+      </w:r>
+      <w:r>
+        <w:rPr>
+          <w:rFonts w:hint="cs"/>
+          <w:color w:val="FF0000"/>
+          <w:rtl/>
+          <w:lang w:val="en-IN"/>
+        </w:rPr>
+        <w:t xml:space="preserve"> פילטרים </w:t>
+      </w:r>
+      <w:proofErr w:type="spellStart"/>
+      <w:r>
+        <w:rPr>
+          <w:rFonts w:hint="cs"/>
+          <w:color w:val="FF0000"/>
+          <w:rtl/>
+          <w:lang w:val="en-IN"/>
+        </w:rPr>
+        <w:t>גאוסיאניים</w:t>
+      </w:r>
+      <w:proofErr w:type="spellEnd"/>
+      <w:r>
+        <w:rPr>
+          <w:rFonts w:hint="cs"/>
+          <w:color w:val="FF0000"/>
+          <w:rtl/>
+          <w:lang w:val="en-IN"/>
+        </w:rPr>
+        <w:t xml:space="preserve"> על </w:t>
+      </w:r>
+      <w:r>
+        <w:rPr>
+          <w:rFonts w:hint="cs"/>
+          <w:color w:val="FF0000"/>
+          <w:lang w:val="en-IN"/>
+        </w:rPr>
+        <w:t>Q</w:t>
+      </w:r>
+      <w:r>
+        <w:rPr>
+          <w:rFonts w:hint="cs"/>
+          <w:color w:val="FF0000"/>
+          <w:rtl/>
+          <w:lang w:val="en-IN"/>
+        </w:rPr>
+        <w:t xml:space="preserve"> ערכים. הפילטרים נקבעו על ידי הפיצ'רים של הפילטר, שמראים כמה פיקסל "קרוב" לשכנים (מכיוון שכל הפיקסלים שכנים אחד של השני, השתמשו </w:t>
+      </w:r>
+      <w:proofErr w:type="spellStart"/>
+      <w:r>
+        <w:rPr>
+          <w:rFonts w:hint="cs"/>
+          <w:color w:val="FF0000"/>
+          <w:rtl/>
+          <w:lang w:val="en-IN"/>
+        </w:rPr>
+        <w:t>בקירובים</w:t>
+      </w:r>
+      <w:proofErr w:type="spellEnd"/>
+      <w:r>
+        <w:rPr>
+          <w:rFonts w:hint="cs"/>
+          <w:color w:val="FF0000"/>
+          <w:rtl/>
+          <w:lang w:val="en-IN"/>
+        </w:rPr>
+        <w:t xml:space="preserve"> לפילטרים </w:t>
+      </w:r>
+      <w:proofErr w:type="spellStart"/>
+      <w:r>
+        <w:rPr>
+          <w:rFonts w:hint="cs"/>
+          <w:color w:val="FF0000"/>
+          <w:rtl/>
+          <w:lang w:val="en-IN"/>
+        </w:rPr>
+        <w:t>הגאוסיאניים</w:t>
+      </w:r>
+      <w:proofErr w:type="spellEnd"/>
+      <w:r>
+        <w:rPr>
+          <w:rFonts w:hint="cs"/>
+          <w:color w:val="FF0000"/>
+          <w:rtl/>
+          <w:lang w:val="en-IN"/>
+        </w:rPr>
+        <w:t xml:space="preserve"> על מנת לייעל את זמני הריצה). </w:t>
+      </w:r>
       <w:r>
         <w:rPr>
           <w:rFonts w:hint="cs"/>
@@ -2759,7 +3031,554 @@
           <w:color w:val="FF0000"/>
           <w:rtl/>
         </w:rPr>
-        <w:t xml:space="preserve"> עבור </w:t>
+        <w:t xml:space="preserve"> בשלב זה</w:t>
+      </w:r>
+      <w:r>
+        <w:rPr>
+          <w:rFonts w:hint="cs"/>
+          <w:color w:val="FF0000"/>
+          <w:rtl/>
+        </w:rPr>
+        <w:t xml:space="preserve"> נעשית באופן הפוך: הנגזרות של השגיאות לפי הקלט מחושבות על פי השגיאות של הפלט. הנגזרות של השגיאות על הפלט מועברות דרך הפילטרים </w:t>
+      </w:r>
+      <w:proofErr w:type="spellStart"/>
+      <w:r>
+        <w:rPr>
+          <w:rFonts w:hint="cs"/>
+          <w:color w:val="FF0000"/>
+          <w:rtl/>
+        </w:rPr>
+        <w:t>הגאוסיאניים</w:t>
+      </w:r>
+      <w:proofErr w:type="spellEnd"/>
+      <w:r>
+        <w:rPr>
+          <w:rFonts w:hint="cs"/>
+          <w:color w:val="FF0000"/>
+          <w:rtl/>
+        </w:rPr>
+        <w:t xml:space="preserve"> בכיוון ההפוך (מופעלת עליהם הפונקציה ההפוכה לפילטר).</w:t>
+      </w:r>
+    </w:p>
+    <w:p>
+      <w:pPr>
+        <w:pStyle w:val="ListParagraph"/>
+        <w:bidi/>
+        <w:ind w:left="780"/>
+        <w:rPr>
+          <w:color w:val="FF0000"/>
+          <w:rtl/>
+        </w:rPr>
+      </w:pPr>
+    </w:p>
+    <w:p>
+      <w:pPr>
+        <w:pStyle w:val="ListParagraph"/>
+        <w:bidi/>
+        <w:ind w:left="780"/>
+        <w:rPr>
+          <w:color w:val="FF0000"/>
+          <w:rtl/>
+        </w:rPr>
+      </w:pPr>
+      <w:r>
+        <w:rPr>
+          <w:rFonts w:hint="cs"/>
+          <w:color w:val="FF0000"/>
+          <w:rtl/>
+        </w:rPr>
+        <w:t xml:space="preserve">בשכבת </w:t>
+      </w:r>
+      <w:r>
+        <w:rPr>
+          <w:color w:val="FF0000"/>
+        </w:rPr>
+        <w:t>Weighting Filter Outputs</w:t>
+      </w:r>
+      <w:r>
+        <w:rPr>
+          <w:rFonts w:hint="cs"/>
+          <w:color w:val="FF0000"/>
+          <w:rtl/>
+        </w:rPr>
+        <w:t xml:space="preserve"> </w:t>
+      </w:r>
+      <w:r>
+        <w:rPr>
+          <w:color w:val="FF0000"/>
+          <w:rtl/>
+        </w:rPr>
+        <w:t>–</w:t>
+      </w:r>
+      <w:r>
+        <w:rPr>
+          <w:rFonts w:hint="cs"/>
+          <w:color w:val="FF0000"/>
+          <w:rtl/>
+        </w:rPr>
+        <w:t xml:space="preserve"> נלקחו הפלטים של </w:t>
+      </w:r>
+      <w:r>
+        <w:rPr>
+          <w:rFonts w:hint="cs"/>
+          <w:color w:val="FF0000"/>
+        </w:rPr>
+        <w:t>M</w:t>
+      </w:r>
+      <w:r>
+        <w:rPr>
+          <w:rFonts w:hint="cs"/>
+          <w:color w:val="FF0000"/>
+          <w:rtl/>
+        </w:rPr>
+        <w:t xml:space="preserve"> הפילטרים עבור כל </w:t>
+      </w:r>
+      <w:proofErr w:type="spellStart"/>
+      <w:r>
+        <w:rPr>
+          <w:rFonts w:hint="cs"/>
+          <w:color w:val="FF0000"/>
+          <w:rtl/>
+        </w:rPr>
+        <w:t>לייבל</w:t>
+      </w:r>
+      <w:proofErr w:type="spellEnd"/>
+      <w:r>
+        <w:rPr>
+          <w:rFonts w:hint="cs"/>
+          <w:color w:val="FF0000"/>
+          <w:rtl/>
+        </w:rPr>
+        <w:t xml:space="preserve"> מהשלב הקודם. מכיוון שכל פיקסל נבחן על כל </w:t>
+      </w:r>
+      <w:proofErr w:type="spellStart"/>
+      <w:r>
+        <w:rPr>
+          <w:rFonts w:hint="cs"/>
+          <w:color w:val="FF0000"/>
+          <w:rtl/>
+        </w:rPr>
+        <w:t>לייבל</w:t>
+      </w:r>
+      <w:proofErr w:type="spellEnd"/>
+      <w:r>
+        <w:rPr>
+          <w:rFonts w:hint="cs"/>
+          <w:color w:val="FF0000"/>
+          <w:rtl/>
+        </w:rPr>
+        <w:t xml:space="preserve"> אז למעשה ניתן </w:t>
+      </w:r>
+      <w:proofErr w:type="spellStart"/>
+      <w:r>
+        <w:rPr>
+          <w:rFonts w:hint="cs"/>
+          <w:color w:val="FF0000"/>
+          <w:rtl/>
+        </w:rPr>
+        <w:t>למדל</w:t>
+      </w:r>
+      <w:proofErr w:type="spellEnd"/>
+      <w:r>
+        <w:rPr>
+          <w:rFonts w:hint="cs"/>
+          <w:color w:val="FF0000"/>
+          <w:rtl/>
+        </w:rPr>
+        <w:t xml:space="preserve"> זאת כרשת </w:t>
+      </w:r>
+      <w:proofErr w:type="spellStart"/>
+      <w:r>
+        <w:rPr>
+          <w:rFonts w:hint="cs"/>
+          <w:color w:val="FF0000"/>
+          <w:rtl/>
+        </w:rPr>
+        <w:t>קונבולוציה</w:t>
+      </w:r>
+      <w:proofErr w:type="spellEnd"/>
+      <w:r>
+        <w:rPr>
+          <w:rFonts w:hint="cs"/>
+          <w:color w:val="FF0000"/>
+          <w:rtl/>
+        </w:rPr>
+        <w:t xml:space="preserve"> כאשר הפילטר הוא 1</w:t>
+      </w:r>
+      <w:r>
+        <w:rPr>
+          <w:rFonts w:hint="cs"/>
+          <w:color w:val="FF0000"/>
+        </w:rPr>
+        <w:t>X</w:t>
+      </w:r>
+      <w:r>
+        <w:rPr>
+          <w:rFonts w:hint="cs"/>
+          <w:color w:val="FF0000"/>
+          <w:rtl/>
+        </w:rPr>
+        <w:t xml:space="preserve">1, וקלט הוא </w:t>
+      </w:r>
+      <w:r>
+        <w:rPr>
+          <w:rFonts w:hint="cs"/>
+          <w:color w:val="FF0000"/>
+        </w:rPr>
+        <w:t>M</w:t>
+      </w:r>
+      <w:r>
+        <w:rPr>
+          <w:rFonts w:hint="cs"/>
+          <w:color w:val="FF0000"/>
+          <w:rtl/>
+        </w:rPr>
+        <w:t xml:space="preserve"> ערוצים והפלט הוא ערוץ יחיד.</w:t>
+      </w:r>
+    </w:p>
+    <w:p>
+      <w:pPr>
+        <w:pStyle w:val="ListParagraph"/>
+        <w:bidi/>
+        <w:ind w:left="780"/>
+        <w:rPr>
+          <w:color w:val="FF0000"/>
+          <w:rtl/>
+        </w:rPr>
+      </w:pPr>
+      <w:r>
+        <w:rPr>
+          <w:rFonts w:hint="cs"/>
+          <w:color w:val="FF0000"/>
+          <w:rtl/>
+        </w:rPr>
+        <w:t>ניתן לחשב את הגזירה של הטעויות לפי הקלט בצורה ישירה וכך להעביר לשכבה הקודמת שממנה נלקח הקלט.</w:t>
+      </w:r>
+    </w:p>
+    <w:p>
+      <w:pPr>
+        <w:pStyle w:val="ListParagraph"/>
+        <w:bidi/>
+        <w:ind w:left="780"/>
+        <w:rPr>
+          <w:color w:val="FF0000"/>
+          <w:rtl/>
+        </w:rPr>
+      </w:pPr>
+    </w:p>
+    <w:p>
+      <w:pPr>
+        <w:pStyle w:val="ListParagraph"/>
+        <w:bidi/>
+        <w:ind w:left="780"/>
+        <w:rPr>
+          <w:rFonts w:hint="cs"/>
+          <w:color w:val="FF0000"/>
+          <w:rtl/>
+          <w:lang w:val="en-IN"/>
+        </w:rPr>
+      </w:pPr>
+      <w:r>
+        <w:rPr>
+          <w:rFonts w:hint="cs"/>
+          <w:color w:val="FF0000"/>
+          <w:rtl/>
+        </w:rPr>
+        <w:t xml:space="preserve">שכבת </w:t>
+      </w:r>
+      <w:r>
+        <w:rPr>
+          <w:color w:val="FF0000"/>
+        </w:rPr>
+        <w:t>Compatibility Transform</w:t>
+      </w:r>
+      <w:r>
+        <w:rPr>
+          <w:lang w:val="en-IN"/>
+        </w:rPr>
+        <w:t xml:space="preserve"> </w:t>
+      </w:r>
+      <w:r>
+        <w:rPr>
+          <w:rFonts w:hint="cs"/>
+          <w:rtl/>
+          <w:lang w:val="en-IN"/>
+        </w:rPr>
+        <w:t xml:space="preserve"> </w:t>
+      </w:r>
+      <w:r>
+        <w:rPr>
+          <w:rFonts w:hint="cs"/>
+          <w:color w:val="FF0000"/>
+          <w:rtl/>
+          <w:lang w:val="en-IN"/>
+        </w:rPr>
+        <w:t>-</w:t>
+      </w:r>
+      <w:r>
+        <w:rPr>
+          <w:rFonts w:hint="cs"/>
+          <w:rtl/>
+          <w:lang w:val="en-IN"/>
+        </w:rPr>
+        <w:t xml:space="preserve"> </w:t>
+      </w:r>
+    </w:p>
+    <w:p>
+      <w:pPr>
+        <w:pStyle w:val="ListParagraph"/>
+        <w:bidi/>
+        <w:ind w:left="780"/>
+      </w:pPr>
+      <w:r>
+        <w:rPr>
+          <w:rtl/>
+        </w:rPr>
+        <w:br/>
+      </w:r>
+      <w:r>
+        <w:rPr>
+          <w:rFonts w:hint="cs"/>
+          <w:color w:val="FF0000"/>
+          <w:rtl/>
+        </w:rPr>
+        <w:t xml:space="preserve">בניגוד לשכבת </w:t>
+      </w:r>
+      <w:proofErr w:type="spellStart"/>
+      <w:r>
+        <w:rPr>
+          <w:rFonts w:hint="cs"/>
+          <w:color w:val="FF0000"/>
+          <w:rtl/>
+        </w:rPr>
+        <w:t>קונבולוציה</w:t>
+      </w:r>
+      <w:proofErr w:type="spellEnd"/>
+      <w:r>
+        <w:rPr>
+          <w:rFonts w:hint="cs"/>
+          <w:color w:val="FF0000"/>
+          <w:rtl/>
+        </w:rPr>
+        <w:t xml:space="preserve"> רגילה, בה הפילטרים והפרמטרים הם קבועים לאחר שלב האימון, בשכבת </w:t>
+      </w:r>
+      <w:proofErr w:type="spellStart"/>
+      <w:r>
+        <w:rPr>
+          <w:rFonts w:hint="cs"/>
+          <w:color w:val="FF0000"/>
+          <w:rtl/>
+        </w:rPr>
+        <w:t>הקונבולוציה</w:t>
+      </w:r>
+      <w:proofErr w:type="spellEnd"/>
+      <w:r>
+        <w:rPr>
+          <w:rFonts w:hint="cs"/>
+          <w:color w:val="FF0000"/>
+          <w:rtl/>
+        </w:rPr>
+        <w:t xml:space="preserve"> המתוארת במאמר, הפילטרים הם פונקציה של המיקום </w:t>
+      </w:r>
+      <w:r>
+        <w:rPr>
+          <w:rFonts w:hint="cs"/>
+          <w:color w:val="FF0000"/>
+          <w:rtl/>
+        </w:rPr>
+        <w:t>ושל הפיצ'רים של הפיקסל (במאמר</w:t>
+      </w:r>
+      <w:r>
+        <w:rPr>
+          <w:rFonts w:hint="cs"/>
+          <w:color w:val="FF0000"/>
+          <w:rtl/>
+        </w:rPr>
+        <w:t>,</w:t>
+      </w:r>
+      <w:r>
+        <w:rPr>
+          <w:rFonts w:hint="cs"/>
+          <w:color w:val="FF0000"/>
+          <w:rtl/>
+        </w:rPr>
+        <w:t xml:space="preserve"> הדוגמה היא לערך ה-</w:t>
+      </w:r>
+      <w:r>
+        <w:rPr>
+          <w:rFonts w:hint="cs"/>
+          <w:color w:val="FF0000"/>
+        </w:rPr>
+        <w:t>RGB</w:t>
+      </w:r>
+      <w:r>
+        <w:rPr>
+          <w:rFonts w:hint="cs"/>
+          <w:color w:val="FF0000"/>
+          <w:rtl/>
+        </w:rPr>
+        <w:t xml:space="preserve"> של הפילטר).</w:t>
+      </w:r>
+      <w:r>
+        <w:rPr>
+          <w:rFonts w:hint="cs"/>
+          <w:color w:val="FF0000"/>
+          <w:rtl/>
+        </w:rPr>
+        <w:t xml:space="preserve"> כל פילטר כזה הוא בגודל התמונה כולה, בגלל ש-</w:t>
+      </w:r>
+      <w:r>
+        <w:rPr>
+          <w:rFonts w:hint="cs"/>
+          <w:color w:val="FF0000"/>
+        </w:rPr>
+        <w:t>CRF</w:t>
+      </w:r>
+      <w:r>
+        <w:rPr>
+          <w:rFonts w:hint="cs"/>
+          <w:color w:val="FF0000"/>
+          <w:rtl/>
+        </w:rPr>
+        <w:t xml:space="preserve"> הוא </w:t>
+      </w:r>
+      <w:r>
+        <w:rPr>
+          <w:color w:val="FF0000"/>
+        </w:rPr>
+        <w:t>fully connected</w:t>
+      </w:r>
+      <w:r>
+        <w:rPr>
+          <w:rFonts w:hint="cs"/>
+          <w:color w:val="FF0000"/>
+          <w:rtl/>
+        </w:rPr>
+        <w:t xml:space="preserve"> (כלומר, כל פיקסל תלוי בכל הפיקסלים האחרים).</w:t>
+      </w:r>
+    </w:p>
+    <w:p>
+      <w:pPr>
+        <w:pStyle w:val="ListParagraph"/>
+        <w:bidi/>
+        <w:ind w:left="780"/>
+        <w:rPr>
+          <w:color w:val="FF0000"/>
+          <w:rtl/>
+        </w:rPr>
+      </w:pPr>
+      <w:r>
+        <w:rPr>
+          <w:rFonts w:hint="cs"/>
+          <w:color w:val="FF0000"/>
+          <w:rtl/>
+        </w:rPr>
+        <w:t>בנוסף, הם משתמשים ב</w:t>
+      </w:r>
+      <w:r>
+        <w:rPr>
+          <w:color w:val="FF0000"/>
+        </w:rPr>
+        <w:t xml:space="preserve"> edge preserving gaussian filters</w:t>
+      </w:r>
+      <w:r>
+        <w:rPr>
+          <w:rFonts w:hint="cs"/>
+          <w:color w:val="FF0000"/>
+          <w:rtl/>
+        </w:rPr>
+        <w:t xml:space="preserve"> </w:t>
+      </w:r>
+      <w:r>
+        <w:rPr>
+          <w:color w:val="FF0000"/>
+          <w:rtl/>
+        </w:rPr>
+        <w:t>–</w:t>
+      </w:r>
+      <w:r>
+        <w:rPr>
+          <w:rFonts w:hint="cs"/>
+          <w:color w:val="FF0000"/>
+          <w:rtl/>
+        </w:rPr>
+        <w:t xml:space="preserve"> הפילטרים האלו שומרים מידע של פיקסלים "תוחמים" </w:t>
+      </w:r>
+      <w:r>
+        <w:rPr>
+          <w:color w:val="FF0000"/>
+          <w:rtl/>
+        </w:rPr>
+        <w:t>–</w:t>
+      </w:r>
+      <w:r>
+        <w:rPr>
+          <w:rFonts w:hint="cs"/>
+          <w:color w:val="FF0000"/>
+          <w:rtl/>
+        </w:rPr>
+        <w:t xml:space="preserve"> כלומר, </w:t>
+      </w:r>
+      <w:r>
+        <w:rPr>
+          <w:rFonts w:hint="cs"/>
+          <w:color w:val="FF0000"/>
+          <w:rtl/>
+        </w:rPr>
+        <w:t xml:space="preserve">מדגישים </w:t>
+      </w:r>
+      <w:r>
+        <w:rPr>
+          <w:rFonts w:hint="cs"/>
+          <w:color w:val="FF0000"/>
+          <w:rtl/>
+        </w:rPr>
+        <w:t>קווי מתאר ומטשטשים פיקסלים אחרים.</w:t>
+      </w:r>
+    </w:p>
+    <w:p>
+      <w:pPr>
+        <w:pStyle w:val="ListParagraph"/>
+        <w:bidi/>
+        <w:ind w:left="780"/>
+        <w:rPr>
+          <w:color w:val="FF0000"/>
+          <w:rtl/>
+        </w:rPr>
+      </w:pPr>
+    </w:p>
+    <w:p>
+      <w:pPr>
+        <w:pStyle w:val="ListParagraph"/>
+        <w:bidi/>
+        <w:ind w:left="780"/>
+        <w:rPr>
+          <w:color w:val="FF0000"/>
+        </w:rPr>
+      </w:pPr>
+      <w:r>
+        <w:rPr>
+          <w:rFonts w:hint="cs"/>
+          <w:color w:val="FF0000"/>
+          <w:rtl/>
+        </w:rPr>
+        <w:t>הגזירה</w:t>
+      </w:r>
+      <w:r>
+        <w:rPr>
+          <w:rFonts w:hint="cs"/>
+          <w:color w:val="FF0000"/>
+          <w:rtl/>
+        </w:rPr>
+        <w:t xml:space="preserve"> </w:t>
+      </w:r>
+      <w:r>
+        <w:rPr>
+          <w:rFonts w:hint="cs"/>
+          <w:color w:val="FF0000"/>
+          <w:rtl/>
+        </w:rPr>
+        <w:t>ב</w:t>
       </w:r>
       <w:r>
         <w:rPr>
@@ -2797,14 +3616,6 @@
           <w:rtl/>
         </w:rPr>
         <w:t xml:space="preserve"> </w:t>
-      </w:r>
-      <w:r>
-        <w:rPr>
-          <w:rFonts w:hint="cs"/>
-          <w:color w:val="FF0000"/>
-          <w:rtl/>
-        </w:rPr>
-        <w:t>הגזירה נעשית באופן הפוך: הנגזרות של השגיאות לפי הקלט מחושבות על פי השגיאות של הפלט. הנגזרות של השגיאות על הפלט מועברות דרך הפילטרים הגאוסיאניים בכיוון ההפוך (מופעלת עליהם הפונקציה ההפוכה לפילטר).</w:t>
       </w:r>
     </w:p>
     <w:p>
@@ -3021,7 +3832,7 @@
           <w:color w:val="FF0000"/>
           <w:rtl/>
         </w:rPr>
-        <w:t>, צריך ממש כמה שינויים בארכיטקטורה:</w:t>
+        <w:t>, צריך כמה שינויים בארכיטקטורה:</w:t>
       </w:r>
     </w:p>
     <w:p>
@@ -3048,8 +3859,9 @@
           <w:color w:val="FF0000"/>
           <w:rtl/>
         </w:rPr>
-        <w:t>במקום ייצוג ו</w:t>
-      </w:r>
+        <w:t xml:space="preserve">במקום ייצוג </w:t>
+      </w:r>
+      <w:proofErr w:type="spellStart"/>
       <w:r>
         <w:rPr>
           <w:rFonts w:hint="cs"/>
@@ -3064,7 +3876,24 @@
           <w:color w:val="FF0000"/>
           <w:rtl/>
         </w:rPr>
-        <w:t>קטורי יחיד</w:t>
+        <w:t>ו</w:t>
+      </w:r>
+      <w:r>
+        <w:rPr>
+          <w:rFonts w:hint="cs"/>
+          <w:color w:val="FF0000"/>
+          <w:rtl/>
+        </w:rPr>
+        <w:t>קטורי</w:t>
+      </w:r>
+      <w:proofErr w:type="spellEnd"/>
+      <w:r>
+        <w:rPr>
+          <w:rFonts w:hint="cs"/>
+          <w:color w:val="FF0000"/>
+          <w:rtl/>
+        </w:rPr>
+        <w:t xml:space="preserve"> יחיד</w:t>
       </w:r>
       <w:r>
         <w:rPr>
@@ -3112,12 +3941,14 @@
         </w:rPr>
         <w:t>, ב-</w:t>
       </w:r>
+      <w:proofErr w:type="spellStart"/>
       <w:r>
         <w:rPr>
           <w:color w:val="FF0000"/>
         </w:rPr>
         <w:t>vae</w:t>
       </w:r>
+      <w:proofErr w:type="spellEnd"/>
       <w:r>
         <w:rPr>
           <w:rFonts w:hint="cs"/>
@@ -3203,6 +4034,7 @@
           <w:color w:val="FF0000"/>
           <w:rtl/>
         </w:rPr>
+        <w:lastRenderedPageBreak/>
         <w:t xml:space="preserve">נצטרך </w:t>
       </w:r>
       <w:r>
@@ -3282,6 +4114,7 @@
         </w:rPr>
         <w:t xml:space="preserve"> (ממוצע וסטיית תקן) על ידי ה-</w:t>
       </w:r>
+      <w:proofErr w:type="spellStart"/>
       <w:r>
         <w:rPr>
           <w:rFonts w:eastAsiaTheme="minorEastAsia"/>
@@ -3289,6 +4122,7 @@
         </w:rPr>
         <w:t>vae</w:t>
       </w:r>
+      <w:proofErr w:type="spellEnd"/>
       <w:r>
         <w:rPr>
           <w:rFonts w:eastAsiaTheme="minorEastAsia" w:hint="cs"/>
@@ -3488,6 +4322,7 @@
         </w:rPr>
         <w:t xml:space="preserve"> של ה-</w:t>
       </w:r>
+      <w:proofErr w:type="spellStart"/>
       <w:r>
         <w:rPr>
           <w:rFonts w:eastAsiaTheme="minorEastAsia"/>
@@ -3495,6 +4330,7 @@
         </w:rPr>
         <w:t>vae</w:t>
       </w:r>
+      <w:proofErr w:type="spellEnd"/>
       <w:r>
         <w:rPr>
           <w:rFonts w:eastAsiaTheme="minorEastAsia" w:hint="cs"/>
@@ -3538,6 +4374,7 @@
         </w:rPr>
         <w:t>, גם ל-</w:t>
       </w:r>
+      <w:proofErr w:type="spellStart"/>
       <w:r>
         <w:rPr>
           <w:rFonts w:eastAsiaTheme="minorEastAsia"/>
@@ -3545,6 +4382,7 @@
         </w:rPr>
         <w:t>vae</w:t>
       </w:r>
+      <w:proofErr w:type="spellEnd"/>
       <w:r>
         <w:rPr>
           <w:rFonts w:eastAsiaTheme="minorEastAsia" w:hint="cs"/>
@@ -3617,8 +4455,18 @@
           <w:color w:val="FF0000"/>
           <w:rtl/>
         </w:rPr>
-        <w:t>בנוסף למרכיב זה, אנחנו מוסיפים מרכיב של רגולריזציה</w:t>
-      </w:r>
+        <w:t xml:space="preserve">בנוסף למרכיב זה, אנחנו מוסיפים מרכיב של </w:t>
+      </w:r>
+      <w:proofErr w:type="spellStart"/>
+      <w:r>
+        <w:rPr>
+          <w:rFonts w:eastAsiaTheme="minorEastAsia" w:hint="cs"/>
+          <w:color w:val="FF0000"/>
+          <w:rtl/>
+        </w:rPr>
+        <w:t>רגולריזציה</w:t>
+      </w:r>
+      <w:proofErr w:type="spellEnd"/>
       <w:r>
         <w:rPr>
           <w:rFonts w:eastAsiaTheme="minorEastAsia" w:hint="cs"/>
@@ -3723,7 +4571,23 @@
           <w:rFonts w:hint="cs"/>
           <w:rtl/>
         </w:rPr>
-        <w:t>, ואם כן מה נרצה להניח שהדאטה בקירוב מקיים על מנת שיהיה כדאי להשתמש בהן?</w:t>
+        <w:t xml:space="preserve">, ואם כן מה נרצה להניח </w:t>
+      </w:r>
+      <w:proofErr w:type="spellStart"/>
+      <w:r>
+        <w:rPr>
+          <w:rFonts w:hint="cs"/>
+          <w:rtl/>
+        </w:rPr>
+        <w:t>שהדאטה</w:t>
+      </w:r>
+      <w:proofErr w:type="spellEnd"/>
+      <w:r>
+        <w:rPr>
+          <w:rFonts w:hint="cs"/>
+          <w:rtl/>
+        </w:rPr>
+        <w:t xml:space="preserve"> בקירוב מקיים על מנת שיהיה כדאי להשתמש בהן?</w:t>
       </w:r>
     </w:p>
     <w:p>
@@ -3742,7 +4606,25 @@
           <w:color w:val="FF0000"/>
           <w:rtl/>
         </w:rPr>
-        <w:t>אפשר להשתמש בשכבת קונבולוציה ב-</w:t>
+        <w:t xml:space="preserve">אפשר להשתמש בשכבת </w:t>
+      </w:r>
+      <w:proofErr w:type="spellStart"/>
+      <w:r>
+        <w:rPr>
+          <w:rFonts w:hint="cs"/>
+          <w:color w:val="FF0000"/>
+          <w:rtl/>
+        </w:rPr>
+        <w:t>קונבולוציה</w:t>
+      </w:r>
+      <w:proofErr w:type="spellEnd"/>
+      <w:r>
+        <w:rPr>
+          <w:rFonts w:hint="cs"/>
+          <w:color w:val="FF0000"/>
+          <w:rtl/>
+        </w:rPr>
+        <w:t xml:space="preserve"> ב-</w:t>
       </w:r>
       <w:r>
         <w:rPr>
@@ -3775,8 +4657,25 @@
           <w:color w:val="FF0000"/>
           <w:rtl/>
         </w:rPr>
-        <w:lastRenderedPageBreak/>
-        <w:t xml:space="preserve">שכבות קונבולוציה </w:t>
+        <w:t xml:space="preserve">שכבות </w:t>
+      </w:r>
+      <w:proofErr w:type="spellStart"/>
+      <w:r>
+        <w:rPr>
+          <w:rFonts w:hint="cs"/>
+          <w:color w:val="FF0000"/>
+          <w:rtl/>
+        </w:rPr>
+        <w:t>קונבולוציה</w:t>
+      </w:r>
+      <w:proofErr w:type="spellEnd"/>
+      <w:r>
+        <w:rPr>
+          <w:rFonts w:hint="cs"/>
+          <w:color w:val="FF0000"/>
+          <w:rtl/>
+        </w:rPr>
+        <w:t xml:space="preserve"> </w:t>
       </w:r>
       <w:r>
         <w:rPr>
@@ -3948,7 +4847,25 @@
           <w:color w:val="FF0000"/>
           <w:rtl/>
         </w:rPr>
-        <w:t>דל של הקלט, ניתן פשוט לעשות דה-קונבולוציה.</w:t>
+        <w:t>דל של הקלט, ניתן פשוט לעשות דה-</w:t>
+      </w:r>
+      <w:proofErr w:type="spellStart"/>
+      <w:r>
+        <w:rPr>
+          <w:rFonts w:hint="cs"/>
+          <w:color w:val="FF0000"/>
+          <w:rtl/>
+        </w:rPr>
+        <w:t>קונבולוציה</w:t>
+      </w:r>
+      <w:proofErr w:type="spellEnd"/>
+      <w:r>
+        <w:rPr>
+          <w:rFonts w:hint="cs"/>
+          <w:color w:val="FF0000"/>
+          <w:rtl/>
+        </w:rPr>
+        <w:t>.</w:t>
       </w:r>
     </w:p>
     <w:p>
@@ -3967,7 +4884,25 @@
           <w:color w:val="FF0000"/>
           <w:rtl/>
         </w:rPr>
-        <w:t>על מנת להשתמש בשכבת קונבולוציה להורדת ממד, אנחנו צריכים להניח שיש משמעות מרחבית לקלט</w:t>
+        <w:t xml:space="preserve">על מנת להשתמש בשכבת </w:t>
+      </w:r>
+      <w:proofErr w:type="spellStart"/>
+      <w:r>
+        <w:rPr>
+          <w:rFonts w:hint="cs"/>
+          <w:color w:val="FF0000"/>
+          <w:rtl/>
+        </w:rPr>
+        <w:t>קונבולוציה</w:t>
+      </w:r>
+      <w:proofErr w:type="spellEnd"/>
+      <w:r>
+        <w:rPr>
+          <w:rFonts w:hint="cs"/>
+          <w:color w:val="FF0000"/>
+          <w:rtl/>
+        </w:rPr>
+        <w:t xml:space="preserve"> להורדת ממד, אנחנו צריכים להניח שיש משמעות מרחבית לקלט</w:t>
       </w:r>
       <w:r>
         <w:rPr>
@@ -3983,7 +4918,25 @@
           <w:color w:val="FF0000"/>
           <w:rtl/>
         </w:rPr>
-        <w:t xml:space="preserve"> מכיוון שהפילטרים של שכבות קונבולוציה עובדים הכי טוב כאשר לקלט יש משמעות מרחבית </w:t>
+        <w:t xml:space="preserve"> מכיוון שהפילטרים של שכבות </w:t>
+      </w:r>
+      <w:proofErr w:type="spellStart"/>
+      <w:r>
+        <w:rPr>
+          <w:rFonts w:hint="cs"/>
+          <w:color w:val="FF0000"/>
+          <w:rtl/>
+        </w:rPr>
+        <w:t>קונבולוציה</w:t>
+      </w:r>
+      <w:proofErr w:type="spellEnd"/>
+      <w:r>
+        <w:rPr>
+          <w:rFonts w:hint="cs"/>
+          <w:color w:val="FF0000"/>
+          <w:rtl/>
+        </w:rPr>
+        <w:t xml:space="preserve"> עובדים הכי טוב כאשר לקלט יש משמעות מרחבית </w:t>
       </w:r>
       <w:r>
         <w:rPr>
@@ -4055,7 +5008,25 @@
           <w:color w:val="FF0000"/>
           <w:rtl/>
         </w:rPr>
-        <w:t xml:space="preserve">ניתן להשתמש בשכבות קונבולוציה עבור </w:t>
+        <w:t xml:space="preserve">ניתן להשתמש בשכבות </w:t>
+      </w:r>
+      <w:proofErr w:type="spellStart"/>
+      <w:r>
+        <w:rPr>
+          <w:rFonts w:hint="cs"/>
+          <w:color w:val="FF0000"/>
+          <w:rtl/>
+        </w:rPr>
+        <w:t>קונבולוציה</w:t>
+      </w:r>
+      <w:proofErr w:type="spellEnd"/>
+      <w:r>
+        <w:rPr>
+          <w:rFonts w:hint="cs"/>
+          <w:color w:val="FF0000"/>
+          <w:rtl/>
+        </w:rPr>
+        <w:t xml:space="preserve"> עבור </w:t>
       </w:r>
       <w:r>
         <w:rPr>
@@ -4112,8 +5083,18 @@
           <w:color w:val="FF0000"/>
           <w:rtl/>
         </w:rPr>
-        <w:t xml:space="preserve"> ייצוג וקטורי</w:t>
-      </w:r>
+        <w:t xml:space="preserve"> ייצוג </w:t>
+      </w:r>
+      <w:proofErr w:type="spellStart"/>
+      <w:r>
+        <w:rPr>
+          <w:rFonts w:hint="cs"/>
+          <w:color w:val="FF0000"/>
+          <w:rtl/>
+        </w:rPr>
+        <w:t>וקטורי</w:t>
+      </w:r>
+      <w:proofErr w:type="spellEnd"/>
       <w:r>
         <w:rPr>
           <w:rFonts w:hint="cs"/>
@@ -4128,7 +5109,43 @@
           <w:color w:val="FF0000"/>
           <w:rtl/>
         </w:rPr>
-        <w:t xml:space="preserve"> שכבות הקונבולוציה יכולות להפוך קלט לייצוג וקטורי שייכנס</w:t>
+        <w:t xml:space="preserve"> שכבות </w:t>
+      </w:r>
+      <w:proofErr w:type="spellStart"/>
+      <w:r>
+        <w:rPr>
+          <w:rFonts w:hint="cs"/>
+          <w:color w:val="FF0000"/>
+          <w:rtl/>
+        </w:rPr>
+        <w:t>הקונבולוציה</w:t>
+      </w:r>
+      <w:proofErr w:type="spellEnd"/>
+      <w:r>
+        <w:rPr>
+          <w:rFonts w:hint="cs"/>
+          <w:color w:val="FF0000"/>
+          <w:rtl/>
+        </w:rPr>
+        <w:t xml:space="preserve"> יכולות להפוך קלט לייצוג </w:t>
+      </w:r>
+      <w:proofErr w:type="spellStart"/>
+      <w:r>
+        <w:rPr>
+          <w:rFonts w:hint="cs"/>
+          <w:color w:val="FF0000"/>
+          <w:rtl/>
+        </w:rPr>
+        <w:t>וקטורי</w:t>
+      </w:r>
+      <w:proofErr w:type="spellEnd"/>
+      <w:r>
+        <w:rPr>
+          <w:rFonts w:hint="cs"/>
+          <w:color w:val="FF0000"/>
+          <w:rtl/>
+        </w:rPr>
+        <w:t xml:space="preserve"> שייכנס</w:t>
       </w:r>
       <w:r>
         <w:rPr>
@@ -4276,7 +5293,39 @@
           <w:rFonts w:hint="cs"/>
           <w:rtl/>
         </w:rPr>
-        <w:t xml:space="preserve"> שבו התצפיות מגיעות משתי התפלגויות רב-מימדיות שונות. כמו-כן נתון כי רק 0.001 מתוך התצפיות באות מההתפלגות השניה, אך לא ידוע אילו</w:t>
+        <w:t xml:space="preserve"> שבו התצפיות מגיעות משתי התפלגויות רב-</w:t>
+      </w:r>
+      <w:proofErr w:type="spellStart"/>
+      <w:r>
+        <w:rPr>
+          <w:rFonts w:hint="cs"/>
+          <w:rtl/>
+        </w:rPr>
+        <w:t>מימדיות</w:t>
+      </w:r>
+      <w:proofErr w:type="spellEnd"/>
+      <w:r>
+        <w:rPr>
+          <w:rFonts w:hint="cs"/>
+          <w:rtl/>
+        </w:rPr>
+        <w:t xml:space="preserve"> שונות. כמו-כן נתון כי רק 0.001 מתוך התצפיות באות מההתפלגות </w:t>
+      </w:r>
+      <w:proofErr w:type="spellStart"/>
+      <w:r>
+        <w:rPr>
+          <w:rFonts w:hint="cs"/>
+          <w:rtl/>
+        </w:rPr>
+        <w:t>השניה</w:t>
+      </w:r>
+      <w:proofErr w:type="spellEnd"/>
+      <w:r>
+        <w:rPr>
+          <w:rFonts w:hint="cs"/>
+          <w:rtl/>
+        </w:rPr>
+        <w:t>, אך לא ידוע אילו</w:t>
       </w:r>
       <w:r>
         <w:rPr>
@@ -4447,6 +5496,7 @@
         </w:rPr>
         <w:t xml:space="preserve">סביב יריעה שונה </w:t>
       </w:r>
+      <w:proofErr w:type="spellStart"/>
       <w:r>
         <w:rPr>
           <w:rFonts w:hint="cs"/>
@@ -4459,7 +5509,15 @@
           <w:rFonts w:hint="cs"/>
           <w:rtl/>
         </w:rPr>
-        <w:t xml:space="preserve">מימד </w:t>
+        <w:t>מימד</w:t>
+      </w:r>
+      <w:proofErr w:type="spellEnd"/>
+      <w:r>
+        <w:rPr>
+          <w:rFonts w:hint="cs"/>
+          <w:rtl/>
+        </w:rPr>
+        <w:t xml:space="preserve"> </w:t>
       </w:r>
       <w:r>
         <w:rPr>
@@ -4475,19 +5533,44 @@
         </w:rPr>
         <w:t xml:space="preserve"> </w:t>
       </w:r>
-      <w:r>
-        <w:rPr>
-          <w:rFonts w:hint="cs"/>
-          <w:rtl/>
-        </w:rPr>
-        <w:t>והדאטה הנתון הוא ב</w:t>
-      </w:r>
-      <w:r>
-        <w:rPr>
-          <w:rFonts w:hint="cs"/>
-          <w:rtl/>
-        </w:rPr>
-        <w:t xml:space="preserve">מימד </w:t>
+      <w:proofErr w:type="spellStart"/>
+      <w:r>
+        <w:rPr>
+          <w:rFonts w:hint="cs"/>
+          <w:rtl/>
+        </w:rPr>
+        <w:t>והדאטה</w:t>
+      </w:r>
+      <w:proofErr w:type="spellEnd"/>
+      <w:r>
+        <w:rPr>
+          <w:rFonts w:hint="cs"/>
+          <w:rtl/>
+        </w:rPr>
+        <w:t xml:space="preserve"> הנתון הוא </w:t>
+      </w:r>
+      <w:proofErr w:type="spellStart"/>
+      <w:r>
+        <w:rPr>
+          <w:rFonts w:hint="cs"/>
+          <w:rtl/>
+        </w:rPr>
+        <w:t>ב</w:t>
+      </w:r>
+      <w:r>
+        <w:rPr>
+          <w:rFonts w:hint="cs"/>
+          <w:rtl/>
+        </w:rPr>
+        <w:t>מימד</w:t>
+      </w:r>
+      <w:proofErr w:type="spellEnd"/>
+      <w:r>
+        <w:rPr>
+          <w:rFonts w:hint="cs"/>
+          <w:rtl/>
+        </w:rPr>
+        <w:t xml:space="preserve"> </w:t>
       </w:r>
       <w:r>
         <w:rPr>
@@ -4508,7 +5591,23 @@
           <w:rFonts w:hint="cs"/>
           <w:rtl/>
         </w:rPr>
-        <w:t xml:space="preserve"> מה יהיה המימד הרצוי של ה- </w:t>
+        <w:t xml:space="preserve"> מה יהיה </w:t>
+      </w:r>
+      <w:proofErr w:type="spellStart"/>
+      <w:r>
+        <w:rPr>
+          <w:rFonts w:hint="cs"/>
+          <w:rtl/>
+        </w:rPr>
+        <w:t>המימד</w:t>
+      </w:r>
+      <w:proofErr w:type="spellEnd"/>
+      <w:r>
+        <w:rPr>
+          <w:rFonts w:hint="cs"/>
+          <w:rtl/>
+        </w:rPr>
+        <w:t xml:space="preserve"> הרצוי של ה- </w:t>
       </w:r>
       <w:r>
         <w:t>encoding</w:t>
@@ -4552,7 +5651,25 @@
           <w:color w:val="FF0000"/>
           <w:rtl/>
         </w:rPr>
-        <w:t xml:space="preserve">. מכיוון שהיריעות מאד שונות במימד 2, אז נבנה </w:t>
+        <w:t xml:space="preserve">. מכיוון שהיריעות מאד שונות </w:t>
+      </w:r>
+      <w:proofErr w:type="spellStart"/>
+      <w:r>
+        <w:rPr>
+          <w:rFonts w:hint="cs"/>
+          <w:color w:val="FF0000"/>
+          <w:rtl/>
+        </w:rPr>
+        <w:t>במימד</w:t>
+      </w:r>
+      <w:proofErr w:type="spellEnd"/>
+      <w:r>
+        <w:rPr>
+          <w:rFonts w:hint="cs"/>
+          <w:color w:val="FF0000"/>
+          <w:rtl/>
+        </w:rPr>
+        <w:t xml:space="preserve"> 2, אז נבנה </w:t>
       </w:r>
       <w:r>
         <w:rPr>
@@ -4566,7 +5683,25 @@
           <w:color w:val="FF0000"/>
           <w:rtl/>
         </w:rPr>
-        <w:t xml:space="preserve"> שיוריד את הדאטה למימד 2.</w:t>
+        <w:t xml:space="preserve"> שיוריד את הדאטה </w:t>
+      </w:r>
+      <w:proofErr w:type="spellStart"/>
+      <w:r>
+        <w:rPr>
+          <w:rFonts w:hint="cs"/>
+          <w:color w:val="FF0000"/>
+          <w:rtl/>
+        </w:rPr>
+        <w:t>למימד</w:t>
+      </w:r>
+      <w:proofErr w:type="spellEnd"/>
+      <w:r>
+        <w:rPr>
+          <w:rFonts w:hint="cs"/>
+          <w:color w:val="FF0000"/>
+          <w:rtl/>
+        </w:rPr>
+        <w:t xml:space="preserve"> 2.</w:t>
       </w:r>
     </w:p>
     <w:p>
@@ -4585,7 +5720,25 @@
           <w:color w:val="FF0000"/>
           <w:rtl/>
         </w:rPr>
-        <w:t xml:space="preserve">לאחר מכן ניתן להכניס את הייצוג במימד 2 למסווג פשוט </w:t>
+        <w:t xml:space="preserve">לאחר מכן ניתן להכניס את הייצוג </w:t>
+      </w:r>
+      <w:proofErr w:type="spellStart"/>
+      <w:r>
+        <w:rPr>
+          <w:rFonts w:hint="cs"/>
+          <w:color w:val="FF0000"/>
+          <w:rtl/>
+        </w:rPr>
+        <w:t>במימד</w:t>
+      </w:r>
+      <w:proofErr w:type="spellEnd"/>
+      <w:r>
+        <w:rPr>
+          <w:rFonts w:hint="cs"/>
+          <w:color w:val="FF0000"/>
+          <w:rtl/>
+        </w:rPr>
+        <w:t xml:space="preserve"> 2 למסווג פשוט </w:t>
       </w:r>
       <w:r>
         <w:rPr>
@@ -4648,7 +5801,43 @@
           <w:color w:val="FF0000"/>
           <w:rtl/>
         </w:rPr>
-        <w:t>שאם יש הבדל משמעותי בין ההתפלגויות במימד 2, אז לאחר שהצלחנו להביא את הייצוג של הדאטה של מימד 2, מספיק מסווג לינארי פשוט שיידע להפריד בין ההתפלגויות.</w:t>
+        <w:t xml:space="preserve">שאם יש הבדל משמעותי בין ההתפלגויות </w:t>
+      </w:r>
+      <w:proofErr w:type="spellStart"/>
+      <w:r>
+        <w:rPr>
+          <w:rFonts w:hint="cs"/>
+          <w:color w:val="FF0000"/>
+          <w:rtl/>
+        </w:rPr>
+        <w:t>במימד</w:t>
+      </w:r>
+      <w:proofErr w:type="spellEnd"/>
+      <w:r>
+        <w:rPr>
+          <w:rFonts w:hint="cs"/>
+          <w:color w:val="FF0000"/>
+          <w:rtl/>
+        </w:rPr>
+        <w:t xml:space="preserve"> 2, אז לאחר שהצלחנו להביא את הייצוג של הדאטה של </w:t>
+      </w:r>
+      <w:proofErr w:type="spellStart"/>
+      <w:r>
+        <w:rPr>
+          <w:rFonts w:hint="cs"/>
+          <w:color w:val="FF0000"/>
+          <w:rtl/>
+        </w:rPr>
+        <w:t>מימד</w:t>
+      </w:r>
+      <w:proofErr w:type="spellEnd"/>
+      <w:r>
+        <w:rPr>
+          <w:rFonts w:hint="cs"/>
+          <w:color w:val="FF0000"/>
+          <w:rtl/>
+        </w:rPr>
+        <w:t xml:space="preserve"> 2, מספיק מסווג לינארי פשוט שיידע להפריד בין ההתפלגויות.</w:t>
       </w:r>
     </w:p>
     <w:p>
@@ -4667,6 +5856,7 @@
           <w:color w:val="FF0000"/>
           <w:rtl/>
         </w:rPr>
+        <w:lastRenderedPageBreak/>
         <w:t xml:space="preserve">העובדה שהתפלגות אחת נדירה הרבה יותר מהשנייה אינה משנה </w:t>
       </w:r>
       <w:r>
@@ -4993,6 +6183,7 @@
                             </w:rPr>
                             <w:t xml:space="preserve"> </w:t>
                           </w:r>
+                          <w:proofErr w:type="spellStart"/>
                           <w:r>
                             <w:rPr>
                               <w:rFonts w:ascii="Aharoni,Bold" w:cs="Aharoni,Bold" w:hint="cs"/>
@@ -5002,7 +6193,19 @@
                               <w:szCs w:val="20"/>
                               <w:rtl/>
                             </w:rPr>
-                            <w:t>להעתיק,לצלם, להקליט, לשדר, לאחסן</w:t>
+                            <w:t>להעתיק,לצלם</w:t>
+                          </w:r>
+                          <w:proofErr w:type="spellEnd"/>
+                          <w:r>
+                            <w:rPr>
+                              <w:rFonts w:ascii="Aharoni,Bold" w:cs="Aharoni,Bold" w:hint="cs"/>
+                              <w:b/>
+                              <w:bCs/>
+                              <w:sz w:val="20"/>
+                              <w:szCs w:val="20"/>
+                              <w:rtl/>
+                            </w:rPr>
+                            <w:t>, להקליט, לשדר, לאחסן</w:t>
                           </w:r>
                         </w:p>
                         <w:p>
@@ -5480,6 +6683,7 @@
                       </w:rPr>
                       <w:t xml:space="preserve"> </w:t>
                     </w:r>
+                    <w:proofErr w:type="spellStart"/>
                     <w:r>
                       <w:rPr>
                         <w:rFonts w:ascii="Aharoni,Bold" w:cs="Aharoni,Bold" w:hint="cs"/>
@@ -5489,7 +6693,19 @@
                         <w:szCs w:val="20"/>
                         <w:rtl/>
                       </w:rPr>
-                      <w:t>להעתיק,לצלם, להקליט, לשדר, לאחסן</w:t>
+                      <w:t>להעתיק,לצלם</w:t>
+                    </w:r>
+                    <w:proofErr w:type="spellEnd"/>
+                    <w:r>
+                      <w:rPr>
+                        <w:rFonts w:ascii="Aharoni,Bold" w:cs="Aharoni,Bold" w:hint="cs"/>
+                        <w:b/>
+                        <w:bCs/>
+                        <w:sz w:val="20"/>
+                        <w:szCs w:val="20"/>
+                        <w:rtl/>
+                      </w:rPr>
+                      <w:t>, להקליט, לשדר, לאחסן</w:t>
                     </w:r>
                   </w:p>
                   <w:p>

</xml_diff>